<commit_message>
Updates in DB and POO
</commit_message>
<xml_diff>
--- a/BASES DE DATOS/Diccionario de Datos.docx
+++ b/BASES DE DATOS/Diccionario de Datos.docx
@@ -626,6 +626,7 @@
                 <w:rFonts w:ascii="Arial" w:hAnsi="Arial" w:cs="Arial"/>
                 <w:sz w:val="16"/>
                 <w:szCs w:val="16"/>
+                <w:lang w:val="en-001"/>
               </w:rPr>
             </w:pPr>
             <w:r>
@@ -922,6 +923,7 @@
                 <w:rFonts w:ascii="Arial" w:hAnsi="Arial" w:cs="Arial"/>
                 <w:sz w:val="16"/>
                 <w:szCs w:val="16"/>
+                <w:lang w:val="en-001"/>
               </w:rPr>
             </w:pPr>
             <w:r>
@@ -2566,108 +2568,6 @@
                 <w:szCs w:val="16"/>
               </w:rPr>
               <w:t>Campo que corresponde a la fecha y hora de inicio de sesión</w:t>
-            </w:r>
-          </w:p>
-        </w:tc>
-        <w:tc>
-          <w:tcPr>
-            <w:tcW w:w="1864" w:type="dxa"/>
-            <w:vAlign w:val="bottom"/>
-          </w:tcPr>
-          <w:p>
-            <w:pPr>
-              <w:rPr>
-                <w:rFonts w:ascii="Arial" w:hAnsi="Arial" w:cs="Arial"/>
-                <w:sz w:val="16"/>
-                <w:szCs w:val="16"/>
-                <w:lang w:val="en-001"/>
-              </w:rPr>
-            </w:pPr>
-            <w:r>
-              <w:rPr>
-                <w:rFonts w:ascii="Arial" w:hAnsi="Arial" w:cs="Arial"/>
-                <w:sz w:val="16"/>
-                <w:szCs w:val="16"/>
-                <w:lang w:val="en-001"/>
-              </w:rPr>
-              <w:t>DATETIME</w:t>
-            </w:r>
-          </w:p>
-        </w:tc>
-      </w:tr>
-      <w:tr>
-        <w:tc>
-          <w:tcPr>
-            <w:tcW w:w="2245" w:type="dxa"/>
-            <w:vAlign w:val="bottom"/>
-          </w:tcPr>
-          <w:p>
-            <w:pPr>
-              <w:rPr>
-                <w:rFonts w:ascii="Arial" w:hAnsi="Arial" w:cs="Arial"/>
-                <w:sz w:val="16"/>
-                <w:szCs w:val="16"/>
-                <w:lang w:val="en-001"/>
-              </w:rPr>
-            </w:pPr>
-            <w:r>
-              <w:rPr>
-                <w:rFonts w:ascii="Arial" w:hAnsi="Arial" w:cs="Arial"/>
-                <w:sz w:val="16"/>
-                <w:szCs w:val="16"/>
-                <w:lang w:val="en-001"/>
-              </w:rPr>
-              <w:t>MANAGEMENT</w:t>
-            </w:r>
-          </w:p>
-        </w:tc>
-        <w:tc>
-          <w:tcPr>
-            <w:tcW w:w="2070" w:type="dxa"/>
-            <w:vAlign w:val="bottom"/>
-          </w:tcPr>
-          <w:p>
-            <w:pPr>
-              <w:rPr>
-                <w:rFonts w:ascii="Arial" w:hAnsi="Arial" w:cs="Arial"/>
-                <w:sz w:val="16"/>
-                <w:szCs w:val="16"/>
-                <w:lang w:val="en-001"/>
-              </w:rPr>
-            </w:pPr>
-            <w:proofErr w:type="spellStart"/>
-            <w:r>
-              <w:rPr>
-                <w:rFonts w:ascii="Arial" w:hAnsi="Arial" w:cs="Arial"/>
-                <w:sz w:val="16"/>
-                <w:szCs w:val="16"/>
-                <w:lang w:val="en-001"/>
-              </w:rPr>
-              <w:t>date_time_logout</w:t>
-            </w:r>
-            <w:proofErr w:type="spellEnd"/>
-          </w:p>
-        </w:tc>
-        <w:tc>
-          <w:tcPr>
-            <w:tcW w:w="2649" w:type="dxa"/>
-            <w:vAlign w:val="bottom"/>
-          </w:tcPr>
-          <w:p>
-            <w:pPr>
-              <w:rPr>
-                <w:rFonts w:ascii="Arial" w:hAnsi="Arial" w:cs="Arial"/>
-                <w:sz w:val="16"/>
-                <w:szCs w:val="16"/>
-              </w:rPr>
-            </w:pPr>
-            <w:r>
-              <w:rPr>
-                <w:rFonts w:ascii="Arial" w:hAnsi="Arial" w:cs="Arial"/>
-                <w:sz w:val="16"/>
-                <w:szCs w:val="16"/>
-              </w:rPr>
-              <w:t>Campo que corresponde a la fecha y hora de cierre de sesión</w:t>
             </w:r>
           </w:p>
         </w:tc>
@@ -2840,6 +2740,108 @@
                 <w:szCs w:val="16"/>
                 <w:lang w:val="en-001"/>
               </w:rPr>
+              <w:t>APPOINTMENT</w:t>
+            </w:r>
+          </w:p>
+        </w:tc>
+        <w:tc>
+          <w:tcPr>
+            <w:tcW w:w="2070" w:type="dxa"/>
+            <w:vAlign w:val="bottom"/>
+          </w:tcPr>
+          <w:p>
+            <w:pPr>
+              <w:rPr>
+                <w:rFonts w:ascii="Arial" w:hAnsi="Arial" w:cs="Arial"/>
+                <w:sz w:val="16"/>
+                <w:szCs w:val="16"/>
+                <w:lang w:val="en-001"/>
+              </w:rPr>
+            </w:pPr>
+            <w:proofErr w:type="spellStart"/>
+            <w:r>
+              <w:rPr>
+                <w:rFonts w:ascii="Arial" w:hAnsi="Arial" w:cs="Arial"/>
+                <w:sz w:val="16"/>
+                <w:szCs w:val="16"/>
+                <w:lang w:val="en-001"/>
+              </w:rPr>
+              <w:t>id_appointment</w:t>
+            </w:r>
+            <w:proofErr w:type="spellEnd"/>
+          </w:p>
+        </w:tc>
+        <w:tc>
+          <w:tcPr>
+            <w:tcW w:w="2649" w:type="dxa"/>
+            <w:vAlign w:val="bottom"/>
+          </w:tcPr>
+          <w:p>
+            <w:pPr>
+              <w:rPr>
+                <w:rFonts w:ascii="Arial" w:hAnsi="Arial" w:cs="Arial"/>
+                <w:sz w:val="16"/>
+                <w:szCs w:val="16"/>
+              </w:rPr>
+            </w:pPr>
+            <w:r>
+              <w:rPr>
+                <w:rFonts w:ascii="Arial" w:hAnsi="Arial" w:cs="Arial"/>
+                <w:sz w:val="16"/>
+                <w:szCs w:val="16"/>
+              </w:rPr>
+              <w:t>Corresponde a la llave primaria de la tabla</w:t>
+            </w:r>
+          </w:p>
+        </w:tc>
+        <w:tc>
+          <w:tcPr>
+            <w:tcW w:w="1864" w:type="dxa"/>
+            <w:vAlign w:val="bottom"/>
+          </w:tcPr>
+          <w:p>
+            <w:pPr>
+              <w:rPr>
+                <w:rFonts w:ascii="Arial" w:hAnsi="Arial" w:cs="Arial"/>
+                <w:sz w:val="16"/>
+                <w:szCs w:val="16"/>
+                <w:lang w:val="en-001"/>
+              </w:rPr>
+            </w:pPr>
+            <w:r>
+              <w:rPr>
+                <w:rFonts w:ascii="Arial" w:hAnsi="Arial" w:cs="Arial"/>
+                <w:sz w:val="16"/>
+                <w:szCs w:val="16"/>
+                <w:lang w:val="en-001"/>
+              </w:rPr>
+              <w:t>INT PRIMARY KEY IDENTITY</w:t>
+            </w:r>
+          </w:p>
+        </w:tc>
+      </w:tr>
+      <w:tr>
+        <w:tc>
+          <w:tcPr>
+            <w:tcW w:w="2245" w:type="dxa"/>
+            <w:vAlign w:val="bottom"/>
+          </w:tcPr>
+          <w:p>
+            <w:pPr>
+              <w:rPr>
+                <w:rFonts w:ascii="Arial" w:hAnsi="Arial" w:cs="Arial"/>
+                <w:sz w:val="16"/>
+                <w:szCs w:val="16"/>
+                <w:lang w:val="en-001"/>
+              </w:rPr>
+            </w:pPr>
+            <w:r>
+              <w:rPr>
+                <w:rFonts w:ascii="Arial" w:hAnsi="Arial" w:cs="Arial"/>
+                <w:sz w:val="16"/>
+                <w:szCs w:val="16"/>
+                <w:lang w:val="en-001"/>
+              </w:rPr>
               <w:lastRenderedPageBreak/>
               <w:t>APPOINTMENT</w:t>
             </w:r>
@@ -2859,17 +2861,15 @@
                 <w:lang w:val="en-001"/>
               </w:rPr>
             </w:pPr>
-            <w:proofErr w:type="spellStart"/>
-            <w:r>
-              <w:rPr>
-                <w:rFonts w:ascii="Arial" w:hAnsi="Arial" w:cs="Arial"/>
-                <w:sz w:val="16"/>
-                <w:szCs w:val="16"/>
-                <w:lang w:val="en-001"/>
-              </w:rPr>
-              <w:t>id_appointment</w:t>
-            </w:r>
-            <w:proofErr w:type="spellEnd"/>
+            <w:r>
+              <w:rPr>
+                <w:rFonts w:ascii="Arial" w:hAnsi="Arial" w:cs="Arial"/>
+                <w:sz w:val="16"/>
+                <w:szCs w:val="16"/>
+                <w:lang w:val="en-001"/>
+              </w:rPr>
+              <w:t xml:space="preserve">date_time_appointment_1 </w:t>
+            </w:r>
           </w:p>
         </w:tc>
         <w:tc>
@@ -2891,7 +2891,7 @@
                 <w:sz w:val="16"/>
                 <w:szCs w:val="16"/>
               </w:rPr>
-              <w:t>Corresponde a la llave primaria de la tabla</w:t>
+              <w:t>Campo que corresponde a la fecha y hora de la primera cita</w:t>
             </w:r>
           </w:p>
         </w:tc>
@@ -2916,7 +2916,7 @@
                 <w:szCs w:val="16"/>
                 <w:lang w:val="en-001"/>
               </w:rPr>
-              <w:t>INT PRIMARY KEY IDENTITY</w:t>
+              <w:t>DATETIME</w:t>
             </w:r>
           </w:p>
         </w:tc>
@@ -2968,7 +2968,7 @@
                 <w:szCs w:val="16"/>
                 <w:lang w:val="en-001"/>
               </w:rPr>
-              <w:t xml:space="preserve">date_time_appointment_1 </w:t>
+              <w:t>date_time_appointment_2</w:t>
             </w:r>
           </w:p>
         </w:tc>
@@ -2991,7 +2991,7 @@
                 <w:sz w:val="16"/>
                 <w:szCs w:val="16"/>
               </w:rPr>
-              <w:t>Campo que corresponde a la fecha y hora de la primera cita</w:t>
+              <w:t>Campo que corresponde a la fecha y hora de la segunda cita</w:t>
             </w:r>
           </w:p>
         </w:tc>
@@ -3061,15 +3061,17 @@
                 <w:lang w:val="en-001"/>
               </w:rPr>
             </w:pPr>
-            <w:r>
-              <w:rPr>
-                <w:rFonts w:ascii="Arial" w:hAnsi="Arial" w:cs="Arial"/>
-                <w:sz w:val="16"/>
-                <w:szCs w:val="16"/>
-                <w:lang w:val="en-001"/>
-              </w:rPr>
-              <w:t>date_time_appointment_2</w:t>
-            </w:r>
+            <w:proofErr w:type="spellStart"/>
+            <w:r>
+              <w:rPr>
+                <w:rFonts w:ascii="Arial" w:hAnsi="Arial" w:cs="Arial"/>
+                <w:sz w:val="16"/>
+                <w:szCs w:val="16"/>
+                <w:lang w:val="en-001"/>
+              </w:rPr>
+              <w:t>id_employee</w:t>
+            </w:r>
+            <w:proofErr w:type="spellEnd"/>
           </w:p>
         </w:tc>
         <w:tc>
@@ -3091,7 +3093,7 @@
                 <w:sz w:val="16"/>
                 <w:szCs w:val="16"/>
               </w:rPr>
-              <w:t>Campo que corresponde a la fecha y hora de la segunda cita</w:t>
+              <w:t>Corresponde a la llave foránea de la tabla EMPLOYEE</w:t>
             </w:r>
           </w:p>
         </w:tc>
@@ -3116,7 +3118,7 @@
                 <w:szCs w:val="16"/>
                 <w:lang w:val="en-001"/>
               </w:rPr>
-              <w:t>DATETIME</w:t>
+              <w:t xml:space="preserve">INT </w:t>
             </w:r>
           </w:p>
         </w:tc>
@@ -3169,7 +3171,7 @@
                 <w:szCs w:val="16"/>
                 <w:lang w:val="en-001"/>
               </w:rPr>
-              <w:t>id_employee</w:t>
+              <w:t>id_vaccination_place</w:t>
             </w:r>
             <w:proofErr w:type="spellEnd"/>
           </w:p>
@@ -3193,7 +3195,7 @@
                 <w:sz w:val="16"/>
                 <w:szCs w:val="16"/>
               </w:rPr>
-              <w:t>Corresponde a la llave foránea de la tabla EMPLOYEE</w:t>
+              <w:t>Corresponde a la llave foránea de la tabla VACCINATION_PLACE</w:t>
             </w:r>
           </w:p>
         </w:tc>
@@ -3271,7 +3273,7 @@
                 <w:szCs w:val="16"/>
                 <w:lang w:val="en-001"/>
               </w:rPr>
-              <w:t>id_vaccination_place</w:t>
+              <w:t>id_citizen</w:t>
             </w:r>
             <w:proofErr w:type="spellEnd"/>
           </w:p>
@@ -3295,7 +3297,7 @@
                 <w:sz w:val="16"/>
                 <w:szCs w:val="16"/>
               </w:rPr>
-              <w:t>Corresponde a la llave foránea de la tabla VACCINATION_PLACE</w:t>
+              <w:t xml:space="preserve">Corresponde a la llave foránea de la tabla </w:t>
             </w:r>
           </w:p>
         </w:tc>
@@ -3320,7 +3322,7 @@
                 <w:szCs w:val="16"/>
                 <w:lang w:val="en-001"/>
               </w:rPr>
-              <w:t xml:space="preserve">INT </w:t>
+              <w:t>INT</w:t>
             </w:r>
           </w:p>
         </w:tc>
@@ -3335,19 +3337,23 @@
             <w:pPr>
               <w:rPr>
                 <w:rFonts w:ascii="Arial" w:hAnsi="Arial" w:cs="Arial"/>
-                <w:sz w:val="16"/>
-                <w:szCs w:val="16"/>
-                <w:lang w:val="en-001"/>
-              </w:rPr>
-            </w:pPr>
-            <w:r>
-              <w:rPr>
-                <w:rFonts w:ascii="Arial" w:hAnsi="Arial" w:cs="Arial"/>
-                <w:sz w:val="16"/>
-                <w:szCs w:val="16"/>
-                <w:lang w:val="en-001"/>
-              </w:rPr>
-              <w:t>APPOINTMENT</w:t>
+                <w:b/>
+                <w:bCs/>
+                <w:sz w:val="16"/>
+                <w:szCs w:val="16"/>
+                <w:lang w:val="en-001"/>
+              </w:rPr>
+            </w:pPr>
+            <w:r>
+              <w:rPr>
+                <w:rFonts w:ascii="Arial" w:hAnsi="Arial" w:cs="Arial"/>
+                <w:b/>
+                <w:bCs/>
+                <w:sz w:val="16"/>
+                <w:szCs w:val="16"/>
+                <w:lang w:val="en-001"/>
+              </w:rPr>
+              <w:t>VACCINATION_PLACE</w:t>
             </w:r>
           </w:p>
         </w:tc>
@@ -3365,17 +3371,15 @@
                 <w:lang w:val="en-001"/>
               </w:rPr>
             </w:pPr>
-            <w:proofErr w:type="spellStart"/>
-            <w:r>
-              <w:rPr>
-                <w:rFonts w:ascii="Arial" w:hAnsi="Arial" w:cs="Arial"/>
-                <w:sz w:val="16"/>
-                <w:szCs w:val="16"/>
-                <w:lang w:val="en-001"/>
-              </w:rPr>
-              <w:t>id_citizen</w:t>
-            </w:r>
-            <w:proofErr w:type="spellEnd"/>
+            <w:r>
+              <w:rPr>
+                <w:rFonts w:ascii="Arial" w:hAnsi="Arial" w:cs="Arial"/>
+                <w:sz w:val="16"/>
+                <w:szCs w:val="16"/>
+                <w:lang w:val="en-001"/>
+              </w:rPr>
+              <w:t>-</w:t>
+            </w:r>
           </w:p>
         </w:tc>
         <w:tc>
@@ -3387,17 +3391,23 @@
             <w:pPr>
               <w:rPr>
                 <w:rFonts w:ascii="Arial" w:hAnsi="Arial" w:cs="Arial"/>
-                <w:sz w:val="16"/>
-                <w:szCs w:val="16"/>
-              </w:rPr>
-            </w:pPr>
-            <w:r>
-              <w:rPr>
-                <w:rFonts w:ascii="Arial" w:hAnsi="Arial" w:cs="Arial"/>
-                <w:sz w:val="16"/>
-                <w:szCs w:val="16"/>
-              </w:rPr>
-              <w:t xml:space="preserve">Corresponde a la llave foránea de la tabla </w:t>
+                <w:b/>
+                <w:bCs/>
+                <w:sz w:val="16"/>
+                <w:szCs w:val="16"/>
+                <w:u w:val="single"/>
+              </w:rPr>
+            </w:pPr>
+            <w:r>
+              <w:rPr>
+                <w:rFonts w:ascii="Arial" w:hAnsi="Arial" w:cs="Arial"/>
+                <w:b/>
+                <w:bCs/>
+                <w:sz w:val="16"/>
+                <w:szCs w:val="16"/>
+                <w:u w:val="single"/>
+              </w:rPr>
+              <w:t>Tabla donde se registrará la información de los centros de vacunación</w:t>
             </w:r>
           </w:p>
         </w:tc>
@@ -3422,7 +3432,7 @@
                 <w:szCs w:val="16"/>
                 <w:lang w:val="en-001"/>
               </w:rPr>
-              <w:t>INT</w:t>
+              <w:t>-</w:t>
             </w:r>
           </w:p>
         </w:tc>
@@ -3437,6 +3447,321 @@
             <w:pPr>
               <w:rPr>
                 <w:rFonts w:ascii="Arial" w:hAnsi="Arial" w:cs="Arial"/>
+                <w:sz w:val="16"/>
+                <w:szCs w:val="16"/>
+                <w:lang w:val="en-001"/>
+              </w:rPr>
+            </w:pPr>
+            <w:r>
+              <w:rPr>
+                <w:rFonts w:ascii="Arial" w:hAnsi="Arial" w:cs="Arial"/>
+                <w:sz w:val="16"/>
+                <w:szCs w:val="16"/>
+                <w:lang w:val="en-001"/>
+              </w:rPr>
+              <w:t>VACCINATION_PLACE</w:t>
+            </w:r>
+          </w:p>
+        </w:tc>
+        <w:tc>
+          <w:tcPr>
+            <w:tcW w:w="2070" w:type="dxa"/>
+            <w:vAlign w:val="bottom"/>
+          </w:tcPr>
+          <w:p>
+            <w:pPr>
+              <w:rPr>
+                <w:rFonts w:ascii="Arial" w:hAnsi="Arial" w:cs="Arial"/>
+                <w:sz w:val="16"/>
+                <w:szCs w:val="16"/>
+                <w:lang w:val="en-001"/>
+              </w:rPr>
+            </w:pPr>
+            <w:proofErr w:type="spellStart"/>
+            <w:r>
+              <w:rPr>
+                <w:rFonts w:ascii="Arial" w:hAnsi="Arial" w:cs="Arial"/>
+                <w:sz w:val="16"/>
+                <w:szCs w:val="16"/>
+                <w:lang w:val="en-001"/>
+              </w:rPr>
+              <w:t>id_vaccination_place</w:t>
+            </w:r>
+            <w:proofErr w:type="spellEnd"/>
+          </w:p>
+        </w:tc>
+        <w:tc>
+          <w:tcPr>
+            <w:tcW w:w="2649" w:type="dxa"/>
+            <w:vAlign w:val="bottom"/>
+          </w:tcPr>
+          <w:p>
+            <w:pPr>
+              <w:rPr>
+                <w:rFonts w:ascii="Arial" w:hAnsi="Arial" w:cs="Arial"/>
+                <w:sz w:val="16"/>
+                <w:szCs w:val="16"/>
+              </w:rPr>
+            </w:pPr>
+            <w:r>
+              <w:rPr>
+                <w:rFonts w:ascii="Arial" w:hAnsi="Arial" w:cs="Arial"/>
+                <w:sz w:val="16"/>
+                <w:szCs w:val="16"/>
+              </w:rPr>
+              <w:t>Corresponde a la llave primaria de la tabla</w:t>
+            </w:r>
+          </w:p>
+        </w:tc>
+        <w:tc>
+          <w:tcPr>
+            <w:tcW w:w="1864" w:type="dxa"/>
+            <w:vAlign w:val="bottom"/>
+          </w:tcPr>
+          <w:p>
+            <w:pPr>
+              <w:rPr>
+                <w:rFonts w:ascii="Arial" w:hAnsi="Arial" w:cs="Arial"/>
+                <w:sz w:val="16"/>
+                <w:szCs w:val="16"/>
+                <w:lang w:val="en-001"/>
+              </w:rPr>
+            </w:pPr>
+            <w:r>
+              <w:rPr>
+                <w:rFonts w:ascii="Arial" w:hAnsi="Arial" w:cs="Arial"/>
+                <w:sz w:val="16"/>
+                <w:szCs w:val="16"/>
+                <w:lang w:val="en-001"/>
+              </w:rPr>
+              <w:t>INT PRIMARY KEY IDENTITY</w:t>
+            </w:r>
+          </w:p>
+        </w:tc>
+      </w:tr>
+      <w:tr>
+        <w:tc>
+          <w:tcPr>
+            <w:tcW w:w="2245" w:type="dxa"/>
+            <w:vAlign w:val="bottom"/>
+          </w:tcPr>
+          <w:p>
+            <w:pPr>
+              <w:rPr>
+                <w:rFonts w:ascii="Arial" w:hAnsi="Arial" w:cs="Arial"/>
+                <w:sz w:val="16"/>
+                <w:szCs w:val="16"/>
+                <w:lang w:val="en-001"/>
+              </w:rPr>
+            </w:pPr>
+            <w:r>
+              <w:rPr>
+                <w:rFonts w:ascii="Arial" w:hAnsi="Arial" w:cs="Arial"/>
+                <w:sz w:val="16"/>
+                <w:szCs w:val="16"/>
+                <w:lang w:val="en-001"/>
+              </w:rPr>
+              <w:t>VACCINATION_PLACE</w:t>
+            </w:r>
+          </w:p>
+        </w:tc>
+        <w:tc>
+          <w:tcPr>
+            <w:tcW w:w="2070" w:type="dxa"/>
+            <w:vAlign w:val="bottom"/>
+          </w:tcPr>
+          <w:p>
+            <w:pPr>
+              <w:rPr>
+                <w:rFonts w:ascii="Arial" w:hAnsi="Arial" w:cs="Arial"/>
+                <w:sz w:val="16"/>
+                <w:szCs w:val="16"/>
+                <w:lang w:val="en-001"/>
+              </w:rPr>
+            </w:pPr>
+            <w:proofErr w:type="spellStart"/>
+            <w:r>
+              <w:rPr>
+                <w:rFonts w:ascii="Arial" w:hAnsi="Arial" w:cs="Arial"/>
+                <w:sz w:val="16"/>
+                <w:szCs w:val="16"/>
+                <w:lang w:val="en-001"/>
+              </w:rPr>
+              <w:t>vaccination_place</w:t>
+            </w:r>
+            <w:proofErr w:type="spellEnd"/>
+            <w:r>
+              <w:rPr>
+                <w:rFonts w:ascii="Arial" w:hAnsi="Arial" w:cs="Arial"/>
+                <w:sz w:val="16"/>
+                <w:szCs w:val="16"/>
+                <w:lang w:val="en-001"/>
+              </w:rPr>
+              <w:t xml:space="preserve"> </w:t>
+            </w:r>
+          </w:p>
+        </w:tc>
+        <w:tc>
+          <w:tcPr>
+            <w:tcW w:w="2649" w:type="dxa"/>
+            <w:vAlign w:val="bottom"/>
+          </w:tcPr>
+          <w:p>
+            <w:pPr>
+              <w:rPr>
+                <w:rFonts w:ascii="Arial" w:hAnsi="Arial" w:cs="Arial"/>
+                <w:sz w:val="16"/>
+                <w:szCs w:val="16"/>
+              </w:rPr>
+            </w:pPr>
+            <w:r>
+              <w:rPr>
+                <w:rFonts w:ascii="Arial" w:hAnsi="Arial" w:cs="Arial"/>
+                <w:sz w:val="16"/>
+                <w:szCs w:val="16"/>
+              </w:rPr>
+              <w:t>Campo que corresponde al nombre del centro de vacunación</w:t>
+            </w:r>
+          </w:p>
+        </w:tc>
+        <w:tc>
+          <w:tcPr>
+            <w:tcW w:w="1864" w:type="dxa"/>
+            <w:vAlign w:val="bottom"/>
+          </w:tcPr>
+          <w:p>
+            <w:pPr>
+              <w:rPr>
+                <w:rFonts w:ascii="Arial" w:hAnsi="Arial" w:cs="Arial"/>
+                <w:sz w:val="16"/>
+                <w:szCs w:val="16"/>
+                <w:lang w:val="en-001"/>
+              </w:rPr>
+            </w:pPr>
+            <w:r>
+              <w:rPr>
+                <w:rFonts w:ascii="Arial" w:hAnsi="Arial" w:cs="Arial"/>
+                <w:sz w:val="16"/>
+                <w:szCs w:val="16"/>
+                <w:lang w:val="en-001"/>
+              </w:rPr>
+              <w:t>VARCHAR</w:t>
+            </w:r>
+          </w:p>
+        </w:tc>
+      </w:tr>
+      <w:tr>
+        <w:tc>
+          <w:tcPr>
+            <w:tcW w:w="2245" w:type="dxa"/>
+            <w:vAlign w:val="bottom"/>
+          </w:tcPr>
+          <w:p>
+            <w:pPr>
+              <w:rPr>
+                <w:rFonts w:ascii="Arial" w:hAnsi="Arial" w:cs="Arial"/>
+                <w:sz w:val="16"/>
+                <w:szCs w:val="16"/>
+                <w:lang w:val="en-001"/>
+              </w:rPr>
+            </w:pPr>
+            <w:r>
+              <w:rPr>
+                <w:rFonts w:ascii="Arial" w:hAnsi="Arial" w:cs="Arial"/>
+                <w:sz w:val="16"/>
+                <w:szCs w:val="16"/>
+                <w:lang w:val="en-001"/>
+              </w:rPr>
+              <w:t>VACCINATION_PLACE</w:t>
+            </w:r>
+          </w:p>
+        </w:tc>
+        <w:tc>
+          <w:tcPr>
+            <w:tcW w:w="2070" w:type="dxa"/>
+            <w:vAlign w:val="bottom"/>
+          </w:tcPr>
+          <w:p>
+            <w:pPr>
+              <w:rPr>
+                <w:rFonts w:ascii="Arial" w:hAnsi="Arial" w:cs="Arial"/>
+                <w:sz w:val="16"/>
+                <w:szCs w:val="16"/>
+                <w:lang w:val="en-001"/>
+              </w:rPr>
+            </w:pPr>
+            <w:proofErr w:type="spellStart"/>
+            <w:r>
+              <w:rPr>
+                <w:rFonts w:ascii="Arial" w:hAnsi="Arial" w:cs="Arial"/>
+                <w:sz w:val="16"/>
+                <w:szCs w:val="16"/>
+                <w:lang w:val="en-001"/>
+              </w:rPr>
+              <w:t>vaccination_place_address</w:t>
+            </w:r>
+            <w:proofErr w:type="spellEnd"/>
+          </w:p>
+        </w:tc>
+        <w:tc>
+          <w:tcPr>
+            <w:tcW w:w="2649" w:type="dxa"/>
+            <w:vAlign w:val="bottom"/>
+          </w:tcPr>
+          <w:p>
+            <w:pPr>
+              <w:rPr>
+                <w:rFonts w:ascii="Arial" w:hAnsi="Arial" w:cs="Arial"/>
+                <w:sz w:val="16"/>
+                <w:szCs w:val="16"/>
+              </w:rPr>
+            </w:pPr>
+            <w:r>
+              <w:rPr>
+                <w:rFonts w:ascii="Arial" w:hAnsi="Arial" w:cs="Arial"/>
+                <w:sz w:val="16"/>
+                <w:szCs w:val="16"/>
+              </w:rPr>
+              <w:t>Campo que corresponde a la dirección del centro de vacunación</w:t>
+            </w:r>
+          </w:p>
+        </w:tc>
+        <w:tc>
+          <w:tcPr>
+            <w:tcW w:w="1864" w:type="dxa"/>
+            <w:vAlign w:val="bottom"/>
+          </w:tcPr>
+          <w:p>
+            <w:pPr>
+              <w:rPr>
+                <w:rFonts w:ascii="Arial" w:hAnsi="Arial" w:cs="Arial"/>
+                <w:sz w:val="16"/>
+                <w:szCs w:val="16"/>
+                <w:lang w:val="en-001"/>
+              </w:rPr>
+            </w:pPr>
+            <w:r>
+              <w:rPr>
+                <w:rFonts w:ascii="Arial" w:hAnsi="Arial" w:cs="Arial"/>
+                <w:sz w:val="16"/>
+                <w:szCs w:val="16"/>
+                <w:lang w:val="en-001"/>
+              </w:rPr>
+              <w:t>VARCHAR</w:t>
+            </w:r>
+          </w:p>
+        </w:tc>
+      </w:tr>
+      <w:tr>
+        <w:tc>
+          <w:tcPr>
+            <w:tcW w:w="2245" w:type="dxa"/>
+            <w:vAlign w:val="bottom"/>
+          </w:tcPr>
+          <w:p>
+            <w:pPr>
+              <w:rPr>
+                <w:rFonts w:ascii="Arial" w:hAnsi="Arial" w:cs="Arial"/>
                 <w:b/>
                 <w:bCs/>
                 <w:sz w:val="16"/>
@@ -3453,7 +3778,7 @@
                 <w:szCs w:val="16"/>
                 <w:lang w:val="en-001"/>
               </w:rPr>
-              <w:t>VACCINATION_PLACE</w:t>
+              <w:t>CITIZEN</w:t>
             </w:r>
           </w:p>
         </w:tc>
@@ -3507,7 +3832,7 @@
                 <w:szCs w:val="16"/>
                 <w:u w:val="single"/>
               </w:rPr>
-              <w:t>Tabla donde se registrará la información de los centros de vacunación</w:t>
+              <w:t>Tabla que cumple la función de almacenar los datos de los ciudadanos</w:t>
             </w:r>
           </w:p>
         </w:tc>
@@ -3559,7 +3884,7 @@
                 <w:szCs w:val="16"/>
                 <w:lang w:val="en-001"/>
               </w:rPr>
-              <w:t>VACCINATION_PLACE</w:t>
+              <w:t>CITIZEN</w:t>
             </w:r>
           </w:p>
         </w:tc>
@@ -3585,7 +3910,7 @@
                 <w:szCs w:val="16"/>
                 <w:lang w:val="en-001"/>
               </w:rPr>
-              <w:t>id_vaccination_place</w:t>
+              <w:t>id_citizen</w:t>
             </w:r>
             <w:proofErr w:type="spellEnd"/>
           </w:p>
@@ -3661,7 +3986,7 @@
                 <w:szCs w:val="16"/>
                 <w:lang w:val="en-001"/>
               </w:rPr>
-              <w:t>VACCINATION_PLACE</w:t>
+              <w:t>CITIZEN</w:t>
             </w:r>
           </w:p>
         </w:tc>
@@ -3679,25 +4004,14 @@
                 <w:lang w:val="en-001"/>
               </w:rPr>
             </w:pPr>
-            <w:proofErr w:type="spellStart"/>
-            <w:r>
-              <w:rPr>
-                <w:rFonts w:ascii="Arial" w:hAnsi="Arial" w:cs="Arial"/>
-                <w:sz w:val="16"/>
-                <w:szCs w:val="16"/>
-                <w:lang w:val="en-001"/>
-              </w:rPr>
-              <w:t>vaccination_place</w:t>
-            </w:r>
-            <w:proofErr w:type="spellEnd"/>
-            <w:r>
-              <w:rPr>
-                <w:rFonts w:ascii="Arial" w:hAnsi="Arial" w:cs="Arial"/>
-                <w:sz w:val="16"/>
-                <w:szCs w:val="16"/>
-                <w:lang w:val="en-001"/>
-              </w:rPr>
-              <w:t xml:space="preserve"> </w:t>
+            <w:r>
+              <w:rPr>
+                <w:rFonts w:ascii="Arial" w:hAnsi="Arial" w:cs="Arial"/>
+                <w:sz w:val="16"/>
+                <w:szCs w:val="16"/>
+                <w:lang w:val="en-001"/>
+              </w:rPr>
+              <w:t>dui</w:t>
             </w:r>
           </w:p>
         </w:tc>
@@ -3720,7 +4034,23 @@
                 <w:sz w:val="16"/>
                 <w:szCs w:val="16"/>
               </w:rPr>
-              <w:t>Campo que corresponde al nombre del centro de vacunación</w:t>
+              <w:t xml:space="preserve">Campo que corresponde al DUI (Documento </w:t>
+            </w:r>
+            <w:r>
+              <w:rPr>
+                <w:rFonts w:ascii="Arial" w:hAnsi="Arial" w:cs="Arial"/>
+                <w:sz w:val="16"/>
+                <w:szCs w:val="16"/>
+              </w:rPr>
+              <w:t>único</w:t>
+            </w:r>
+            <w:r>
+              <w:rPr>
+                <w:rFonts w:ascii="Arial" w:hAnsi="Arial" w:cs="Arial"/>
+                <w:sz w:val="16"/>
+                <w:szCs w:val="16"/>
+              </w:rPr>
+              <w:t xml:space="preserve"> de Identidad)</w:t>
             </w:r>
           </w:p>
         </w:tc>
@@ -3745,7 +4075,7 @@
                 <w:szCs w:val="16"/>
                 <w:lang w:val="en-001"/>
               </w:rPr>
-              <w:t>VARCHAR</w:t>
+              <w:t>INT</w:t>
             </w:r>
           </w:p>
         </w:tc>
@@ -3772,7 +4102,7 @@
                 <w:szCs w:val="16"/>
                 <w:lang w:val="en-001"/>
               </w:rPr>
-              <w:t>VACCINATION_PLACE</w:t>
+              <w:t>CITIZEN</w:t>
             </w:r>
           </w:p>
         </w:tc>
@@ -3798,7 +4128,7 @@
                 <w:szCs w:val="16"/>
                 <w:lang w:val="en-001"/>
               </w:rPr>
-              <w:t>vaccination_place_address</w:t>
+              <w:t>citizen_name</w:t>
             </w:r>
             <w:proofErr w:type="spellEnd"/>
           </w:p>
@@ -3822,7 +4152,7 @@
                 <w:sz w:val="16"/>
                 <w:szCs w:val="16"/>
               </w:rPr>
-              <w:t>Campo que corresponde a la dirección del centro de vacunación</w:t>
+              <w:t>Campo que corresponde al nombre del ciudadano</w:t>
             </w:r>
           </w:p>
         </w:tc>
@@ -3862,6 +4192,591 @@
             <w:pPr>
               <w:rPr>
                 <w:rFonts w:ascii="Arial" w:hAnsi="Arial" w:cs="Arial"/>
+                <w:sz w:val="16"/>
+                <w:szCs w:val="16"/>
+                <w:lang w:val="en-001"/>
+              </w:rPr>
+            </w:pPr>
+            <w:r>
+              <w:rPr>
+                <w:rFonts w:ascii="Arial" w:hAnsi="Arial" w:cs="Arial"/>
+                <w:sz w:val="16"/>
+                <w:szCs w:val="16"/>
+                <w:lang w:val="en-001"/>
+              </w:rPr>
+              <w:t>CITIZEN</w:t>
+            </w:r>
+          </w:p>
+        </w:tc>
+        <w:tc>
+          <w:tcPr>
+            <w:tcW w:w="2070" w:type="dxa"/>
+            <w:vAlign w:val="bottom"/>
+          </w:tcPr>
+          <w:p>
+            <w:pPr>
+              <w:rPr>
+                <w:rFonts w:ascii="Arial" w:hAnsi="Arial" w:cs="Arial"/>
+                <w:sz w:val="16"/>
+                <w:szCs w:val="16"/>
+                <w:lang w:val="en-001"/>
+              </w:rPr>
+            </w:pPr>
+            <w:proofErr w:type="spellStart"/>
+            <w:r>
+              <w:rPr>
+                <w:rFonts w:ascii="Arial" w:hAnsi="Arial" w:cs="Arial"/>
+                <w:sz w:val="16"/>
+                <w:szCs w:val="16"/>
+                <w:lang w:val="en-001"/>
+              </w:rPr>
+              <w:t>citizen_address</w:t>
+            </w:r>
+            <w:proofErr w:type="spellEnd"/>
+            <w:r>
+              <w:rPr>
+                <w:rFonts w:ascii="Arial" w:hAnsi="Arial" w:cs="Arial"/>
+                <w:sz w:val="16"/>
+                <w:szCs w:val="16"/>
+                <w:lang w:val="en-001"/>
+              </w:rPr>
+              <w:t xml:space="preserve"> </w:t>
+            </w:r>
+          </w:p>
+        </w:tc>
+        <w:tc>
+          <w:tcPr>
+            <w:tcW w:w="2649" w:type="dxa"/>
+            <w:vAlign w:val="bottom"/>
+          </w:tcPr>
+          <w:p>
+            <w:pPr>
+              <w:rPr>
+                <w:rFonts w:ascii="Arial" w:hAnsi="Arial" w:cs="Arial"/>
+                <w:sz w:val="16"/>
+                <w:szCs w:val="16"/>
+              </w:rPr>
+            </w:pPr>
+            <w:r>
+              <w:rPr>
+                <w:rFonts w:ascii="Arial" w:hAnsi="Arial" w:cs="Arial"/>
+                <w:sz w:val="16"/>
+                <w:szCs w:val="16"/>
+              </w:rPr>
+              <w:t xml:space="preserve">Campo que corresponde a la </w:t>
+            </w:r>
+            <w:r>
+              <w:rPr>
+                <w:rFonts w:ascii="Arial" w:hAnsi="Arial" w:cs="Arial"/>
+                <w:sz w:val="16"/>
+                <w:szCs w:val="16"/>
+              </w:rPr>
+              <w:t>dirección</w:t>
+            </w:r>
+            <w:r>
+              <w:rPr>
+                <w:rFonts w:ascii="Arial" w:hAnsi="Arial" w:cs="Arial"/>
+                <w:sz w:val="16"/>
+                <w:szCs w:val="16"/>
+              </w:rPr>
+              <w:t xml:space="preserve"> del ciudadano</w:t>
+            </w:r>
+          </w:p>
+        </w:tc>
+        <w:tc>
+          <w:tcPr>
+            <w:tcW w:w="1864" w:type="dxa"/>
+            <w:vAlign w:val="bottom"/>
+          </w:tcPr>
+          <w:p>
+            <w:pPr>
+              <w:rPr>
+                <w:rFonts w:ascii="Arial" w:hAnsi="Arial" w:cs="Arial"/>
+                <w:sz w:val="16"/>
+                <w:szCs w:val="16"/>
+                <w:lang w:val="en-001"/>
+              </w:rPr>
+            </w:pPr>
+            <w:r>
+              <w:rPr>
+                <w:rFonts w:ascii="Arial" w:hAnsi="Arial" w:cs="Arial"/>
+                <w:sz w:val="16"/>
+                <w:szCs w:val="16"/>
+                <w:lang w:val="en-001"/>
+              </w:rPr>
+              <w:t>VARCHAR</w:t>
+            </w:r>
+          </w:p>
+        </w:tc>
+      </w:tr>
+      <w:tr>
+        <w:tc>
+          <w:tcPr>
+            <w:tcW w:w="2245" w:type="dxa"/>
+            <w:vAlign w:val="bottom"/>
+          </w:tcPr>
+          <w:p>
+            <w:pPr>
+              <w:rPr>
+                <w:rFonts w:ascii="Arial" w:hAnsi="Arial" w:cs="Arial"/>
+                <w:sz w:val="16"/>
+                <w:szCs w:val="16"/>
+                <w:lang w:val="en-001"/>
+              </w:rPr>
+            </w:pPr>
+            <w:r>
+              <w:rPr>
+                <w:rFonts w:ascii="Arial" w:hAnsi="Arial" w:cs="Arial"/>
+                <w:sz w:val="16"/>
+                <w:szCs w:val="16"/>
+                <w:lang w:val="en-001"/>
+              </w:rPr>
+              <w:t>CITIZEN</w:t>
+            </w:r>
+          </w:p>
+        </w:tc>
+        <w:tc>
+          <w:tcPr>
+            <w:tcW w:w="2070" w:type="dxa"/>
+            <w:vAlign w:val="bottom"/>
+          </w:tcPr>
+          <w:p>
+            <w:pPr>
+              <w:rPr>
+                <w:rFonts w:ascii="Arial" w:hAnsi="Arial" w:cs="Arial"/>
+                <w:sz w:val="16"/>
+                <w:szCs w:val="16"/>
+                <w:lang w:val="en-001"/>
+              </w:rPr>
+            </w:pPr>
+            <w:r>
+              <w:rPr>
+                <w:rFonts w:ascii="Arial" w:hAnsi="Arial" w:cs="Arial"/>
+                <w:sz w:val="16"/>
+                <w:szCs w:val="16"/>
+                <w:lang w:val="en-001"/>
+              </w:rPr>
+              <w:t>telephone</w:t>
+            </w:r>
+          </w:p>
+        </w:tc>
+        <w:tc>
+          <w:tcPr>
+            <w:tcW w:w="2649" w:type="dxa"/>
+            <w:vAlign w:val="bottom"/>
+          </w:tcPr>
+          <w:p>
+            <w:pPr>
+              <w:rPr>
+                <w:rFonts w:ascii="Arial" w:hAnsi="Arial" w:cs="Arial"/>
+                <w:sz w:val="16"/>
+                <w:szCs w:val="16"/>
+              </w:rPr>
+            </w:pPr>
+            <w:r>
+              <w:rPr>
+                <w:rFonts w:ascii="Arial" w:hAnsi="Arial" w:cs="Arial"/>
+                <w:sz w:val="16"/>
+                <w:szCs w:val="16"/>
+              </w:rPr>
+              <w:t xml:space="preserve">Campo que corresponde al </w:t>
+            </w:r>
+            <w:r>
+              <w:rPr>
+                <w:rFonts w:ascii="Arial" w:hAnsi="Arial" w:cs="Arial"/>
+                <w:sz w:val="16"/>
+                <w:szCs w:val="16"/>
+              </w:rPr>
+              <w:t>teléfono</w:t>
+            </w:r>
+            <w:r>
+              <w:rPr>
+                <w:rFonts w:ascii="Arial" w:hAnsi="Arial" w:cs="Arial"/>
+                <w:sz w:val="16"/>
+                <w:szCs w:val="16"/>
+              </w:rPr>
+              <w:t xml:space="preserve"> del ciudadano</w:t>
+            </w:r>
+          </w:p>
+        </w:tc>
+        <w:tc>
+          <w:tcPr>
+            <w:tcW w:w="1864" w:type="dxa"/>
+            <w:vAlign w:val="bottom"/>
+          </w:tcPr>
+          <w:p>
+            <w:pPr>
+              <w:rPr>
+                <w:rFonts w:ascii="Arial" w:hAnsi="Arial" w:cs="Arial"/>
+                <w:sz w:val="16"/>
+                <w:szCs w:val="16"/>
+                <w:lang w:val="en-001"/>
+              </w:rPr>
+            </w:pPr>
+            <w:r>
+              <w:rPr>
+                <w:rFonts w:ascii="Arial" w:hAnsi="Arial" w:cs="Arial"/>
+                <w:sz w:val="16"/>
+                <w:szCs w:val="16"/>
+                <w:lang w:val="en-001"/>
+              </w:rPr>
+              <w:t>INT</w:t>
+            </w:r>
+          </w:p>
+        </w:tc>
+      </w:tr>
+      <w:tr>
+        <w:tc>
+          <w:tcPr>
+            <w:tcW w:w="2245" w:type="dxa"/>
+            <w:vAlign w:val="bottom"/>
+          </w:tcPr>
+          <w:p>
+            <w:pPr>
+              <w:rPr>
+                <w:rFonts w:ascii="Arial" w:hAnsi="Arial" w:cs="Arial"/>
+                <w:sz w:val="16"/>
+                <w:szCs w:val="16"/>
+                <w:lang w:val="en-001"/>
+              </w:rPr>
+            </w:pPr>
+            <w:r>
+              <w:rPr>
+                <w:rFonts w:ascii="Arial" w:hAnsi="Arial" w:cs="Arial"/>
+                <w:sz w:val="16"/>
+                <w:szCs w:val="16"/>
+                <w:lang w:val="en-001"/>
+              </w:rPr>
+              <w:t>CITIZEN</w:t>
+            </w:r>
+          </w:p>
+        </w:tc>
+        <w:tc>
+          <w:tcPr>
+            <w:tcW w:w="2070" w:type="dxa"/>
+            <w:vAlign w:val="bottom"/>
+          </w:tcPr>
+          <w:p>
+            <w:pPr>
+              <w:rPr>
+                <w:rFonts w:ascii="Arial" w:hAnsi="Arial" w:cs="Arial"/>
+                <w:sz w:val="16"/>
+                <w:szCs w:val="16"/>
+                <w:lang w:val="en-001"/>
+              </w:rPr>
+            </w:pPr>
+            <w:r>
+              <w:rPr>
+                <w:rFonts w:ascii="Arial" w:hAnsi="Arial" w:cs="Arial"/>
+                <w:sz w:val="16"/>
+                <w:szCs w:val="16"/>
+                <w:lang w:val="en-001"/>
+              </w:rPr>
+              <w:t>email</w:t>
+            </w:r>
+          </w:p>
+        </w:tc>
+        <w:tc>
+          <w:tcPr>
+            <w:tcW w:w="2649" w:type="dxa"/>
+            <w:vAlign w:val="bottom"/>
+          </w:tcPr>
+          <w:p>
+            <w:pPr>
+              <w:rPr>
+                <w:rFonts w:ascii="Arial" w:hAnsi="Arial" w:cs="Arial"/>
+                <w:sz w:val="16"/>
+                <w:szCs w:val="16"/>
+              </w:rPr>
+            </w:pPr>
+            <w:r>
+              <w:rPr>
+                <w:rFonts w:ascii="Arial" w:hAnsi="Arial" w:cs="Arial"/>
+                <w:sz w:val="16"/>
+                <w:szCs w:val="16"/>
+              </w:rPr>
+              <w:t xml:space="preserve">Campo que corresponde al correo </w:t>
+            </w:r>
+            <w:r>
+              <w:rPr>
+                <w:rFonts w:ascii="Arial" w:hAnsi="Arial" w:cs="Arial"/>
+                <w:sz w:val="16"/>
+                <w:szCs w:val="16"/>
+              </w:rPr>
+              <w:t>electrónico</w:t>
+            </w:r>
+            <w:r>
+              <w:rPr>
+                <w:rFonts w:ascii="Arial" w:hAnsi="Arial" w:cs="Arial"/>
+                <w:sz w:val="16"/>
+                <w:szCs w:val="16"/>
+              </w:rPr>
+              <w:t xml:space="preserve"> del ciudadano</w:t>
+            </w:r>
+          </w:p>
+        </w:tc>
+        <w:tc>
+          <w:tcPr>
+            <w:tcW w:w="1864" w:type="dxa"/>
+            <w:vAlign w:val="bottom"/>
+          </w:tcPr>
+          <w:p>
+            <w:pPr>
+              <w:rPr>
+                <w:rFonts w:ascii="Arial" w:hAnsi="Arial" w:cs="Arial"/>
+                <w:sz w:val="16"/>
+                <w:szCs w:val="16"/>
+                <w:lang w:val="en-001"/>
+              </w:rPr>
+            </w:pPr>
+            <w:r>
+              <w:rPr>
+                <w:rFonts w:ascii="Arial" w:hAnsi="Arial" w:cs="Arial"/>
+                <w:sz w:val="16"/>
+                <w:szCs w:val="16"/>
+                <w:lang w:val="en-001"/>
+              </w:rPr>
+              <w:t>VARCHAR</w:t>
+            </w:r>
+          </w:p>
+        </w:tc>
+      </w:tr>
+      <w:tr>
+        <w:tc>
+          <w:tcPr>
+            <w:tcW w:w="2245" w:type="dxa"/>
+            <w:vAlign w:val="bottom"/>
+          </w:tcPr>
+          <w:p>
+            <w:pPr>
+              <w:rPr>
+                <w:rFonts w:ascii="Arial" w:hAnsi="Arial" w:cs="Arial"/>
+                <w:sz w:val="16"/>
+                <w:szCs w:val="16"/>
+                <w:lang w:val="en-001"/>
+              </w:rPr>
+            </w:pPr>
+            <w:r>
+              <w:rPr>
+                <w:rFonts w:ascii="Arial" w:hAnsi="Arial" w:cs="Arial"/>
+                <w:sz w:val="16"/>
+                <w:szCs w:val="16"/>
+                <w:lang w:val="en-001"/>
+              </w:rPr>
+              <w:t>CITIZEN</w:t>
+            </w:r>
+          </w:p>
+        </w:tc>
+        <w:tc>
+          <w:tcPr>
+            <w:tcW w:w="2070" w:type="dxa"/>
+            <w:vAlign w:val="bottom"/>
+          </w:tcPr>
+          <w:p>
+            <w:pPr>
+              <w:rPr>
+                <w:rFonts w:ascii="Arial" w:hAnsi="Arial" w:cs="Arial"/>
+                <w:sz w:val="16"/>
+                <w:szCs w:val="16"/>
+                <w:lang w:val="en-001"/>
+              </w:rPr>
+            </w:pPr>
+            <w:proofErr w:type="spellStart"/>
+            <w:r>
+              <w:rPr>
+                <w:rFonts w:ascii="Arial" w:hAnsi="Arial" w:cs="Arial"/>
+                <w:sz w:val="16"/>
+                <w:szCs w:val="16"/>
+                <w:lang w:val="en-001"/>
+              </w:rPr>
+              <w:t>id_institution</w:t>
+            </w:r>
+            <w:proofErr w:type="spellEnd"/>
+          </w:p>
+        </w:tc>
+        <w:tc>
+          <w:tcPr>
+            <w:tcW w:w="2649" w:type="dxa"/>
+            <w:vAlign w:val="bottom"/>
+          </w:tcPr>
+          <w:p>
+            <w:pPr>
+              <w:rPr>
+                <w:rFonts w:ascii="Arial" w:hAnsi="Arial" w:cs="Arial"/>
+                <w:sz w:val="16"/>
+                <w:szCs w:val="16"/>
+              </w:rPr>
+            </w:pPr>
+            <w:r>
+              <w:rPr>
+                <w:rFonts w:ascii="Arial" w:hAnsi="Arial" w:cs="Arial"/>
+                <w:sz w:val="16"/>
+                <w:szCs w:val="16"/>
+              </w:rPr>
+              <w:t xml:space="preserve">Corresponde a la llave </w:t>
+            </w:r>
+            <w:r>
+              <w:rPr>
+                <w:rFonts w:ascii="Arial" w:hAnsi="Arial" w:cs="Arial"/>
+                <w:sz w:val="16"/>
+                <w:szCs w:val="16"/>
+              </w:rPr>
+              <w:t>foránea</w:t>
+            </w:r>
+            <w:r>
+              <w:rPr>
+                <w:rFonts w:ascii="Arial" w:hAnsi="Arial" w:cs="Arial"/>
+                <w:sz w:val="16"/>
+                <w:szCs w:val="16"/>
+              </w:rPr>
+              <w:t xml:space="preserve"> de la tabla </w:t>
+            </w:r>
+            <w:r>
+              <w:rPr>
+                <w:rFonts w:ascii="Arial" w:hAnsi="Arial" w:cs="Arial"/>
+                <w:sz w:val="16"/>
+                <w:szCs w:val="16"/>
+              </w:rPr>
+              <w:t>institución</w:t>
+            </w:r>
+          </w:p>
+        </w:tc>
+        <w:tc>
+          <w:tcPr>
+            <w:tcW w:w="1864" w:type="dxa"/>
+            <w:vAlign w:val="bottom"/>
+          </w:tcPr>
+          <w:p>
+            <w:pPr>
+              <w:rPr>
+                <w:rFonts w:ascii="Arial" w:hAnsi="Arial" w:cs="Arial"/>
+                <w:sz w:val="16"/>
+                <w:szCs w:val="16"/>
+                <w:lang w:val="en-001"/>
+              </w:rPr>
+            </w:pPr>
+            <w:r>
+              <w:rPr>
+                <w:rFonts w:ascii="Arial" w:hAnsi="Arial" w:cs="Arial"/>
+                <w:sz w:val="16"/>
+                <w:szCs w:val="16"/>
+                <w:lang w:val="en-001"/>
+              </w:rPr>
+              <w:t xml:space="preserve">INT </w:t>
+            </w:r>
+          </w:p>
+        </w:tc>
+      </w:tr>
+      <w:tr>
+        <w:tc>
+          <w:tcPr>
+            <w:tcW w:w="2245" w:type="dxa"/>
+            <w:vAlign w:val="bottom"/>
+          </w:tcPr>
+          <w:p>
+            <w:pPr>
+              <w:rPr>
+                <w:rFonts w:ascii="Arial" w:hAnsi="Arial" w:cs="Arial"/>
+                <w:sz w:val="16"/>
+                <w:szCs w:val="16"/>
+                <w:lang w:val="en-001"/>
+              </w:rPr>
+            </w:pPr>
+            <w:r>
+              <w:rPr>
+                <w:rFonts w:ascii="Arial" w:hAnsi="Arial" w:cs="Arial"/>
+                <w:sz w:val="16"/>
+                <w:szCs w:val="16"/>
+                <w:lang w:val="en-001"/>
+              </w:rPr>
+              <w:t>CITIZEN</w:t>
+            </w:r>
+          </w:p>
+        </w:tc>
+        <w:tc>
+          <w:tcPr>
+            <w:tcW w:w="2070" w:type="dxa"/>
+            <w:vAlign w:val="bottom"/>
+          </w:tcPr>
+          <w:p>
+            <w:pPr>
+              <w:rPr>
+                <w:rFonts w:ascii="Arial" w:hAnsi="Arial" w:cs="Arial"/>
+                <w:sz w:val="16"/>
+                <w:szCs w:val="16"/>
+                <w:lang w:val="en-001"/>
+              </w:rPr>
+            </w:pPr>
+            <w:r>
+              <w:rPr>
+                <w:rFonts w:ascii="Arial" w:hAnsi="Arial" w:cs="Arial"/>
+                <w:sz w:val="16"/>
+                <w:szCs w:val="16"/>
+                <w:lang w:val="en-001"/>
+              </w:rPr>
+              <w:t>disability</w:t>
+            </w:r>
+          </w:p>
+        </w:tc>
+        <w:tc>
+          <w:tcPr>
+            <w:tcW w:w="2649" w:type="dxa"/>
+            <w:vAlign w:val="bottom"/>
+          </w:tcPr>
+          <w:p>
+            <w:pPr>
+              <w:rPr>
+                <w:rFonts w:ascii="Arial" w:hAnsi="Arial" w:cs="Arial"/>
+                <w:sz w:val="16"/>
+                <w:szCs w:val="16"/>
+              </w:rPr>
+            </w:pPr>
+            <w:r>
+              <w:rPr>
+                <w:rFonts w:ascii="Arial" w:hAnsi="Arial" w:cs="Arial"/>
+                <w:sz w:val="16"/>
+                <w:szCs w:val="16"/>
+              </w:rPr>
+              <w:t xml:space="preserve">Campo que indica si un ciudadano cuenta con discapacidad o no </w:t>
+            </w:r>
+          </w:p>
+        </w:tc>
+        <w:tc>
+          <w:tcPr>
+            <w:tcW w:w="1864" w:type="dxa"/>
+            <w:vAlign w:val="bottom"/>
+          </w:tcPr>
+          <w:p>
+            <w:pPr>
+              <w:rPr>
+                <w:rFonts w:ascii="Arial" w:hAnsi="Arial" w:cs="Arial"/>
+                <w:sz w:val="16"/>
+                <w:szCs w:val="16"/>
+                <w:lang w:val="en-001"/>
+              </w:rPr>
+            </w:pPr>
+            <w:r>
+              <w:rPr>
+                <w:rFonts w:ascii="Arial" w:hAnsi="Arial" w:cs="Arial"/>
+                <w:sz w:val="16"/>
+                <w:szCs w:val="16"/>
+                <w:lang w:val="en-001"/>
+              </w:rPr>
+              <w:t>BIT</w:t>
+            </w:r>
+          </w:p>
+        </w:tc>
+      </w:tr>
+      <w:tr>
+        <w:tc>
+          <w:tcPr>
+            <w:tcW w:w="2245" w:type="dxa"/>
+            <w:vAlign w:val="bottom"/>
+          </w:tcPr>
+          <w:p>
+            <w:pPr>
+              <w:rPr>
+                <w:rFonts w:ascii="Arial" w:hAnsi="Arial" w:cs="Arial"/>
                 <w:b/>
                 <w:bCs/>
                 <w:sz w:val="16"/>
@@ -3878,7 +4793,7 @@
                 <w:szCs w:val="16"/>
                 <w:lang w:val="en-001"/>
               </w:rPr>
-              <w:t>CITIZEN</w:t>
+              <w:t>INSTITUTION</w:t>
             </w:r>
           </w:p>
         </w:tc>
@@ -3932,7 +4847,51 @@
                 <w:szCs w:val="16"/>
                 <w:u w:val="single"/>
               </w:rPr>
-              <w:t>Tabla que cumple la función de almacenar los datos de los ciudadanos</w:t>
+              <w:t xml:space="preserve">Tabla que </w:t>
+            </w:r>
+            <w:r>
+              <w:rPr>
+                <w:rFonts w:ascii="Arial" w:hAnsi="Arial" w:cs="Arial"/>
+                <w:b/>
+                <w:bCs/>
+                <w:sz w:val="16"/>
+                <w:szCs w:val="16"/>
+                <w:u w:val="single"/>
+              </w:rPr>
+              <w:t>funcionará</w:t>
+            </w:r>
+            <w:r>
+              <w:rPr>
+                <w:rFonts w:ascii="Arial" w:hAnsi="Arial" w:cs="Arial"/>
+                <w:b/>
+                <w:bCs/>
+                <w:sz w:val="16"/>
+                <w:szCs w:val="16"/>
+                <w:u w:val="single"/>
+              </w:rPr>
+              <w:t xml:space="preserve"> como catalogo la cual </w:t>
+            </w:r>
+            <w:r>
+              <w:rPr>
+                <w:rFonts w:ascii="Arial" w:hAnsi="Arial" w:cs="Arial"/>
+                <w:b/>
+                <w:bCs/>
+                <w:sz w:val="16"/>
+                <w:szCs w:val="16"/>
+                <w:u w:val="single"/>
+              </w:rPr>
+              <w:t>contendrá</w:t>
+            </w:r>
+            <w:r>
+              <w:rPr>
+                <w:rFonts w:ascii="Arial" w:hAnsi="Arial" w:cs="Arial"/>
+                <w:b/>
+                <w:bCs/>
+                <w:sz w:val="16"/>
+                <w:szCs w:val="16"/>
+                <w:u w:val="single"/>
+              </w:rPr>
+              <w:t xml:space="preserve"> las instituciones a las que un ciudadano puede pertenecer</w:t>
             </w:r>
           </w:p>
         </w:tc>
@@ -3984,7 +4943,7 @@
                 <w:szCs w:val="16"/>
                 <w:lang w:val="en-001"/>
               </w:rPr>
-              <w:t>CITIZEN</w:t>
+              <w:t>INSTITUTION</w:t>
             </w:r>
           </w:p>
         </w:tc>
@@ -4010,7 +4969,7 @@
                 <w:szCs w:val="16"/>
                 <w:lang w:val="en-001"/>
               </w:rPr>
-              <w:t>id_citizen</w:t>
+              <w:t>id_institution</w:t>
             </w:r>
             <w:proofErr w:type="spellEnd"/>
           </w:p>
@@ -4086,7 +5045,7 @@
                 <w:szCs w:val="16"/>
                 <w:lang w:val="en-001"/>
               </w:rPr>
-              <w:t>CITIZEN</w:t>
+              <w:t>INSTITUTION</w:t>
             </w:r>
           </w:p>
         </w:tc>
@@ -4111,7 +5070,25 @@
                 <w:szCs w:val="16"/>
                 <w:lang w:val="en-001"/>
               </w:rPr>
-              <w:t>dui</w:t>
+              <w:t>institu</w:t>
+            </w:r>
+            <w:r>
+              <w:rPr>
+                <w:rFonts w:ascii="Arial" w:hAnsi="Arial" w:cs="Arial"/>
+                <w:sz w:val="16"/>
+                <w:szCs w:val="16"/>
+                <w:lang w:val="en-001"/>
+              </w:rPr>
+              <w:t>t</w:t>
+            </w:r>
+            <w:r>
+              <w:rPr>
+                <w:rFonts w:ascii="Arial" w:hAnsi="Arial" w:cs="Arial"/>
+                <w:sz w:val="16"/>
+                <w:szCs w:val="16"/>
+                <w:lang w:val="en-001"/>
+              </w:rPr>
+              <w:t>ion</w:t>
             </w:r>
           </w:p>
         </w:tc>
@@ -4134,23 +5111,7 @@
                 <w:sz w:val="16"/>
                 <w:szCs w:val="16"/>
               </w:rPr>
-              <w:t xml:space="preserve">Campo que corresponde al DUI (Documento </w:t>
-            </w:r>
-            <w:r>
-              <w:rPr>
-                <w:rFonts w:ascii="Arial" w:hAnsi="Arial" w:cs="Arial"/>
-                <w:sz w:val="16"/>
-                <w:szCs w:val="16"/>
-              </w:rPr>
-              <w:t>único</w:t>
-            </w:r>
-            <w:r>
-              <w:rPr>
-                <w:rFonts w:ascii="Arial" w:hAnsi="Arial" w:cs="Arial"/>
-                <w:sz w:val="16"/>
-                <w:szCs w:val="16"/>
-              </w:rPr>
-              <w:t xml:space="preserve"> de Identidad)</w:t>
+              <w:t>Campo que almacenara el nombre de la institución</w:t>
             </w:r>
           </w:p>
         </w:tc>
@@ -4175,7 +5136,7 @@
                 <w:szCs w:val="16"/>
                 <w:lang w:val="en-001"/>
               </w:rPr>
-              <w:t>INT</w:t>
+              <w:t>VARCHAR</w:t>
             </w:r>
           </w:p>
         </w:tc>
@@ -4190,19 +5151,23 @@
             <w:pPr>
               <w:rPr>
                 <w:rFonts w:ascii="Arial" w:hAnsi="Arial" w:cs="Arial"/>
-                <w:sz w:val="16"/>
-                <w:szCs w:val="16"/>
-                <w:lang w:val="en-001"/>
-              </w:rPr>
-            </w:pPr>
-            <w:r>
-              <w:rPr>
-                <w:rFonts w:ascii="Arial" w:hAnsi="Arial" w:cs="Arial"/>
-                <w:sz w:val="16"/>
-                <w:szCs w:val="16"/>
-                <w:lang w:val="en-001"/>
-              </w:rPr>
-              <w:t>CITIZEN</w:t>
+                <w:b/>
+                <w:bCs/>
+                <w:sz w:val="16"/>
+                <w:szCs w:val="16"/>
+                <w:lang w:val="en-001"/>
+              </w:rPr>
+            </w:pPr>
+            <w:r>
+              <w:rPr>
+                <w:rFonts w:ascii="Arial" w:hAnsi="Arial" w:cs="Arial"/>
+                <w:b/>
+                <w:bCs/>
+                <w:sz w:val="16"/>
+                <w:szCs w:val="16"/>
+                <w:lang w:val="en-001"/>
+              </w:rPr>
+              <w:t>VACCINATION</w:t>
             </w:r>
           </w:p>
         </w:tc>
@@ -4220,17 +5185,15 @@
                 <w:lang w:val="en-001"/>
               </w:rPr>
             </w:pPr>
-            <w:proofErr w:type="spellStart"/>
-            <w:r>
-              <w:rPr>
-                <w:rFonts w:ascii="Arial" w:hAnsi="Arial" w:cs="Arial"/>
-                <w:sz w:val="16"/>
-                <w:szCs w:val="16"/>
-                <w:lang w:val="en-001"/>
-              </w:rPr>
-              <w:t>citizen_name</w:t>
-            </w:r>
-            <w:proofErr w:type="spellEnd"/>
+            <w:r>
+              <w:rPr>
+                <w:rFonts w:ascii="Arial" w:hAnsi="Arial" w:cs="Arial"/>
+                <w:sz w:val="16"/>
+                <w:szCs w:val="16"/>
+                <w:lang w:val="en-001"/>
+              </w:rPr>
+              <w:t>-</w:t>
+            </w:r>
           </w:p>
         </w:tc>
         <w:tc>
@@ -4242,17 +5205,35 @@
             <w:pPr>
               <w:rPr>
                 <w:rFonts w:ascii="Arial" w:hAnsi="Arial" w:cs="Arial"/>
-                <w:sz w:val="16"/>
-                <w:szCs w:val="16"/>
-              </w:rPr>
-            </w:pPr>
-            <w:r>
-              <w:rPr>
-                <w:rFonts w:ascii="Arial" w:hAnsi="Arial" w:cs="Arial"/>
-                <w:sz w:val="16"/>
-                <w:szCs w:val="16"/>
-              </w:rPr>
-              <w:t>Campo que corresponde al nombre del ciudadano</w:t>
+                <w:b/>
+                <w:bCs/>
+                <w:sz w:val="16"/>
+                <w:szCs w:val="16"/>
+                <w:u w:val="single"/>
+              </w:rPr>
+            </w:pPr>
+            <w:r>
+              <w:rPr>
+                <w:rFonts w:ascii="Arial" w:hAnsi="Arial" w:cs="Arial"/>
+                <w:b/>
+                <w:bCs/>
+                <w:sz w:val="16"/>
+                <w:szCs w:val="16"/>
+                <w:u w:val="single"/>
+                <w:lang w:val="en-001"/>
+              </w:rPr>
+              <w:t xml:space="preserve"> </w:t>
+            </w:r>
+            <w:r>
+              <w:rPr>
+                <w:rFonts w:ascii="Arial" w:hAnsi="Arial" w:cs="Arial"/>
+                <w:b/>
+                <w:bCs/>
+                <w:sz w:val="16"/>
+                <w:szCs w:val="16"/>
+                <w:u w:val="single"/>
+              </w:rPr>
+              <w:t>Tabla que cumplirá la función de almacenar datos que correspondan al proceso de vacunación</w:t>
             </w:r>
           </w:p>
         </w:tc>
@@ -4277,7 +5258,7 @@
                 <w:szCs w:val="16"/>
                 <w:lang w:val="en-001"/>
               </w:rPr>
-              <w:t>VARCHAR</w:t>
+              <w:t>-</w:t>
             </w:r>
           </w:p>
         </w:tc>
@@ -4304,7 +5285,7 @@
                 <w:szCs w:val="16"/>
                 <w:lang w:val="en-001"/>
               </w:rPr>
-              <w:t>CITIZEN</w:t>
+              <w:t>VACCINATION</w:t>
             </w:r>
           </w:p>
         </w:tc>
@@ -4330,18 +5311,9 @@
                 <w:szCs w:val="16"/>
                 <w:lang w:val="en-001"/>
               </w:rPr>
-              <w:t>citizen_address</w:t>
+              <w:t>id_vaccination</w:t>
             </w:r>
             <w:proofErr w:type="spellEnd"/>
-            <w:r>
-              <w:rPr>
-                <w:rFonts w:ascii="Arial" w:hAnsi="Arial" w:cs="Arial"/>
-                <w:sz w:val="16"/>
-                <w:szCs w:val="16"/>
-                <w:lang w:val="en-001"/>
-              </w:rPr>
-              <w:t xml:space="preserve"> </w:t>
-            </w:r>
           </w:p>
         </w:tc>
         <w:tc>
@@ -4363,23 +5335,7 @@
                 <w:sz w:val="16"/>
                 <w:szCs w:val="16"/>
               </w:rPr>
-              <w:t xml:space="preserve">Campo que corresponde a la </w:t>
-            </w:r>
-            <w:r>
-              <w:rPr>
-                <w:rFonts w:ascii="Arial" w:hAnsi="Arial" w:cs="Arial"/>
-                <w:sz w:val="16"/>
-                <w:szCs w:val="16"/>
-              </w:rPr>
-              <w:t>dirección</w:t>
-            </w:r>
-            <w:r>
-              <w:rPr>
-                <w:rFonts w:ascii="Arial" w:hAnsi="Arial" w:cs="Arial"/>
-                <w:sz w:val="16"/>
-                <w:szCs w:val="16"/>
-              </w:rPr>
-              <w:t xml:space="preserve"> del ciudadano</w:t>
+              <w:t>Corresponde a la llave primaria de la tabla</w:t>
             </w:r>
           </w:p>
         </w:tc>
@@ -4404,7 +5360,7 @@
                 <w:szCs w:val="16"/>
                 <w:lang w:val="en-001"/>
               </w:rPr>
-              <w:t>VARCHAR</w:t>
+              <w:t>INT PRIMARY KEY IDENTITY</w:t>
             </w:r>
           </w:p>
         </w:tc>
@@ -4431,7 +5387,7 @@
                 <w:szCs w:val="16"/>
                 <w:lang w:val="en-001"/>
               </w:rPr>
-              <w:t>CITIZEN</w:t>
+              <w:t>VACCINATION</w:t>
             </w:r>
           </w:p>
         </w:tc>
@@ -4456,7 +5412,7 @@
                 <w:szCs w:val="16"/>
                 <w:lang w:val="en-001"/>
               </w:rPr>
-              <w:t>telephone</w:t>
+              <w:t>date_time_wait_1</w:t>
             </w:r>
           </w:p>
         </w:tc>
@@ -4479,23 +5435,7 @@
                 <w:sz w:val="16"/>
                 <w:szCs w:val="16"/>
               </w:rPr>
-              <w:t xml:space="preserve">Campo que corresponde al </w:t>
-            </w:r>
-            <w:r>
-              <w:rPr>
-                <w:rFonts w:ascii="Arial" w:hAnsi="Arial" w:cs="Arial"/>
-                <w:sz w:val="16"/>
-                <w:szCs w:val="16"/>
-              </w:rPr>
-              <w:t>teléfono</w:t>
-            </w:r>
-            <w:r>
-              <w:rPr>
-                <w:rFonts w:ascii="Arial" w:hAnsi="Arial" w:cs="Arial"/>
-                <w:sz w:val="16"/>
-                <w:szCs w:val="16"/>
-              </w:rPr>
-              <w:t xml:space="preserve"> del ciudadano</w:t>
+              <w:t>Campo que hace referencia a la fecha y hora en la que el ciudadano inicia el proceso de espera en la primera cita</w:t>
             </w:r>
           </w:p>
         </w:tc>
@@ -4520,7 +5460,7 @@
                 <w:szCs w:val="16"/>
                 <w:lang w:val="en-001"/>
               </w:rPr>
-              <w:t>INT</w:t>
+              <w:t>DATETIME</w:t>
             </w:r>
           </w:p>
         </w:tc>
@@ -4547,7 +5487,7 @@
                 <w:szCs w:val="16"/>
                 <w:lang w:val="en-001"/>
               </w:rPr>
-              <w:t>CITIZEN</w:t>
+              <w:t>VACCINATION</w:t>
             </w:r>
           </w:p>
         </w:tc>
@@ -4572,7 +5512,7 @@
                 <w:szCs w:val="16"/>
                 <w:lang w:val="en-001"/>
               </w:rPr>
-              <w:t>email</w:t>
+              <w:t>date_time_vaccine_1</w:t>
             </w:r>
           </w:p>
         </w:tc>
@@ -4595,23 +5535,7 @@
                 <w:sz w:val="16"/>
                 <w:szCs w:val="16"/>
               </w:rPr>
-              <w:t xml:space="preserve">Campo que corresponde al correo </w:t>
-            </w:r>
-            <w:r>
-              <w:rPr>
-                <w:rFonts w:ascii="Arial" w:hAnsi="Arial" w:cs="Arial"/>
-                <w:sz w:val="16"/>
-                <w:szCs w:val="16"/>
-              </w:rPr>
-              <w:t>electrónico</w:t>
-            </w:r>
-            <w:r>
-              <w:rPr>
-                <w:rFonts w:ascii="Arial" w:hAnsi="Arial" w:cs="Arial"/>
-                <w:sz w:val="16"/>
-                <w:szCs w:val="16"/>
-              </w:rPr>
-              <w:t xml:space="preserve"> del ciudadano</w:t>
+              <w:t>Campo que corresponde a la fecha y hora en la que el ciudadano recibe la primera dosis</w:t>
             </w:r>
           </w:p>
         </w:tc>
@@ -4636,7 +5560,7 @@
                 <w:szCs w:val="16"/>
                 <w:lang w:val="en-001"/>
               </w:rPr>
-              <w:t>VARCHAR</w:t>
+              <w:t>DATETIME</w:t>
             </w:r>
           </w:p>
         </w:tc>
@@ -4663,7 +5587,7 @@
                 <w:szCs w:val="16"/>
                 <w:lang w:val="en-001"/>
               </w:rPr>
-              <w:t>CITIZEN</w:t>
+              <w:t>VACCINATION</w:t>
             </w:r>
           </w:p>
         </w:tc>
@@ -4681,17 +5605,15 @@
                 <w:lang w:val="en-001"/>
               </w:rPr>
             </w:pPr>
-            <w:proofErr w:type="spellStart"/>
-            <w:r>
-              <w:rPr>
-                <w:rFonts w:ascii="Arial" w:hAnsi="Arial" w:cs="Arial"/>
-                <w:sz w:val="16"/>
-                <w:szCs w:val="16"/>
-                <w:lang w:val="en-001"/>
-              </w:rPr>
-              <w:t>id_institution</w:t>
-            </w:r>
-            <w:proofErr w:type="spellEnd"/>
+            <w:r>
+              <w:rPr>
+                <w:rFonts w:ascii="Arial" w:hAnsi="Arial" w:cs="Arial"/>
+                <w:sz w:val="16"/>
+                <w:szCs w:val="16"/>
+                <w:lang w:val="en-001"/>
+              </w:rPr>
+              <w:t>date_time_wait_2</w:t>
+            </w:r>
           </w:p>
         </w:tc>
         <w:tc>
@@ -4713,31 +5635,7 @@
                 <w:sz w:val="16"/>
                 <w:szCs w:val="16"/>
               </w:rPr>
-              <w:t xml:space="preserve">Corresponde a la llave </w:t>
-            </w:r>
-            <w:r>
-              <w:rPr>
-                <w:rFonts w:ascii="Arial" w:hAnsi="Arial" w:cs="Arial"/>
-                <w:sz w:val="16"/>
-                <w:szCs w:val="16"/>
-              </w:rPr>
-              <w:t>foránea</w:t>
-            </w:r>
-            <w:r>
-              <w:rPr>
-                <w:rFonts w:ascii="Arial" w:hAnsi="Arial" w:cs="Arial"/>
-                <w:sz w:val="16"/>
-                <w:szCs w:val="16"/>
-              </w:rPr>
-              <w:t xml:space="preserve"> de la tabla </w:t>
-            </w:r>
-            <w:r>
-              <w:rPr>
-                <w:rFonts w:ascii="Arial" w:hAnsi="Arial" w:cs="Arial"/>
-                <w:sz w:val="16"/>
-                <w:szCs w:val="16"/>
-              </w:rPr>
-              <w:t>institución</w:t>
+              <w:t>Campo que hace referencia a la fecha y hora en la que el ciudadano inicia el proceso de espera en la segunda cita</w:t>
             </w:r>
           </w:p>
         </w:tc>
@@ -4762,7 +5660,7 @@
                 <w:szCs w:val="16"/>
                 <w:lang w:val="en-001"/>
               </w:rPr>
-              <w:t xml:space="preserve">INT </w:t>
+              <w:t>DATETIME</w:t>
             </w:r>
           </w:p>
         </w:tc>
@@ -4789,7 +5687,7 @@
                 <w:szCs w:val="16"/>
                 <w:lang w:val="en-001"/>
               </w:rPr>
-              <w:t>CITIZEN</w:t>
+              <w:t>VACCINATION</w:t>
             </w:r>
           </w:p>
         </w:tc>
@@ -4814,7 +5712,7 @@
                 <w:szCs w:val="16"/>
                 <w:lang w:val="en-001"/>
               </w:rPr>
-              <w:t>disability</w:t>
+              <w:t>date_time_vaccine_2</w:t>
             </w:r>
           </w:p>
         </w:tc>
@@ -4837,7 +5735,7 @@
                 <w:sz w:val="16"/>
                 <w:szCs w:val="16"/>
               </w:rPr>
-              <w:t xml:space="preserve">Campo que indica si un ciudadano cuenta con discapacidad o no </w:t>
+              <w:t>Campo que corresponde a la fecha y hora en la que el ciudadano recibe la segunda dosis</w:t>
             </w:r>
           </w:p>
         </w:tc>
@@ -4862,7 +5760,7 @@
                 <w:szCs w:val="16"/>
                 <w:lang w:val="en-001"/>
               </w:rPr>
-              <w:t>BIT</w:t>
+              <w:t>DATETIME</w:t>
             </w:r>
           </w:p>
         </w:tc>
@@ -4877,1076 +5775,19 @@
             <w:pPr>
               <w:rPr>
                 <w:rFonts w:ascii="Arial" w:hAnsi="Arial" w:cs="Arial"/>
-                <w:b/>
-                <w:bCs/>
-                <w:sz w:val="16"/>
-                <w:szCs w:val="16"/>
-                <w:lang w:val="en-001"/>
-              </w:rPr>
-            </w:pPr>
-            <w:r>
-              <w:rPr>
-                <w:rFonts w:ascii="Arial" w:hAnsi="Arial" w:cs="Arial"/>
-                <w:b/>
-                <w:bCs/>
-                <w:sz w:val="16"/>
-                <w:szCs w:val="16"/>
-                <w:lang w:val="en-001"/>
-              </w:rPr>
-              <w:t>INSTITUTION</w:t>
-            </w:r>
-          </w:p>
-        </w:tc>
-        <w:tc>
-          <w:tcPr>
-            <w:tcW w:w="2070" w:type="dxa"/>
-            <w:vAlign w:val="bottom"/>
-          </w:tcPr>
-          <w:p>
-            <w:pPr>
-              <w:rPr>
-                <w:rFonts w:ascii="Arial" w:hAnsi="Arial" w:cs="Arial"/>
-                <w:sz w:val="16"/>
-                <w:szCs w:val="16"/>
-                <w:lang w:val="en-001"/>
-              </w:rPr>
-            </w:pPr>
-            <w:r>
-              <w:rPr>
-                <w:rFonts w:ascii="Arial" w:hAnsi="Arial" w:cs="Arial"/>
-                <w:sz w:val="16"/>
-                <w:szCs w:val="16"/>
-                <w:lang w:val="en-001"/>
-              </w:rPr>
-              <w:t>-</w:t>
-            </w:r>
-          </w:p>
-        </w:tc>
-        <w:tc>
-          <w:tcPr>
-            <w:tcW w:w="2649" w:type="dxa"/>
-            <w:vAlign w:val="bottom"/>
-          </w:tcPr>
-          <w:p>
-            <w:pPr>
-              <w:rPr>
-                <w:rFonts w:ascii="Arial" w:hAnsi="Arial" w:cs="Arial"/>
-                <w:b/>
-                <w:bCs/>
-                <w:sz w:val="16"/>
-                <w:szCs w:val="16"/>
-                <w:u w:val="single"/>
-              </w:rPr>
-            </w:pPr>
-            <w:r>
-              <w:rPr>
-                <w:rFonts w:ascii="Arial" w:hAnsi="Arial" w:cs="Arial"/>
-                <w:b/>
-                <w:bCs/>
-                <w:sz w:val="16"/>
-                <w:szCs w:val="16"/>
-                <w:u w:val="single"/>
-              </w:rPr>
-              <w:t xml:space="preserve">Tabla que </w:t>
-            </w:r>
-            <w:r>
-              <w:rPr>
-                <w:rFonts w:ascii="Arial" w:hAnsi="Arial" w:cs="Arial"/>
-                <w:b/>
-                <w:bCs/>
-                <w:sz w:val="16"/>
-                <w:szCs w:val="16"/>
-                <w:u w:val="single"/>
-              </w:rPr>
-              <w:t>funcionará</w:t>
-            </w:r>
-            <w:r>
-              <w:rPr>
-                <w:rFonts w:ascii="Arial" w:hAnsi="Arial" w:cs="Arial"/>
-                <w:b/>
-                <w:bCs/>
-                <w:sz w:val="16"/>
-                <w:szCs w:val="16"/>
-                <w:u w:val="single"/>
-              </w:rPr>
-              <w:t xml:space="preserve"> como catalogo la cual </w:t>
-            </w:r>
-            <w:r>
-              <w:rPr>
-                <w:rFonts w:ascii="Arial" w:hAnsi="Arial" w:cs="Arial"/>
-                <w:b/>
-                <w:bCs/>
-                <w:sz w:val="16"/>
-                <w:szCs w:val="16"/>
-                <w:u w:val="single"/>
-              </w:rPr>
-              <w:t>contendrá</w:t>
-            </w:r>
-            <w:r>
-              <w:rPr>
-                <w:rFonts w:ascii="Arial" w:hAnsi="Arial" w:cs="Arial"/>
-                <w:b/>
-                <w:bCs/>
-                <w:sz w:val="16"/>
-                <w:szCs w:val="16"/>
-                <w:u w:val="single"/>
-              </w:rPr>
-              <w:t xml:space="preserve"> las instituciones a las que un ciudadano puede pertenecer</w:t>
-            </w:r>
-          </w:p>
-        </w:tc>
-        <w:tc>
-          <w:tcPr>
-            <w:tcW w:w="1864" w:type="dxa"/>
-            <w:vAlign w:val="bottom"/>
-          </w:tcPr>
-          <w:p>
-            <w:pPr>
-              <w:rPr>
-                <w:rFonts w:ascii="Arial" w:hAnsi="Arial" w:cs="Arial"/>
-                <w:sz w:val="16"/>
-                <w:szCs w:val="16"/>
-                <w:lang w:val="en-001"/>
-              </w:rPr>
-            </w:pPr>
-            <w:r>
-              <w:rPr>
-                <w:rFonts w:ascii="Arial" w:hAnsi="Arial" w:cs="Arial"/>
-                <w:sz w:val="16"/>
-                <w:szCs w:val="16"/>
-                <w:lang w:val="en-001"/>
-              </w:rPr>
-              <w:t>-</w:t>
-            </w:r>
-          </w:p>
-        </w:tc>
-      </w:tr>
-      <w:tr>
-        <w:tc>
-          <w:tcPr>
-            <w:tcW w:w="2245" w:type="dxa"/>
-            <w:vAlign w:val="bottom"/>
-          </w:tcPr>
-          <w:p>
-            <w:pPr>
-              <w:rPr>
-                <w:rFonts w:ascii="Arial" w:hAnsi="Arial" w:cs="Arial"/>
-                <w:sz w:val="16"/>
-                <w:szCs w:val="16"/>
-                <w:lang w:val="en-001"/>
-              </w:rPr>
-            </w:pPr>
-            <w:r>
-              <w:rPr>
-                <w:rFonts w:ascii="Arial" w:hAnsi="Arial" w:cs="Arial"/>
-                <w:sz w:val="16"/>
-                <w:szCs w:val="16"/>
-                <w:lang w:val="en-001"/>
-              </w:rPr>
-              <w:t>INSTITUTION</w:t>
-            </w:r>
-          </w:p>
-        </w:tc>
-        <w:tc>
-          <w:tcPr>
-            <w:tcW w:w="2070" w:type="dxa"/>
-            <w:vAlign w:val="bottom"/>
-          </w:tcPr>
-          <w:p>
-            <w:pPr>
-              <w:rPr>
-                <w:rFonts w:ascii="Arial" w:hAnsi="Arial" w:cs="Arial"/>
-                <w:sz w:val="16"/>
-                <w:szCs w:val="16"/>
-                <w:lang w:val="en-001"/>
-              </w:rPr>
-            </w:pPr>
-            <w:proofErr w:type="spellStart"/>
-            <w:r>
-              <w:rPr>
-                <w:rFonts w:ascii="Arial" w:hAnsi="Arial" w:cs="Arial"/>
-                <w:sz w:val="16"/>
-                <w:szCs w:val="16"/>
-                <w:lang w:val="en-001"/>
-              </w:rPr>
-              <w:t>id_institution</w:t>
-            </w:r>
-            <w:proofErr w:type="spellEnd"/>
-          </w:p>
-        </w:tc>
-        <w:tc>
-          <w:tcPr>
-            <w:tcW w:w="2649" w:type="dxa"/>
-            <w:vAlign w:val="bottom"/>
-          </w:tcPr>
-          <w:p>
-            <w:pPr>
-              <w:rPr>
-                <w:rFonts w:ascii="Arial" w:hAnsi="Arial" w:cs="Arial"/>
-                <w:sz w:val="16"/>
-                <w:szCs w:val="16"/>
-              </w:rPr>
-            </w:pPr>
-            <w:r>
-              <w:rPr>
-                <w:rFonts w:ascii="Arial" w:hAnsi="Arial" w:cs="Arial"/>
-                <w:sz w:val="16"/>
-                <w:szCs w:val="16"/>
-              </w:rPr>
-              <w:t>Corresponde a la llave primaria de la tabla</w:t>
-            </w:r>
-          </w:p>
-        </w:tc>
-        <w:tc>
-          <w:tcPr>
-            <w:tcW w:w="1864" w:type="dxa"/>
-            <w:vAlign w:val="bottom"/>
-          </w:tcPr>
-          <w:p>
-            <w:pPr>
-              <w:rPr>
-                <w:rFonts w:ascii="Arial" w:hAnsi="Arial" w:cs="Arial"/>
-                <w:sz w:val="16"/>
-                <w:szCs w:val="16"/>
-                <w:lang w:val="en-001"/>
-              </w:rPr>
-            </w:pPr>
-            <w:r>
-              <w:rPr>
-                <w:rFonts w:ascii="Arial" w:hAnsi="Arial" w:cs="Arial"/>
-                <w:sz w:val="16"/>
-                <w:szCs w:val="16"/>
-                <w:lang w:val="en-001"/>
-              </w:rPr>
-              <w:t>INT PRIMARY KEY IDENTITY</w:t>
-            </w:r>
-          </w:p>
-        </w:tc>
-      </w:tr>
-      <w:tr>
-        <w:tc>
-          <w:tcPr>
-            <w:tcW w:w="2245" w:type="dxa"/>
-            <w:vAlign w:val="bottom"/>
-          </w:tcPr>
-          <w:p>
-            <w:pPr>
-              <w:rPr>
-                <w:rFonts w:ascii="Arial" w:hAnsi="Arial" w:cs="Arial"/>
-                <w:sz w:val="16"/>
-                <w:szCs w:val="16"/>
-                <w:lang w:val="en-001"/>
-              </w:rPr>
-            </w:pPr>
-            <w:r>
-              <w:rPr>
-                <w:rFonts w:ascii="Arial" w:hAnsi="Arial" w:cs="Arial"/>
-                <w:sz w:val="16"/>
-                <w:szCs w:val="16"/>
-                <w:lang w:val="en-001"/>
-              </w:rPr>
-              <w:t>INSTITUTION</w:t>
-            </w:r>
-          </w:p>
-        </w:tc>
-        <w:tc>
-          <w:tcPr>
-            <w:tcW w:w="2070" w:type="dxa"/>
-            <w:vAlign w:val="bottom"/>
-          </w:tcPr>
-          <w:p>
-            <w:pPr>
-              <w:rPr>
-                <w:rFonts w:ascii="Arial" w:hAnsi="Arial" w:cs="Arial"/>
-                <w:sz w:val="16"/>
-                <w:szCs w:val="16"/>
-                <w:lang w:val="en-001"/>
-              </w:rPr>
-            </w:pPr>
-            <w:r>
-              <w:rPr>
-                <w:rFonts w:ascii="Arial" w:hAnsi="Arial" w:cs="Arial"/>
-                <w:sz w:val="16"/>
-                <w:szCs w:val="16"/>
-                <w:lang w:val="en-001"/>
-              </w:rPr>
-              <w:t>institu</w:t>
-            </w:r>
-            <w:r>
-              <w:rPr>
-                <w:rFonts w:ascii="Arial" w:hAnsi="Arial" w:cs="Arial"/>
-                <w:sz w:val="16"/>
-                <w:szCs w:val="16"/>
-                <w:lang w:val="en-001"/>
-              </w:rPr>
-              <w:t>t</w:t>
-            </w:r>
-            <w:r>
-              <w:rPr>
-                <w:rFonts w:ascii="Arial" w:hAnsi="Arial" w:cs="Arial"/>
-                <w:sz w:val="16"/>
-                <w:szCs w:val="16"/>
-                <w:lang w:val="en-001"/>
-              </w:rPr>
-              <w:t>ion</w:t>
-            </w:r>
-          </w:p>
-        </w:tc>
-        <w:tc>
-          <w:tcPr>
-            <w:tcW w:w="2649" w:type="dxa"/>
-            <w:vAlign w:val="bottom"/>
-          </w:tcPr>
-          <w:p>
-            <w:pPr>
-              <w:rPr>
-                <w:rFonts w:ascii="Arial" w:hAnsi="Arial" w:cs="Arial"/>
-                <w:sz w:val="16"/>
-                <w:szCs w:val="16"/>
-              </w:rPr>
-            </w:pPr>
-            <w:r>
-              <w:rPr>
-                <w:rFonts w:ascii="Arial" w:hAnsi="Arial" w:cs="Arial"/>
-                <w:sz w:val="16"/>
-                <w:szCs w:val="16"/>
-              </w:rPr>
-              <w:t>Campo que almacenara el nombre de la institución</w:t>
-            </w:r>
-          </w:p>
-        </w:tc>
-        <w:tc>
-          <w:tcPr>
-            <w:tcW w:w="1864" w:type="dxa"/>
-            <w:vAlign w:val="bottom"/>
-          </w:tcPr>
-          <w:p>
-            <w:pPr>
-              <w:rPr>
-                <w:rFonts w:ascii="Arial" w:hAnsi="Arial" w:cs="Arial"/>
-                <w:sz w:val="16"/>
-                <w:szCs w:val="16"/>
-                <w:lang w:val="en-001"/>
-              </w:rPr>
-            </w:pPr>
-            <w:r>
-              <w:rPr>
-                <w:rFonts w:ascii="Arial" w:hAnsi="Arial" w:cs="Arial"/>
-                <w:sz w:val="16"/>
-                <w:szCs w:val="16"/>
-                <w:lang w:val="en-001"/>
-              </w:rPr>
-              <w:t>VARCHAR</w:t>
-            </w:r>
-          </w:p>
-        </w:tc>
-      </w:tr>
-      <w:tr>
-        <w:tc>
-          <w:tcPr>
-            <w:tcW w:w="2245" w:type="dxa"/>
-            <w:vAlign w:val="bottom"/>
-          </w:tcPr>
-          <w:p>
-            <w:pPr>
-              <w:rPr>
-                <w:rFonts w:ascii="Arial" w:hAnsi="Arial" w:cs="Arial"/>
-                <w:b/>
-                <w:bCs/>
-                <w:sz w:val="16"/>
-                <w:szCs w:val="16"/>
-                <w:lang w:val="en-001"/>
-              </w:rPr>
-            </w:pPr>
-            <w:r>
-              <w:rPr>
-                <w:rFonts w:ascii="Arial" w:hAnsi="Arial" w:cs="Arial"/>
-                <w:b/>
-                <w:bCs/>
-                <w:sz w:val="16"/>
-                <w:szCs w:val="16"/>
-                <w:lang w:val="en-001"/>
-              </w:rPr>
-              <w:t>VACCINATION</w:t>
-            </w:r>
-          </w:p>
-        </w:tc>
-        <w:tc>
-          <w:tcPr>
-            <w:tcW w:w="2070" w:type="dxa"/>
-            <w:vAlign w:val="bottom"/>
-          </w:tcPr>
-          <w:p>
-            <w:pPr>
-              <w:rPr>
-                <w:rFonts w:ascii="Arial" w:hAnsi="Arial" w:cs="Arial"/>
-                <w:sz w:val="16"/>
-                <w:szCs w:val="16"/>
-                <w:lang w:val="en-001"/>
-              </w:rPr>
-            </w:pPr>
-            <w:r>
-              <w:rPr>
-                <w:rFonts w:ascii="Arial" w:hAnsi="Arial" w:cs="Arial"/>
-                <w:sz w:val="16"/>
-                <w:szCs w:val="16"/>
-                <w:lang w:val="en-001"/>
-              </w:rPr>
-              <w:t>-</w:t>
-            </w:r>
-          </w:p>
-        </w:tc>
-        <w:tc>
-          <w:tcPr>
-            <w:tcW w:w="2649" w:type="dxa"/>
-            <w:vAlign w:val="bottom"/>
-          </w:tcPr>
-          <w:p>
-            <w:pPr>
-              <w:rPr>
-                <w:rFonts w:ascii="Arial" w:hAnsi="Arial" w:cs="Arial"/>
-                <w:b/>
-                <w:bCs/>
-                <w:sz w:val="16"/>
-                <w:szCs w:val="16"/>
-                <w:u w:val="single"/>
-              </w:rPr>
-            </w:pPr>
-            <w:r>
-              <w:rPr>
-                <w:rFonts w:ascii="Arial" w:hAnsi="Arial" w:cs="Arial"/>
-                <w:b/>
-                <w:bCs/>
-                <w:sz w:val="16"/>
-                <w:szCs w:val="16"/>
-                <w:u w:val="single"/>
-                <w:lang w:val="en-001"/>
-              </w:rPr>
-              <w:t xml:space="preserve"> </w:t>
-            </w:r>
-            <w:r>
-              <w:rPr>
-                <w:rFonts w:ascii="Arial" w:hAnsi="Arial" w:cs="Arial"/>
-                <w:b/>
-                <w:bCs/>
-                <w:sz w:val="16"/>
-                <w:szCs w:val="16"/>
-                <w:u w:val="single"/>
-              </w:rPr>
-              <w:t>Tabla que cumplirá la función de almacenar datos que correspondan al proceso de vacunación</w:t>
-            </w:r>
-          </w:p>
-        </w:tc>
-        <w:tc>
-          <w:tcPr>
-            <w:tcW w:w="1864" w:type="dxa"/>
-            <w:vAlign w:val="bottom"/>
-          </w:tcPr>
-          <w:p>
-            <w:pPr>
-              <w:rPr>
-                <w:rFonts w:ascii="Arial" w:hAnsi="Arial" w:cs="Arial"/>
-                <w:sz w:val="16"/>
-                <w:szCs w:val="16"/>
-                <w:lang w:val="en-001"/>
-              </w:rPr>
-            </w:pPr>
-            <w:r>
-              <w:rPr>
-                <w:rFonts w:ascii="Arial" w:hAnsi="Arial" w:cs="Arial"/>
-                <w:sz w:val="16"/>
-                <w:szCs w:val="16"/>
-                <w:lang w:val="en-001"/>
-              </w:rPr>
-              <w:t>-</w:t>
-            </w:r>
-          </w:p>
-        </w:tc>
-      </w:tr>
-      <w:tr>
-        <w:tc>
-          <w:tcPr>
-            <w:tcW w:w="2245" w:type="dxa"/>
-            <w:vAlign w:val="bottom"/>
-          </w:tcPr>
-          <w:p>
-            <w:pPr>
-              <w:rPr>
-                <w:rFonts w:ascii="Arial" w:hAnsi="Arial" w:cs="Arial"/>
-                <w:sz w:val="16"/>
-                <w:szCs w:val="16"/>
-                <w:lang w:val="en-001"/>
-              </w:rPr>
-            </w:pPr>
-            <w:r>
-              <w:rPr>
-                <w:rFonts w:ascii="Arial" w:hAnsi="Arial" w:cs="Arial"/>
-                <w:sz w:val="16"/>
-                <w:szCs w:val="16"/>
-                <w:lang w:val="en-001"/>
-              </w:rPr>
-              <w:t>VACCINATION</w:t>
-            </w:r>
-          </w:p>
-        </w:tc>
-        <w:tc>
-          <w:tcPr>
-            <w:tcW w:w="2070" w:type="dxa"/>
-            <w:vAlign w:val="bottom"/>
-          </w:tcPr>
-          <w:p>
-            <w:pPr>
-              <w:rPr>
-                <w:rFonts w:ascii="Arial" w:hAnsi="Arial" w:cs="Arial"/>
-                <w:sz w:val="16"/>
-                <w:szCs w:val="16"/>
-                <w:lang w:val="en-001"/>
-              </w:rPr>
-            </w:pPr>
-            <w:proofErr w:type="spellStart"/>
-            <w:r>
-              <w:rPr>
-                <w:rFonts w:ascii="Arial" w:hAnsi="Arial" w:cs="Arial"/>
-                <w:sz w:val="16"/>
-                <w:szCs w:val="16"/>
-                <w:lang w:val="en-001"/>
-              </w:rPr>
-              <w:t>id_vaccination</w:t>
-            </w:r>
-            <w:proofErr w:type="spellEnd"/>
-          </w:p>
-        </w:tc>
-        <w:tc>
-          <w:tcPr>
-            <w:tcW w:w="2649" w:type="dxa"/>
-            <w:vAlign w:val="bottom"/>
-          </w:tcPr>
-          <w:p>
-            <w:pPr>
-              <w:rPr>
-                <w:rFonts w:ascii="Arial" w:hAnsi="Arial" w:cs="Arial"/>
-                <w:sz w:val="16"/>
-                <w:szCs w:val="16"/>
-              </w:rPr>
-            </w:pPr>
-            <w:r>
-              <w:rPr>
-                <w:rFonts w:ascii="Arial" w:hAnsi="Arial" w:cs="Arial"/>
-                <w:sz w:val="16"/>
-                <w:szCs w:val="16"/>
-              </w:rPr>
-              <w:t>Corresponde a la llave primaria de la tabla</w:t>
-            </w:r>
-          </w:p>
-        </w:tc>
-        <w:tc>
-          <w:tcPr>
-            <w:tcW w:w="1864" w:type="dxa"/>
-            <w:vAlign w:val="bottom"/>
-          </w:tcPr>
-          <w:p>
-            <w:pPr>
-              <w:rPr>
-                <w:rFonts w:ascii="Arial" w:hAnsi="Arial" w:cs="Arial"/>
-                <w:sz w:val="16"/>
-                <w:szCs w:val="16"/>
-                <w:lang w:val="en-001"/>
-              </w:rPr>
-            </w:pPr>
-            <w:r>
-              <w:rPr>
-                <w:rFonts w:ascii="Arial" w:hAnsi="Arial" w:cs="Arial"/>
-                <w:sz w:val="16"/>
-                <w:szCs w:val="16"/>
-                <w:lang w:val="en-001"/>
-              </w:rPr>
-              <w:t>INT PRIMARY KEY IDENTITY</w:t>
-            </w:r>
-          </w:p>
-        </w:tc>
-      </w:tr>
-      <w:tr>
-        <w:tc>
-          <w:tcPr>
-            <w:tcW w:w="2245" w:type="dxa"/>
-            <w:vAlign w:val="bottom"/>
-          </w:tcPr>
-          <w:p>
-            <w:pPr>
-              <w:rPr>
-                <w:rFonts w:ascii="Arial" w:hAnsi="Arial" w:cs="Arial"/>
-                <w:sz w:val="16"/>
-                <w:szCs w:val="16"/>
-                <w:lang w:val="en-001"/>
-              </w:rPr>
-            </w:pPr>
-            <w:r>
-              <w:rPr>
-                <w:rFonts w:ascii="Arial" w:hAnsi="Arial" w:cs="Arial"/>
-                <w:sz w:val="16"/>
-                <w:szCs w:val="16"/>
-                <w:lang w:val="en-001"/>
-              </w:rPr>
-              <w:t>VACCINATION</w:t>
-            </w:r>
-          </w:p>
-        </w:tc>
-        <w:tc>
-          <w:tcPr>
-            <w:tcW w:w="2070" w:type="dxa"/>
-            <w:vAlign w:val="bottom"/>
-          </w:tcPr>
-          <w:p>
-            <w:pPr>
-              <w:rPr>
-                <w:rFonts w:ascii="Arial" w:hAnsi="Arial" w:cs="Arial"/>
-                <w:sz w:val="16"/>
-                <w:szCs w:val="16"/>
-                <w:lang w:val="en-001"/>
-              </w:rPr>
-            </w:pPr>
-            <w:r>
-              <w:rPr>
-                <w:rFonts w:ascii="Arial" w:hAnsi="Arial" w:cs="Arial"/>
-                <w:sz w:val="16"/>
-                <w:szCs w:val="16"/>
-                <w:lang w:val="en-001"/>
-              </w:rPr>
-              <w:t>date_time_wait_1</w:t>
-            </w:r>
-          </w:p>
-        </w:tc>
-        <w:tc>
-          <w:tcPr>
-            <w:tcW w:w="2649" w:type="dxa"/>
-            <w:vAlign w:val="bottom"/>
-          </w:tcPr>
-          <w:p>
-            <w:pPr>
-              <w:rPr>
-                <w:rFonts w:ascii="Arial" w:hAnsi="Arial" w:cs="Arial"/>
-                <w:sz w:val="16"/>
-                <w:szCs w:val="16"/>
-              </w:rPr>
-            </w:pPr>
-            <w:r>
-              <w:rPr>
-                <w:rFonts w:ascii="Arial" w:hAnsi="Arial" w:cs="Arial"/>
-                <w:sz w:val="16"/>
-                <w:szCs w:val="16"/>
-              </w:rPr>
-              <w:t>Campo que hace referencia a la fecha y hora en la que el ciudadano inicia el proceso de espera en la primera cita</w:t>
-            </w:r>
-          </w:p>
-        </w:tc>
-        <w:tc>
-          <w:tcPr>
-            <w:tcW w:w="1864" w:type="dxa"/>
-            <w:vAlign w:val="bottom"/>
-          </w:tcPr>
-          <w:p>
-            <w:pPr>
-              <w:rPr>
-                <w:rFonts w:ascii="Arial" w:hAnsi="Arial" w:cs="Arial"/>
-                <w:sz w:val="16"/>
-                <w:szCs w:val="16"/>
-                <w:lang w:val="en-001"/>
-              </w:rPr>
-            </w:pPr>
-            <w:r>
-              <w:rPr>
-                <w:rFonts w:ascii="Arial" w:hAnsi="Arial" w:cs="Arial"/>
-                <w:sz w:val="16"/>
-                <w:szCs w:val="16"/>
-                <w:lang w:val="en-001"/>
-              </w:rPr>
-              <w:t>DATETIME</w:t>
-            </w:r>
-          </w:p>
-        </w:tc>
-      </w:tr>
-      <w:tr>
-        <w:tc>
-          <w:tcPr>
-            <w:tcW w:w="2245" w:type="dxa"/>
-            <w:vAlign w:val="bottom"/>
-          </w:tcPr>
-          <w:p>
-            <w:pPr>
-              <w:rPr>
-                <w:rFonts w:ascii="Arial" w:hAnsi="Arial" w:cs="Arial"/>
-                <w:sz w:val="16"/>
-                <w:szCs w:val="16"/>
-                <w:lang w:val="en-001"/>
-              </w:rPr>
-            </w:pPr>
-            <w:r>
-              <w:rPr>
-                <w:rFonts w:ascii="Arial" w:hAnsi="Arial" w:cs="Arial"/>
-                <w:sz w:val="16"/>
-                <w:szCs w:val="16"/>
-                <w:lang w:val="en-001"/>
-              </w:rPr>
-              <w:t>VACCINATION</w:t>
-            </w:r>
-          </w:p>
-        </w:tc>
-        <w:tc>
-          <w:tcPr>
-            <w:tcW w:w="2070" w:type="dxa"/>
-            <w:vAlign w:val="bottom"/>
-          </w:tcPr>
-          <w:p>
-            <w:pPr>
-              <w:rPr>
-                <w:rFonts w:ascii="Arial" w:hAnsi="Arial" w:cs="Arial"/>
-                <w:sz w:val="16"/>
-                <w:szCs w:val="16"/>
-                <w:lang w:val="en-001"/>
-              </w:rPr>
-            </w:pPr>
-            <w:r>
-              <w:rPr>
-                <w:rFonts w:ascii="Arial" w:hAnsi="Arial" w:cs="Arial"/>
-                <w:sz w:val="16"/>
-                <w:szCs w:val="16"/>
-                <w:lang w:val="en-001"/>
-              </w:rPr>
-              <w:t>date_time_vaccine_1</w:t>
-            </w:r>
-          </w:p>
-        </w:tc>
-        <w:tc>
-          <w:tcPr>
-            <w:tcW w:w="2649" w:type="dxa"/>
-            <w:vAlign w:val="bottom"/>
-          </w:tcPr>
-          <w:p>
-            <w:pPr>
-              <w:rPr>
-                <w:rFonts w:ascii="Arial" w:hAnsi="Arial" w:cs="Arial"/>
-                <w:sz w:val="16"/>
-                <w:szCs w:val="16"/>
-              </w:rPr>
-            </w:pPr>
-            <w:r>
-              <w:rPr>
-                <w:rFonts w:ascii="Arial" w:hAnsi="Arial" w:cs="Arial"/>
-                <w:sz w:val="16"/>
-                <w:szCs w:val="16"/>
-              </w:rPr>
-              <w:t>Campo que corresponde a la fecha y hora en la que el ciudadano recibe la primera dosis</w:t>
-            </w:r>
-          </w:p>
-        </w:tc>
-        <w:tc>
-          <w:tcPr>
-            <w:tcW w:w="1864" w:type="dxa"/>
-            <w:vAlign w:val="bottom"/>
-          </w:tcPr>
-          <w:p>
-            <w:pPr>
-              <w:rPr>
-                <w:rFonts w:ascii="Arial" w:hAnsi="Arial" w:cs="Arial"/>
-                <w:sz w:val="16"/>
-                <w:szCs w:val="16"/>
-                <w:lang w:val="en-001"/>
-              </w:rPr>
-            </w:pPr>
-            <w:r>
-              <w:rPr>
-                <w:rFonts w:ascii="Arial" w:hAnsi="Arial" w:cs="Arial"/>
-                <w:sz w:val="16"/>
-                <w:szCs w:val="16"/>
-                <w:lang w:val="en-001"/>
-              </w:rPr>
-              <w:t>DATETIME</w:t>
-            </w:r>
-          </w:p>
-        </w:tc>
-      </w:tr>
-      <w:tr>
-        <w:tc>
-          <w:tcPr>
-            <w:tcW w:w="2245" w:type="dxa"/>
-            <w:vAlign w:val="bottom"/>
-          </w:tcPr>
-          <w:p>
-            <w:pPr>
-              <w:rPr>
-                <w:rFonts w:ascii="Arial" w:hAnsi="Arial" w:cs="Arial"/>
-                <w:sz w:val="16"/>
-                <w:szCs w:val="16"/>
-                <w:lang w:val="en-001"/>
-              </w:rPr>
-            </w:pPr>
-            <w:r>
-              <w:rPr>
-                <w:rFonts w:ascii="Arial" w:hAnsi="Arial" w:cs="Arial"/>
-                <w:sz w:val="16"/>
-                <w:szCs w:val="16"/>
-                <w:lang w:val="en-001"/>
-              </w:rPr>
-              <w:t>VACCINATION</w:t>
-            </w:r>
-          </w:p>
-        </w:tc>
-        <w:tc>
-          <w:tcPr>
-            <w:tcW w:w="2070" w:type="dxa"/>
-            <w:vAlign w:val="bottom"/>
-          </w:tcPr>
-          <w:p>
-            <w:pPr>
-              <w:rPr>
-                <w:rFonts w:ascii="Arial" w:hAnsi="Arial" w:cs="Arial"/>
-                <w:sz w:val="16"/>
-                <w:szCs w:val="16"/>
-                <w:lang w:val="en-001"/>
-              </w:rPr>
-            </w:pPr>
-            <w:r>
-              <w:rPr>
-                <w:rFonts w:ascii="Arial" w:hAnsi="Arial" w:cs="Arial"/>
-                <w:sz w:val="16"/>
-                <w:szCs w:val="16"/>
-                <w:lang w:val="en-001"/>
-              </w:rPr>
-              <w:t>date_time_wait_</w:t>
-            </w:r>
-            <w:r>
-              <w:rPr>
-                <w:rFonts w:ascii="Arial" w:hAnsi="Arial" w:cs="Arial"/>
-                <w:sz w:val="16"/>
-                <w:szCs w:val="16"/>
-                <w:lang w:val="en-001"/>
-              </w:rPr>
-              <w:t>2</w:t>
-            </w:r>
-          </w:p>
-        </w:tc>
-        <w:tc>
-          <w:tcPr>
-            <w:tcW w:w="2649" w:type="dxa"/>
-            <w:vAlign w:val="bottom"/>
-          </w:tcPr>
-          <w:p>
-            <w:pPr>
-              <w:rPr>
-                <w:rFonts w:ascii="Arial" w:hAnsi="Arial" w:cs="Arial"/>
-                <w:sz w:val="16"/>
-                <w:szCs w:val="16"/>
-              </w:rPr>
-            </w:pPr>
-            <w:r>
-              <w:rPr>
-                <w:rFonts w:ascii="Arial" w:hAnsi="Arial" w:cs="Arial"/>
-                <w:sz w:val="16"/>
-                <w:szCs w:val="16"/>
-              </w:rPr>
-              <w:t xml:space="preserve">Campo que hace referencia a la fecha y hora en la que el ciudadano inicia el proceso de espera en la </w:t>
-            </w:r>
-            <w:r>
-              <w:rPr>
-                <w:rFonts w:ascii="Arial" w:hAnsi="Arial" w:cs="Arial"/>
-                <w:sz w:val="16"/>
-                <w:szCs w:val="16"/>
-              </w:rPr>
-              <w:t>segunda</w:t>
-            </w:r>
-            <w:r>
-              <w:rPr>
-                <w:rFonts w:ascii="Arial" w:hAnsi="Arial" w:cs="Arial"/>
-                <w:sz w:val="16"/>
-                <w:szCs w:val="16"/>
-              </w:rPr>
-              <w:t xml:space="preserve"> cita</w:t>
-            </w:r>
-          </w:p>
-        </w:tc>
-        <w:tc>
-          <w:tcPr>
-            <w:tcW w:w="1864" w:type="dxa"/>
-            <w:vAlign w:val="bottom"/>
-          </w:tcPr>
-          <w:p>
-            <w:pPr>
-              <w:rPr>
-                <w:rFonts w:ascii="Arial" w:hAnsi="Arial" w:cs="Arial"/>
-                <w:sz w:val="16"/>
-                <w:szCs w:val="16"/>
-                <w:lang w:val="en-001"/>
-              </w:rPr>
-            </w:pPr>
-            <w:r>
-              <w:rPr>
-                <w:rFonts w:ascii="Arial" w:hAnsi="Arial" w:cs="Arial"/>
-                <w:sz w:val="16"/>
-                <w:szCs w:val="16"/>
-                <w:lang w:val="en-001"/>
-              </w:rPr>
-              <w:t>DATETIME</w:t>
-            </w:r>
-          </w:p>
-        </w:tc>
-      </w:tr>
-      <w:tr>
-        <w:tc>
-          <w:tcPr>
-            <w:tcW w:w="2245" w:type="dxa"/>
-            <w:vAlign w:val="bottom"/>
-          </w:tcPr>
-          <w:p>
-            <w:pPr>
-              <w:rPr>
-                <w:rFonts w:ascii="Arial" w:hAnsi="Arial" w:cs="Arial"/>
-                <w:sz w:val="16"/>
-                <w:szCs w:val="16"/>
-                <w:lang w:val="en-001"/>
-              </w:rPr>
-            </w:pPr>
-            <w:r>
-              <w:rPr>
-                <w:rFonts w:ascii="Arial" w:hAnsi="Arial" w:cs="Arial"/>
-                <w:sz w:val="16"/>
-                <w:szCs w:val="16"/>
-                <w:lang w:val="en-001"/>
-              </w:rPr>
-              <w:t>VACCINATION</w:t>
-            </w:r>
-          </w:p>
-        </w:tc>
-        <w:tc>
-          <w:tcPr>
-            <w:tcW w:w="2070" w:type="dxa"/>
-            <w:vAlign w:val="bottom"/>
-          </w:tcPr>
-          <w:p>
-            <w:pPr>
-              <w:rPr>
-                <w:rFonts w:ascii="Arial" w:hAnsi="Arial" w:cs="Arial"/>
-                <w:sz w:val="16"/>
-                <w:szCs w:val="16"/>
-                <w:lang w:val="en-001"/>
-              </w:rPr>
-            </w:pPr>
-            <w:r>
-              <w:rPr>
-                <w:rFonts w:ascii="Arial" w:hAnsi="Arial" w:cs="Arial"/>
-                <w:sz w:val="16"/>
-                <w:szCs w:val="16"/>
-                <w:lang w:val="en-001"/>
-              </w:rPr>
-              <w:t>date_time_vaccine_</w:t>
-            </w:r>
-            <w:r>
-              <w:rPr>
-                <w:rFonts w:ascii="Arial" w:hAnsi="Arial" w:cs="Arial"/>
-                <w:sz w:val="16"/>
-                <w:szCs w:val="16"/>
-                <w:lang w:val="en-001"/>
-              </w:rPr>
-              <w:t>2</w:t>
-            </w:r>
-          </w:p>
-        </w:tc>
-        <w:tc>
-          <w:tcPr>
-            <w:tcW w:w="2649" w:type="dxa"/>
-            <w:vAlign w:val="bottom"/>
-          </w:tcPr>
-          <w:p>
-            <w:pPr>
-              <w:rPr>
-                <w:rFonts w:ascii="Arial" w:hAnsi="Arial" w:cs="Arial"/>
-                <w:sz w:val="16"/>
-                <w:szCs w:val="16"/>
-              </w:rPr>
-            </w:pPr>
-            <w:r>
-              <w:rPr>
-                <w:rFonts w:ascii="Arial" w:hAnsi="Arial" w:cs="Arial"/>
-                <w:sz w:val="16"/>
-                <w:szCs w:val="16"/>
-              </w:rPr>
-              <w:t xml:space="preserve">Campo que corresponde a la fecha y hora en la que el </w:t>
-            </w:r>
-            <w:r>
-              <w:rPr>
-                <w:rFonts w:ascii="Arial" w:hAnsi="Arial" w:cs="Arial"/>
-                <w:sz w:val="16"/>
-                <w:szCs w:val="16"/>
+                <w:sz w:val="16"/>
+                <w:szCs w:val="16"/>
+                <w:lang w:val="en-001"/>
+              </w:rPr>
+            </w:pPr>
+            <w:r>
+              <w:rPr>
+                <w:rFonts w:ascii="Arial" w:hAnsi="Arial" w:cs="Arial"/>
+                <w:sz w:val="16"/>
+                <w:szCs w:val="16"/>
+                <w:lang w:val="en-001"/>
               </w:rPr>
               <w:lastRenderedPageBreak/>
-              <w:t xml:space="preserve">ciudadano recibe la </w:t>
-            </w:r>
-            <w:r>
-              <w:rPr>
-                <w:rFonts w:ascii="Arial" w:hAnsi="Arial" w:cs="Arial"/>
-                <w:sz w:val="16"/>
-                <w:szCs w:val="16"/>
-              </w:rPr>
-              <w:t>segunda</w:t>
-            </w:r>
-            <w:r>
-              <w:rPr>
-                <w:rFonts w:ascii="Arial" w:hAnsi="Arial" w:cs="Arial"/>
-                <w:sz w:val="16"/>
-                <w:szCs w:val="16"/>
-              </w:rPr>
-              <w:t xml:space="preserve"> dosis</w:t>
-            </w:r>
-          </w:p>
-        </w:tc>
-        <w:tc>
-          <w:tcPr>
-            <w:tcW w:w="1864" w:type="dxa"/>
-            <w:vAlign w:val="bottom"/>
-          </w:tcPr>
-          <w:p>
-            <w:pPr>
-              <w:rPr>
-                <w:rFonts w:ascii="Arial" w:hAnsi="Arial" w:cs="Arial"/>
-                <w:sz w:val="16"/>
-                <w:szCs w:val="16"/>
-                <w:lang w:val="en-001"/>
-              </w:rPr>
-            </w:pPr>
-            <w:r>
-              <w:rPr>
-                <w:rFonts w:ascii="Arial" w:hAnsi="Arial" w:cs="Arial"/>
-                <w:sz w:val="16"/>
-                <w:szCs w:val="16"/>
-                <w:lang w:val="en-001"/>
-              </w:rPr>
-              <w:lastRenderedPageBreak/>
-              <w:t>DATETIME</w:t>
-            </w:r>
-          </w:p>
-        </w:tc>
-      </w:tr>
-      <w:tr>
-        <w:tc>
-          <w:tcPr>
-            <w:tcW w:w="2245" w:type="dxa"/>
-            <w:vAlign w:val="bottom"/>
-          </w:tcPr>
-          <w:p>
-            <w:pPr>
-              <w:rPr>
-                <w:rFonts w:ascii="Arial" w:hAnsi="Arial" w:cs="Arial"/>
-                <w:sz w:val="16"/>
-                <w:szCs w:val="16"/>
-                <w:lang w:val="en-001"/>
-              </w:rPr>
-            </w:pPr>
-            <w:r>
-              <w:rPr>
-                <w:rFonts w:ascii="Arial" w:hAnsi="Arial" w:cs="Arial"/>
-                <w:sz w:val="16"/>
-                <w:szCs w:val="16"/>
-                <w:lang w:val="en-001"/>
-              </w:rPr>
               <w:t>VACCINATION</w:t>
             </w:r>
           </w:p>
@@ -6758,25 +6599,7 @@
                 <w:szCs w:val="16"/>
                 <w:lang w:val="en-001"/>
               </w:rPr>
-              <w:t>i</w:t>
-            </w:r>
-            <w:r>
-              <w:rPr>
-                <w:rFonts w:ascii="Arial" w:hAnsi="Arial" w:cs="Arial"/>
-                <w:sz w:val="16"/>
-                <w:szCs w:val="16"/>
-                <w:lang w:val="en-001"/>
-              </w:rPr>
-              <w:t>d</w:t>
-            </w:r>
-            <w:r>
-              <w:rPr>
-                <w:rFonts w:ascii="Arial" w:hAnsi="Arial" w:cs="Arial"/>
-                <w:sz w:val="16"/>
-                <w:szCs w:val="16"/>
-                <w:lang w:val="en-001"/>
-              </w:rPr>
-              <w:t>_side_effect</w:t>
+              <w:t>id_side_effect</w:t>
             </w:r>
             <w:proofErr w:type="spellEnd"/>
           </w:p>
@@ -6880,16 +6703,7 @@
                 <w:szCs w:val="16"/>
                 <w:lang w:val="en-001"/>
               </w:rPr>
-              <w:t>id_</w:t>
-            </w:r>
-            <w:r>
-              <w:rPr>
-                <w:rFonts w:ascii="Arial" w:hAnsi="Arial" w:cs="Arial"/>
-                <w:sz w:val="16"/>
-                <w:szCs w:val="16"/>
-                <w:lang w:val="en-001"/>
-              </w:rPr>
-              <w:t>vaccination</w:t>
+              <w:t>id_vaccination</w:t>
             </w:r>
             <w:proofErr w:type="spellEnd"/>
           </w:p>

</xml_diff>

<commit_message>
Proxy and some updates
</commit_message>
<xml_diff>
--- a/BASES DE DATOS/Diccionario de Datos.docx
+++ b/BASES DE DATOS/Diccionario de Datos.docx
@@ -228,6 +228,7 @@
                 <w:rFonts w:ascii="Arial" w:hAnsi="Arial" w:cs="Arial"/>
                 <w:sz w:val="18"/>
                 <w:szCs w:val="18"/>
+                <w:lang w:val="en-US"/>
               </w:rPr>
             </w:pPr>
             <w:r>
@@ -235,8 +236,27 @@
                 <w:rFonts w:ascii="Arial" w:hAnsi="Arial" w:cs="Arial"/>
                 <w:sz w:val="18"/>
                 <w:szCs w:val="18"/>
-              </w:rPr>
-              <w:t>Microsoft SQL Server Management Studio 2018</w:t>
+                <w:lang w:val="en-US"/>
+              </w:rPr>
+              <w:t>Microsoft SQL Server Management Studio</w:t>
+            </w:r>
+            <w:r>
+              <w:rPr>
+                <w:rFonts w:ascii="Arial" w:hAnsi="Arial" w:cs="Arial"/>
+                <w:sz w:val="18"/>
+                <w:szCs w:val="18"/>
+                <w:lang w:val="en-001"/>
+              </w:rPr>
+              <w:t xml:space="preserve"> </w:t>
+            </w:r>
+            <w:r>
+              <w:rPr>
+                <w:rFonts w:ascii="Arial" w:hAnsi="Arial" w:cs="Arial"/>
+                <w:sz w:val="18"/>
+                <w:szCs w:val="18"/>
+                <w:lang w:val="en-US"/>
+              </w:rPr>
+              <w:t>18</w:t>
             </w:r>
           </w:p>
         </w:tc>
@@ -518,13 +538,17 @@
             <w:pPr>
               <w:rPr>
                 <w:rFonts w:ascii="Arial" w:hAnsi="Arial" w:cs="Arial"/>
-                <w:sz w:val="16"/>
-                <w:szCs w:val="16"/>
-              </w:rPr>
-            </w:pPr>
-            <w:r>
-              <w:rPr>
-                <w:rFonts w:ascii="Arial" w:hAnsi="Arial" w:cs="Arial"/>
+                <w:b/>
+                <w:bCs/>
+                <w:sz w:val="16"/>
+                <w:szCs w:val="16"/>
+              </w:rPr>
+            </w:pPr>
+            <w:r>
+              <w:rPr>
+                <w:rFonts w:ascii="Arial" w:hAnsi="Arial" w:cs="Arial"/>
+                <w:b/>
+                <w:bCs/>
                 <w:sz w:val="16"/>
                 <w:szCs w:val="16"/>
               </w:rPr>
@@ -533,6 +557,8 @@
             <w:r>
               <w:rPr>
                 <w:rFonts w:ascii="Arial" w:hAnsi="Arial" w:cs="Arial"/>
+                <w:b/>
+                <w:bCs/>
                 <w:sz w:val="16"/>
                 <w:szCs w:val="16"/>
               </w:rPr>
@@ -628,10 +654,21 @@
             <w:r>
               <w:rPr>
                 <w:rFonts w:ascii="Arial" w:hAnsi="Arial" w:cs="Arial"/>
+                <w:b/>
+                <w:bCs/>
                 <w:sz w:val="16"/>
                 <w:szCs w:val="16"/>
               </w:rPr>
               <w:t>VARCHAR</w:t>
+            </w:r>
+            <w:r>
+              <w:rPr>
+                <w:rFonts w:ascii="Arial" w:hAnsi="Arial" w:cs="Arial"/>
+                <w:sz w:val="16"/>
+                <w:szCs w:val="16"/>
+                <w:lang w:val="en-001"/>
+              </w:rPr>
+              <w:t xml:space="preserve"> NOT NULL</w:t>
             </w:r>
           </w:p>
         </w:tc>
@@ -819,13 +856,17 @@
             <w:pPr>
               <w:rPr>
                 <w:rFonts w:ascii="Arial" w:hAnsi="Arial" w:cs="Arial"/>
-                <w:sz w:val="16"/>
-                <w:szCs w:val="16"/>
-              </w:rPr>
-            </w:pPr>
-            <w:r>
-              <w:rPr>
-                <w:rFonts w:ascii="Arial" w:hAnsi="Arial" w:cs="Arial"/>
+                <w:b/>
+                <w:bCs/>
+                <w:sz w:val="16"/>
+                <w:szCs w:val="16"/>
+              </w:rPr>
+            </w:pPr>
+            <w:r>
+              <w:rPr>
+                <w:rFonts w:ascii="Arial" w:hAnsi="Arial" w:cs="Arial"/>
+                <w:b/>
+                <w:bCs/>
                 <w:sz w:val="16"/>
                 <w:szCs w:val="16"/>
               </w:rPr>
@@ -921,10 +962,21 @@
             <w:r>
               <w:rPr>
                 <w:rFonts w:ascii="Arial" w:hAnsi="Arial" w:cs="Arial"/>
+                <w:b/>
+                <w:bCs/>
                 <w:sz w:val="16"/>
                 <w:szCs w:val="16"/>
               </w:rPr>
               <w:t>VARCHAR</w:t>
+            </w:r>
+            <w:r>
+              <w:rPr>
+                <w:rFonts w:ascii="Arial" w:hAnsi="Arial" w:cs="Arial"/>
+                <w:sz w:val="16"/>
+                <w:szCs w:val="16"/>
+                <w:lang w:val="en-001"/>
+              </w:rPr>
+              <w:t xml:space="preserve"> NOT NULL</w:t>
             </w:r>
           </w:p>
         </w:tc>
@@ -1010,15 +1062,27 @@
                 <w:rFonts w:ascii="Arial" w:hAnsi="Arial" w:cs="Arial"/>
                 <w:sz w:val="16"/>
                 <w:szCs w:val="16"/>
-              </w:rPr>
-            </w:pPr>
-            <w:r>
-              <w:rPr>
-                <w:rFonts w:ascii="Arial" w:hAnsi="Arial" w:cs="Arial"/>
+                <w:lang w:val="en-001"/>
+              </w:rPr>
+            </w:pPr>
+            <w:r>
+              <w:rPr>
+                <w:rFonts w:ascii="Arial" w:hAnsi="Arial" w:cs="Arial"/>
+                <w:b/>
+                <w:bCs/>
                 <w:sz w:val="16"/>
                 <w:szCs w:val="16"/>
               </w:rPr>
               <w:t>VARCHAR</w:t>
+            </w:r>
+            <w:r>
+              <w:rPr>
+                <w:rFonts w:ascii="Arial" w:hAnsi="Arial" w:cs="Arial"/>
+                <w:sz w:val="16"/>
+                <w:szCs w:val="16"/>
+                <w:lang w:val="en-001"/>
+              </w:rPr>
+              <w:t xml:space="preserve"> NOT NULL</w:t>
             </w:r>
           </w:p>
         </w:tc>
@@ -1104,15 +1168,38 @@
                 <w:rFonts w:ascii="Arial" w:hAnsi="Arial" w:cs="Arial"/>
                 <w:sz w:val="16"/>
                 <w:szCs w:val="16"/>
-              </w:rPr>
-            </w:pPr>
-            <w:r>
-              <w:rPr>
-                <w:rFonts w:ascii="Arial" w:hAnsi="Arial" w:cs="Arial"/>
+                <w:lang w:val="en-001"/>
+              </w:rPr>
+            </w:pPr>
+            <w:r>
+              <w:rPr>
+                <w:rFonts w:ascii="Arial" w:hAnsi="Arial" w:cs="Arial"/>
+                <w:b/>
+                <w:bCs/>
                 <w:sz w:val="16"/>
                 <w:szCs w:val="16"/>
               </w:rPr>
               <w:t>VARCHAR</w:t>
+            </w:r>
+            <w:r>
+              <w:rPr>
+                <w:rFonts w:ascii="Arial" w:hAnsi="Arial" w:cs="Arial"/>
+                <w:b/>
+                <w:bCs/>
+                <w:sz w:val="16"/>
+                <w:szCs w:val="16"/>
+                <w:lang w:val="en-001"/>
+              </w:rPr>
+              <w:t xml:space="preserve"> </w:t>
+            </w:r>
+            <w:r>
+              <w:rPr>
+                <w:rFonts w:ascii="Arial" w:hAnsi="Arial" w:cs="Arial"/>
+                <w:sz w:val="16"/>
+                <w:szCs w:val="16"/>
+                <w:lang w:val="en-001"/>
+              </w:rPr>
+              <w:t>NOT NULL</w:t>
             </w:r>
           </w:p>
         </w:tc>
@@ -1196,13 +1283,17 @@
             <w:pPr>
               <w:rPr>
                 <w:rFonts w:ascii="Arial" w:hAnsi="Arial" w:cs="Arial"/>
-                <w:sz w:val="16"/>
-                <w:szCs w:val="16"/>
-              </w:rPr>
-            </w:pPr>
-            <w:r>
-              <w:rPr>
-                <w:rFonts w:ascii="Arial" w:hAnsi="Arial" w:cs="Arial"/>
+                <w:b/>
+                <w:bCs/>
+                <w:sz w:val="16"/>
+                <w:szCs w:val="16"/>
+              </w:rPr>
+            </w:pPr>
+            <w:r>
+              <w:rPr>
+                <w:rFonts w:ascii="Arial" w:hAnsi="Arial" w:cs="Arial"/>
+                <w:b/>
+                <w:bCs/>
                 <w:sz w:val="16"/>
                 <w:szCs w:val="16"/>
               </w:rPr>
@@ -1290,13 +1381,17 @@
             <w:pPr>
               <w:rPr>
                 <w:rFonts w:ascii="Arial" w:hAnsi="Arial" w:cs="Arial"/>
-                <w:sz w:val="16"/>
-                <w:szCs w:val="16"/>
-              </w:rPr>
-            </w:pPr>
-            <w:r>
-              <w:rPr>
-                <w:rFonts w:ascii="Arial" w:hAnsi="Arial" w:cs="Arial"/>
+                <w:b/>
+                <w:bCs/>
+                <w:sz w:val="16"/>
+                <w:szCs w:val="16"/>
+              </w:rPr>
+            </w:pPr>
+            <w:r>
+              <w:rPr>
+                <w:rFonts w:ascii="Arial" w:hAnsi="Arial" w:cs="Arial"/>
+                <w:b/>
+                <w:bCs/>
                 <w:sz w:val="16"/>
                 <w:szCs w:val="16"/>
               </w:rPr>
@@ -1402,15 +1497,38 @@
                 <w:rFonts w:ascii="Arial" w:hAnsi="Arial" w:cs="Arial"/>
                 <w:sz w:val="16"/>
                 <w:szCs w:val="16"/>
-              </w:rPr>
-            </w:pPr>
-            <w:r>
-              <w:rPr>
-                <w:rFonts w:ascii="Arial" w:hAnsi="Arial" w:cs="Arial"/>
+                <w:lang w:val="en-001"/>
+              </w:rPr>
+            </w:pPr>
+            <w:r>
+              <w:rPr>
+                <w:rFonts w:ascii="Arial" w:hAnsi="Arial" w:cs="Arial"/>
+                <w:b/>
+                <w:bCs/>
                 <w:sz w:val="16"/>
                 <w:szCs w:val="16"/>
               </w:rPr>
               <w:t>INT</w:t>
+            </w:r>
+            <w:r>
+              <w:rPr>
+                <w:rFonts w:ascii="Arial" w:hAnsi="Arial" w:cs="Arial"/>
+                <w:b/>
+                <w:bCs/>
+                <w:sz w:val="16"/>
+                <w:szCs w:val="16"/>
+                <w:lang w:val="en-001"/>
+              </w:rPr>
+              <w:t xml:space="preserve"> </w:t>
+            </w:r>
+            <w:r>
+              <w:rPr>
+                <w:rFonts w:ascii="Arial" w:hAnsi="Arial" w:cs="Arial"/>
+                <w:sz w:val="16"/>
+                <w:szCs w:val="16"/>
+                <w:lang w:val="en-001"/>
+              </w:rPr>
+              <w:t>NOT NULL</w:t>
             </w:r>
           </w:p>
         </w:tc>
@@ -1518,13 +1636,17 @@
             <w:pPr>
               <w:rPr>
                 <w:rFonts w:ascii="Arial" w:hAnsi="Arial" w:cs="Arial"/>
-                <w:sz w:val="16"/>
-                <w:szCs w:val="16"/>
-              </w:rPr>
-            </w:pPr>
-            <w:r>
-              <w:rPr>
-                <w:rFonts w:ascii="Arial" w:hAnsi="Arial" w:cs="Arial"/>
+                <w:b/>
+                <w:bCs/>
+                <w:sz w:val="16"/>
+                <w:szCs w:val="16"/>
+              </w:rPr>
+            </w:pPr>
+            <w:r>
+              <w:rPr>
+                <w:rFonts w:ascii="Arial" w:hAnsi="Arial" w:cs="Arial"/>
+                <w:b/>
+                <w:bCs/>
                 <w:sz w:val="16"/>
                 <w:szCs w:val="16"/>
               </w:rPr>
@@ -1734,11 +1856,73 @@
             <w:r>
               <w:rPr>
                 <w:rFonts w:ascii="Arial" w:hAnsi="Arial" w:cs="Arial"/>
-                <w:sz w:val="16"/>
-                <w:szCs w:val="16"/>
-                <w:lang w:val="en-001"/>
-              </w:rPr>
-              <w:t>INT PRIMARY KEY IDENTITY</w:t>
+                <w:b/>
+                <w:bCs/>
+                <w:sz w:val="16"/>
+                <w:szCs w:val="16"/>
+                <w:lang w:val="en-001"/>
+              </w:rPr>
+              <w:t>INT</w:t>
+            </w:r>
+            <w:r>
+              <w:rPr>
+                <w:rFonts w:ascii="Arial" w:hAnsi="Arial" w:cs="Arial"/>
+                <w:sz w:val="16"/>
+                <w:szCs w:val="16"/>
+                <w:lang w:val="en-001"/>
+              </w:rPr>
+              <w:t xml:space="preserve"> </w:t>
+            </w:r>
+            <w:r>
+              <w:rPr>
+                <w:rFonts w:ascii="Arial" w:hAnsi="Arial" w:cs="Arial"/>
+                <w:b/>
+                <w:bCs/>
+                <w:sz w:val="16"/>
+                <w:szCs w:val="16"/>
+                <w:lang w:val="en-001"/>
+              </w:rPr>
+              <w:t>PRIMARY</w:t>
+            </w:r>
+            <w:r>
+              <w:rPr>
+                <w:rFonts w:ascii="Arial" w:hAnsi="Arial" w:cs="Arial"/>
+                <w:sz w:val="16"/>
+                <w:szCs w:val="16"/>
+                <w:lang w:val="en-001"/>
+              </w:rPr>
+              <w:t xml:space="preserve"> </w:t>
+            </w:r>
+            <w:r>
+              <w:rPr>
+                <w:rFonts w:ascii="Arial" w:hAnsi="Arial" w:cs="Arial"/>
+                <w:b/>
+                <w:bCs/>
+                <w:sz w:val="16"/>
+                <w:szCs w:val="16"/>
+                <w:lang w:val="en-001"/>
+              </w:rPr>
+              <w:t>KEY</w:t>
+            </w:r>
+            <w:r>
+              <w:rPr>
+                <w:rFonts w:ascii="Arial" w:hAnsi="Arial" w:cs="Arial"/>
+                <w:sz w:val="16"/>
+                <w:szCs w:val="16"/>
+                <w:lang w:val="en-001"/>
+              </w:rPr>
+              <w:t xml:space="preserve"> </w:t>
+            </w:r>
+            <w:r>
+              <w:rPr>
+                <w:rFonts w:ascii="Arial" w:hAnsi="Arial" w:cs="Arial"/>
+                <w:b/>
+                <w:bCs/>
+                <w:sz w:val="16"/>
+                <w:szCs w:val="16"/>
+                <w:lang w:val="en-001"/>
+              </w:rPr>
+              <w:t>IDENTITY</w:t>
             </w:r>
           </w:p>
         </w:tc>
@@ -1825,14 +2009,18 @@
             <w:pPr>
               <w:rPr>
                 <w:rFonts w:ascii="Arial" w:hAnsi="Arial" w:cs="Arial"/>
-                <w:sz w:val="16"/>
-                <w:szCs w:val="16"/>
-                <w:lang w:val="en-001"/>
-              </w:rPr>
-            </w:pPr>
-            <w:r>
-              <w:rPr>
-                <w:rFonts w:ascii="Arial" w:hAnsi="Arial" w:cs="Arial"/>
+                <w:b/>
+                <w:bCs/>
+                <w:sz w:val="16"/>
+                <w:szCs w:val="16"/>
+                <w:lang w:val="en-001"/>
+              </w:rPr>
+            </w:pPr>
+            <w:r>
+              <w:rPr>
+                <w:rFonts w:ascii="Arial" w:hAnsi="Arial" w:cs="Arial"/>
+                <w:b/>
+                <w:bCs/>
                 <w:sz w:val="16"/>
                 <w:szCs w:val="16"/>
                 <w:lang w:val="en-001"/>
@@ -1924,14 +2112,18 @@
             <w:pPr>
               <w:rPr>
                 <w:rFonts w:ascii="Arial" w:hAnsi="Arial" w:cs="Arial"/>
-                <w:sz w:val="16"/>
-                <w:szCs w:val="16"/>
-                <w:lang w:val="en-001"/>
-              </w:rPr>
-            </w:pPr>
-            <w:r>
-              <w:rPr>
-                <w:rFonts w:ascii="Arial" w:hAnsi="Arial" w:cs="Arial"/>
+                <w:b/>
+                <w:bCs/>
+                <w:sz w:val="16"/>
+                <w:szCs w:val="16"/>
+                <w:lang w:val="en-001"/>
+              </w:rPr>
+            </w:pPr>
+            <w:r>
+              <w:rPr>
+                <w:rFonts w:ascii="Arial" w:hAnsi="Arial" w:cs="Arial"/>
+                <w:b/>
+                <w:bCs/>
                 <w:sz w:val="16"/>
                 <w:szCs w:val="16"/>
                 <w:lang w:val="en-001"/>
@@ -2023,14 +2215,18 @@
             <w:pPr>
               <w:rPr>
                 <w:rFonts w:ascii="Arial" w:hAnsi="Arial" w:cs="Arial"/>
-                <w:sz w:val="16"/>
-                <w:szCs w:val="16"/>
-                <w:lang w:val="en-001"/>
-              </w:rPr>
-            </w:pPr>
-            <w:r>
-              <w:rPr>
-                <w:rFonts w:ascii="Arial" w:hAnsi="Arial" w:cs="Arial"/>
+                <w:b/>
+                <w:bCs/>
+                <w:sz w:val="16"/>
+                <w:szCs w:val="16"/>
+                <w:lang w:val="en-001"/>
+              </w:rPr>
+            </w:pPr>
+            <w:r>
+              <w:rPr>
+                <w:rFonts w:ascii="Arial" w:hAnsi="Arial" w:cs="Arial"/>
+                <w:b/>
+                <w:bCs/>
                 <w:sz w:val="16"/>
                 <w:szCs w:val="16"/>
                 <w:lang w:val="en-001"/>
@@ -2241,11 +2437,73 @@
             <w:r>
               <w:rPr>
                 <w:rFonts w:ascii="Arial" w:hAnsi="Arial" w:cs="Arial"/>
-                <w:sz w:val="16"/>
-                <w:szCs w:val="16"/>
-                <w:lang w:val="en-001"/>
-              </w:rPr>
-              <w:t>INT PRIMARY KEY IDENTITY</w:t>
+                <w:b/>
+                <w:bCs/>
+                <w:sz w:val="16"/>
+                <w:szCs w:val="16"/>
+                <w:lang w:val="en-001"/>
+              </w:rPr>
+              <w:t>INT</w:t>
+            </w:r>
+            <w:r>
+              <w:rPr>
+                <w:rFonts w:ascii="Arial" w:hAnsi="Arial" w:cs="Arial"/>
+                <w:sz w:val="16"/>
+                <w:szCs w:val="16"/>
+                <w:lang w:val="en-001"/>
+              </w:rPr>
+              <w:t xml:space="preserve"> </w:t>
+            </w:r>
+            <w:r>
+              <w:rPr>
+                <w:rFonts w:ascii="Arial" w:hAnsi="Arial" w:cs="Arial"/>
+                <w:b/>
+                <w:bCs/>
+                <w:sz w:val="16"/>
+                <w:szCs w:val="16"/>
+                <w:lang w:val="en-001"/>
+              </w:rPr>
+              <w:t>PRIMARY</w:t>
+            </w:r>
+            <w:r>
+              <w:rPr>
+                <w:rFonts w:ascii="Arial" w:hAnsi="Arial" w:cs="Arial"/>
+                <w:sz w:val="16"/>
+                <w:szCs w:val="16"/>
+                <w:lang w:val="en-001"/>
+              </w:rPr>
+              <w:t xml:space="preserve"> </w:t>
+            </w:r>
+            <w:r>
+              <w:rPr>
+                <w:rFonts w:ascii="Arial" w:hAnsi="Arial" w:cs="Arial"/>
+                <w:b/>
+                <w:bCs/>
+                <w:sz w:val="16"/>
+                <w:szCs w:val="16"/>
+                <w:lang w:val="en-001"/>
+              </w:rPr>
+              <w:t>KEY</w:t>
+            </w:r>
+            <w:r>
+              <w:rPr>
+                <w:rFonts w:ascii="Arial" w:hAnsi="Arial" w:cs="Arial"/>
+                <w:sz w:val="16"/>
+                <w:szCs w:val="16"/>
+                <w:lang w:val="en-001"/>
+              </w:rPr>
+              <w:t xml:space="preserve"> </w:t>
+            </w:r>
+            <w:r>
+              <w:rPr>
+                <w:rFonts w:ascii="Arial" w:hAnsi="Arial" w:cs="Arial"/>
+                <w:b/>
+                <w:bCs/>
+                <w:sz w:val="16"/>
+                <w:szCs w:val="16"/>
+                <w:lang w:val="en-001"/>
+              </w:rPr>
+              <w:t>IDENTITY</w:t>
             </w:r>
           </w:p>
         </w:tc>
@@ -2349,11 +2607,33 @@
             <w:r>
               <w:rPr>
                 <w:rFonts w:ascii="Arial" w:hAnsi="Arial" w:cs="Arial"/>
+                <w:b/>
+                <w:bCs/>
                 <w:sz w:val="16"/>
                 <w:szCs w:val="16"/>
                 <w:lang w:val="en-001"/>
               </w:rPr>
               <w:t>INT</w:t>
+            </w:r>
+            <w:r>
+              <w:rPr>
+                <w:rFonts w:ascii="Arial" w:hAnsi="Arial" w:cs="Arial"/>
+                <w:b/>
+                <w:bCs/>
+                <w:sz w:val="16"/>
+                <w:szCs w:val="16"/>
+                <w:lang w:val="en-001"/>
+              </w:rPr>
+              <w:t xml:space="preserve"> </w:t>
+            </w:r>
+            <w:r>
+              <w:rPr>
+                <w:rFonts w:ascii="Arial" w:hAnsi="Arial" w:cs="Arial"/>
+                <w:sz w:val="16"/>
+                <w:szCs w:val="16"/>
+                <w:lang w:val="en-001"/>
+              </w:rPr>
+              <w:t>NOT NULL</w:t>
             </w:r>
           </w:p>
         </w:tc>
@@ -2449,11 +2729,33 @@
             <w:r>
               <w:rPr>
                 <w:rFonts w:ascii="Arial" w:hAnsi="Arial" w:cs="Arial"/>
+                <w:b/>
+                <w:bCs/>
                 <w:sz w:val="16"/>
                 <w:szCs w:val="16"/>
                 <w:lang w:val="en-001"/>
               </w:rPr>
               <w:t>INT</w:t>
+            </w:r>
+            <w:r>
+              <w:rPr>
+                <w:rFonts w:ascii="Arial" w:hAnsi="Arial" w:cs="Arial"/>
+                <w:b/>
+                <w:bCs/>
+                <w:sz w:val="16"/>
+                <w:szCs w:val="16"/>
+                <w:lang w:val="en-001"/>
+              </w:rPr>
+              <w:t xml:space="preserve"> </w:t>
+            </w:r>
+            <w:r>
+              <w:rPr>
+                <w:rFonts w:ascii="Arial" w:hAnsi="Arial" w:cs="Arial"/>
+                <w:sz w:val="16"/>
+                <w:szCs w:val="16"/>
+                <w:lang w:val="en-001"/>
+              </w:rPr>
+              <w:t>NOT NULL</w:t>
             </w:r>
           </w:p>
         </w:tc>
@@ -2541,14 +2843,18 @@
             <w:pPr>
               <w:rPr>
                 <w:rFonts w:ascii="Arial" w:hAnsi="Arial" w:cs="Arial"/>
-                <w:sz w:val="16"/>
-                <w:szCs w:val="16"/>
-                <w:lang w:val="en-001"/>
-              </w:rPr>
-            </w:pPr>
-            <w:r>
-              <w:rPr>
-                <w:rFonts w:ascii="Arial" w:hAnsi="Arial" w:cs="Arial"/>
+                <w:b/>
+                <w:bCs/>
+                <w:sz w:val="16"/>
+                <w:szCs w:val="16"/>
+                <w:lang w:val="en-001"/>
+              </w:rPr>
+            </w:pPr>
+            <w:r>
+              <w:rPr>
+                <w:rFonts w:ascii="Arial" w:hAnsi="Arial" w:cs="Arial"/>
+                <w:b/>
+                <w:bCs/>
                 <w:sz w:val="16"/>
                 <w:szCs w:val="16"/>
                 <w:lang w:val="en-001"/>
@@ -2770,11 +3076,73 @@
             <w:r>
               <w:rPr>
                 <w:rFonts w:ascii="Arial" w:hAnsi="Arial" w:cs="Arial"/>
-                <w:sz w:val="16"/>
-                <w:szCs w:val="16"/>
-                <w:lang w:val="en-001"/>
-              </w:rPr>
-              <w:t>INT PRIMARY KEY IDENTITY</w:t>
+                <w:b/>
+                <w:bCs/>
+                <w:sz w:val="16"/>
+                <w:szCs w:val="16"/>
+                <w:lang w:val="en-001"/>
+              </w:rPr>
+              <w:t>INT</w:t>
+            </w:r>
+            <w:r>
+              <w:rPr>
+                <w:rFonts w:ascii="Arial" w:hAnsi="Arial" w:cs="Arial"/>
+                <w:sz w:val="16"/>
+                <w:szCs w:val="16"/>
+                <w:lang w:val="en-001"/>
+              </w:rPr>
+              <w:t xml:space="preserve"> </w:t>
+            </w:r>
+            <w:r>
+              <w:rPr>
+                <w:rFonts w:ascii="Arial" w:hAnsi="Arial" w:cs="Arial"/>
+                <w:b/>
+                <w:bCs/>
+                <w:sz w:val="16"/>
+                <w:szCs w:val="16"/>
+                <w:lang w:val="en-001"/>
+              </w:rPr>
+              <w:t>PRIMARY</w:t>
+            </w:r>
+            <w:r>
+              <w:rPr>
+                <w:rFonts w:ascii="Arial" w:hAnsi="Arial" w:cs="Arial"/>
+                <w:sz w:val="16"/>
+                <w:szCs w:val="16"/>
+                <w:lang w:val="en-001"/>
+              </w:rPr>
+              <w:t xml:space="preserve"> </w:t>
+            </w:r>
+            <w:r>
+              <w:rPr>
+                <w:rFonts w:ascii="Arial" w:hAnsi="Arial" w:cs="Arial"/>
+                <w:b/>
+                <w:bCs/>
+                <w:sz w:val="16"/>
+                <w:szCs w:val="16"/>
+                <w:lang w:val="en-001"/>
+              </w:rPr>
+              <w:t>KEY</w:t>
+            </w:r>
+            <w:r>
+              <w:rPr>
+                <w:rFonts w:ascii="Arial" w:hAnsi="Arial" w:cs="Arial"/>
+                <w:sz w:val="16"/>
+                <w:szCs w:val="16"/>
+                <w:lang w:val="en-001"/>
+              </w:rPr>
+              <w:t xml:space="preserve"> </w:t>
+            </w:r>
+            <w:r>
+              <w:rPr>
+                <w:rFonts w:ascii="Arial" w:hAnsi="Arial" w:cs="Arial"/>
+                <w:b/>
+                <w:bCs/>
+                <w:sz w:val="16"/>
+                <w:szCs w:val="16"/>
+                <w:lang w:val="en-001"/>
+              </w:rPr>
+              <w:t>IDENTITY</w:t>
             </w:r>
           </w:p>
         </w:tc>
@@ -2863,14 +3231,18 @@
             <w:pPr>
               <w:rPr>
                 <w:rFonts w:ascii="Arial" w:hAnsi="Arial" w:cs="Arial"/>
-                <w:sz w:val="16"/>
-                <w:szCs w:val="16"/>
-                <w:lang w:val="en-001"/>
-              </w:rPr>
-            </w:pPr>
-            <w:r>
-              <w:rPr>
-                <w:rFonts w:ascii="Arial" w:hAnsi="Arial" w:cs="Arial"/>
+                <w:b/>
+                <w:bCs/>
+                <w:sz w:val="16"/>
+                <w:szCs w:val="16"/>
+                <w:lang w:val="en-001"/>
+              </w:rPr>
+            </w:pPr>
+            <w:r>
+              <w:rPr>
+                <w:rFonts w:ascii="Arial" w:hAnsi="Arial" w:cs="Arial"/>
+                <w:b/>
+                <w:bCs/>
                 <w:sz w:val="16"/>
                 <w:szCs w:val="16"/>
                 <w:lang w:val="en-001"/>
@@ -2963,14 +3335,18 @@
             <w:pPr>
               <w:rPr>
                 <w:rFonts w:ascii="Arial" w:hAnsi="Arial" w:cs="Arial"/>
-                <w:sz w:val="16"/>
-                <w:szCs w:val="16"/>
-                <w:lang w:val="en-001"/>
-              </w:rPr>
-            </w:pPr>
-            <w:r>
-              <w:rPr>
-                <w:rFonts w:ascii="Arial" w:hAnsi="Arial" w:cs="Arial"/>
+                <w:b/>
+                <w:bCs/>
+                <w:sz w:val="16"/>
+                <w:szCs w:val="16"/>
+                <w:lang w:val="en-001"/>
+              </w:rPr>
+            </w:pPr>
+            <w:r>
+              <w:rPr>
+                <w:rFonts w:ascii="Arial" w:hAnsi="Arial" w:cs="Arial"/>
+                <w:b/>
+                <w:bCs/>
                 <w:sz w:val="16"/>
                 <w:szCs w:val="16"/>
                 <w:lang w:val="en-001"/>
@@ -3071,11 +3447,31 @@
             <w:r>
               <w:rPr>
                 <w:rFonts w:ascii="Arial" w:hAnsi="Arial" w:cs="Arial"/>
+                <w:b/>
+                <w:bCs/>
                 <w:sz w:val="16"/>
                 <w:szCs w:val="16"/>
                 <w:lang w:val="en-001"/>
               </w:rPr>
               <w:t xml:space="preserve">INT </w:t>
+            </w:r>
+            <w:r>
+              <w:rPr>
+                <w:rFonts w:ascii="Arial" w:hAnsi="Arial" w:cs="Arial"/>
+                <w:sz w:val="16"/>
+                <w:szCs w:val="16"/>
+                <w:lang w:val="en-001"/>
+              </w:rPr>
+              <w:t>NOT</w:t>
+            </w:r>
+            <w:r>
+              <w:rPr>
+                <w:rFonts w:ascii="Arial" w:hAnsi="Arial" w:cs="Arial"/>
+                <w:sz w:val="16"/>
+                <w:szCs w:val="16"/>
+                <w:lang w:val="en-001"/>
+              </w:rPr>
+              <w:t xml:space="preserve"> NULL</w:t>
             </w:r>
           </w:p>
         </w:tc>
@@ -3171,11 +3567,33 @@
             <w:r>
               <w:rPr>
                 <w:rFonts w:ascii="Arial" w:hAnsi="Arial" w:cs="Arial"/>
-                <w:sz w:val="16"/>
-                <w:szCs w:val="16"/>
-                <w:lang w:val="en-001"/>
-              </w:rPr>
-              <w:t xml:space="preserve">INT </w:t>
+                <w:b/>
+                <w:bCs/>
+                <w:sz w:val="16"/>
+                <w:szCs w:val="16"/>
+                <w:lang w:val="en-001"/>
+              </w:rPr>
+              <w:t>INT</w:t>
+            </w:r>
+            <w:r>
+              <w:rPr>
+                <w:rFonts w:ascii="Arial" w:hAnsi="Arial" w:cs="Arial"/>
+                <w:b/>
+                <w:bCs/>
+                <w:sz w:val="16"/>
+                <w:szCs w:val="16"/>
+                <w:lang w:val="en-001"/>
+              </w:rPr>
+              <w:t xml:space="preserve"> </w:t>
+            </w:r>
+            <w:r>
+              <w:rPr>
+                <w:rFonts w:ascii="Arial" w:hAnsi="Arial" w:cs="Arial"/>
+                <w:sz w:val="16"/>
+                <w:szCs w:val="16"/>
+                <w:lang w:val="en-001"/>
+              </w:rPr>
+              <w:t>NOT NULL</w:t>
             </w:r>
           </w:p>
         </w:tc>
@@ -3271,11 +3689,33 @@
             <w:r>
               <w:rPr>
                 <w:rFonts w:ascii="Arial" w:hAnsi="Arial" w:cs="Arial"/>
+                <w:b/>
+                <w:bCs/>
                 <w:sz w:val="16"/>
                 <w:szCs w:val="16"/>
                 <w:lang w:val="en-001"/>
               </w:rPr>
               <w:t>INT</w:t>
+            </w:r>
+            <w:r>
+              <w:rPr>
+                <w:rFonts w:ascii="Arial" w:hAnsi="Arial" w:cs="Arial"/>
+                <w:b/>
+                <w:bCs/>
+                <w:sz w:val="16"/>
+                <w:szCs w:val="16"/>
+                <w:lang w:val="en-001"/>
+              </w:rPr>
+              <w:t xml:space="preserve"> </w:t>
+            </w:r>
+            <w:r>
+              <w:rPr>
+                <w:rFonts w:ascii="Arial" w:hAnsi="Arial" w:cs="Arial"/>
+                <w:sz w:val="16"/>
+                <w:szCs w:val="16"/>
+                <w:lang w:val="en-001"/>
+              </w:rPr>
+              <w:t>NOT NULL</w:t>
             </w:r>
           </w:p>
         </w:tc>
@@ -3481,11 +3921,73 @@
             <w:r>
               <w:rPr>
                 <w:rFonts w:ascii="Arial" w:hAnsi="Arial" w:cs="Arial"/>
-                <w:sz w:val="16"/>
-                <w:szCs w:val="16"/>
-                <w:lang w:val="en-001"/>
-              </w:rPr>
-              <w:t>INT PRIMARY KEY IDENTITY</w:t>
+                <w:b/>
+                <w:bCs/>
+                <w:sz w:val="16"/>
+                <w:szCs w:val="16"/>
+                <w:lang w:val="en-001"/>
+              </w:rPr>
+              <w:t>INT</w:t>
+            </w:r>
+            <w:r>
+              <w:rPr>
+                <w:rFonts w:ascii="Arial" w:hAnsi="Arial" w:cs="Arial"/>
+                <w:sz w:val="16"/>
+                <w:szCs w:val="16"/>
+                <w:lang w:val="en-001"/>
+              </w:rPr>
+              <w:t xml:space="preserve"> </w:t>
+            </w:r>
+            <w:r>
+              <w:rPr>
+                <w:rFonts w:ascii="Arial" w:hAnsi="Arial" w:cs="Arial"/>
+                <w:b/>
+                <w:bCs/>
+                <w:sz w:val="16"/>
+                <w:szCs w:val="16"/>
+                <w:lang w:val="en-001"/>
+              </w:rPr>
+              <w:t>PRIMARY</w:t>
+            </w:r>
+            <w:r>
+              <w:rPr>
+                <w:rFonts w:ascii="Arial" w:hAnsi="Arial" w:cs="Arial"/>
+                <w:sz w:val="16"/>
+                <w:szCs w:val="16"/>
+                <w:lang w:val="en-001"/>
+              </w:rPr>
+              <w:t xml:space="preserve"> </w:t>
+            </w:r>
+            <w:r>
+              <w:rPr>
+                <w:rFonts w:ascii="Arial" w:hAnsi="Arial" w:cs="Arial"/>
+                <w:b/>
+                <w:bCs/>
+                <w:sz w:val="16"/>
+                <w:szCs w:val="16"/>
+                <w:lang w:val="en-001"/>
+              </w:rPr>
+              <w:t>KEY</w:t>
+            </w:r>
+            <w:r>
+              <w:rPr>
+                <w:rFonts w:ascii="Arial" w:hAnsi="Arial" w:cs="Arial"/>
+                <w:sz w:val="16"/>
+                <w:szCs w:val="16"/>
+                <w:lang w:val="en-001"/>
+              </w:rPr>
+              <w:t xml:space="preserve"> </w:t>
+            </w:r>
+            <w:r>
+              <w:rPr>
+                <w:rFonts w:ascii="Arial" w:hAnsi="Arial" w:cs="Arial"/>
+                <w:b/>
+                <w:bCs/>
+                <w:sz w:val="16"/>
+                <w:szCs w:val="16"/>
+                <w:lang w:val="en-001"/>
+              </w:rPr>
+              <w:t>IDENTITY</w:t>
             </w:r>
           </w:p>
         </w:tc>
@@ -3581,11 +4083,33 @@
             <w:r>
               <w:rPr>
                 <w:rFonts w:ascii="Arial" w:hAnsi="Arial" w:cs="Arial"/>
+                <w:b/>
+                <w:bCs/>
                 <w:sz w:val="16"/>
                 <w:szCs w:val="16"/>
                 <w:lang w:val="en-001"/>
               </w:rPr>
               <w:t>VARCHAR</w:t>
+            </w:r>
+            <w:r>
+              <w:rPr>
+                <w:rFonts w:ascii="Arial" w:hAnsi="Arial" w:cs="Arial"/>
+                <w:b/>
+                <w:bCs/>
+                <w:sz w:val="16"/>
+                <w:szCs w:val="16"/>
+                <w:lang w:val="en-001"/>
+              </w:rPr>
+              <w:t xml:space="preserve"> </w:t>
+            </w:r>
+            <w:r>
+              <w:rPr>
+                <w:rFonts w:ascii="Arial" w:hAnsi="Arial" w:cs="Arial"/>
+                <w:sz w:val="16"/>
+                <w:szCs w:val="16"/>
+                <w:lang w:val="en-001"/>
+              </w:rPr>
+              <w:t>NOT NULL</w:t>
             </w:r>
           </w:p>
         </w:tc>
@@ -3673,19 +4197,43 @@
             <w:pPr>
               <w:rPr>
                 <w:rFonts w:ascii="Arial" w:hAnsi="Arial" w:cs="Arial"/>
-                <w:sz w:val="16"/>
-                <w:szCs w:val="16"/>
-                <w:lang w:val="en-001"/>
-              </w:rPr>
-            </w:pPr>
-            <w:r>
-              <w:rPr>
-                <w:rFonts w:ascii="Arial" w:hAnsi="Arial" w:cs="Arial"/>
+                <w:b/>
+                <w:bCs/>
+                <w:sz w:val="16"/>
+                <w:szCs w:val="16"/>
+                <w:lang w:val="en-001"/>
+              </w:rPr>
+            </w:pPr>
+            <w:r>
+              <w:rPr>
+                <w:rFonts w:ascii="Arial" w:hAnsi="Arial" w:cs="Arial"/>
+                <w:b/>
+                <w:bCs/>
                 <w:sz w:val="16"/>
                 <w:szCs w:val="16"/>
                 <w:lang w:val="en-001"/>
               </w:rPr>
               <w:t>VARCHAR</w:t>
+            </w:r>
+            <w:r>
+              <w:rPr>
+                <w:rFonts w:ascii="Arial" w:hAnsi="Arial" w:cs="Arial"/>
+                <w:b/>
+                <w:bCs/>
+                <w:sz w:val="16"/>
+                <w:szCs w:val="16"/>
+                <w:lang w:val="en-001"/>
+              </w:rPr>
+              <w:t xml:space="preserve"> </w:t>
+            </w:r>
+            <w:r>
+              <w:rPr>
+                <w:rFonts w:ascii="Arial" w:hAnsi="Arial" w:cs="Arial"/>
+                <w:sz w:val="16"/>
+                <w:szCs w:val="16"/>
+                <w:lang w:val="en-001"/>
+              </w:rPr>
+              <w:t>NOT NULL</w:t>
             </w:r>
           </w:p>
         </w:tc>
@@ -3891,11 +4439,73 @@
             <w:r>
               <w:rPr>
                 <w:rFonts w:ascii="Arial" w:hAnsi="Arial" w:cs="Arial"/>
-                <w:sz w:val="16"/>
-                <w:szCs w:val="16"/>
-                <w:lang w:val="en-001"/>
-              </w:rPr>
-              <w:t>INT PRIMARY KEY IDENTITY</w:t>
+                <w:b/>
+                <w:bCs/>
+                <w:sz w:val="16"/>
+                <w:szCs w:val="16"/>
+                <w:lang w:val="en-001"/>
+              </w:rPr>
+              <w:t>INT</w:t>
+            </w:r>
+            <w:r>
+              <w:rPr>
+                <w:rFonts w:ascii="Arial" w:hAnsi="Arial" w:cs="Arial"/>
+                <w:sz w:val="16"/>
+                <w:szCs w:val="16"/>
+                <w:lang w:val="en-001"/>
+              </w:rPr>
+              <w:t xml:space="preserve"> </w:t>
+            </w:r>
+            <w:r>
+              <w:rPr>
+                <w:rFonts w:ascii="Arial" w:hAnsi="Arial" w:cs="Arial"/>
+                <w:b/>
+                <w:bCs/>
+                <w:sz w:val="16"/>
+                <w:szCs w:val="16"/>
+                <w:lang w:val="en-001"/>
+              </w:rPr>
+              <w:t>PRIMARY</w:t>
+            </w:r>
+            <w:r>
+              <w:rPr>
+                <w:rFonts w:ascii="Arial" w:hAnsi="Arial" w:cs="Arial"/>
+                <w:sz w:val="16"/>
+                <w:szCs w:val="16"/>
+                <w:lang w:val="en-001"/>
+              </w:rPr>
+              <w:t xml:space="preserve"> </w:t>
+            </w:r>
+            <w:r>
+              <w:rPr>
+                <w:rFonts w:ascii="Arial" w:hAnsi="Arial" w:cs="Arial"/>
+                <w:b/>
+                <w:bCs/>
+                <w:sz w:val="16"/>
+                <w:szCs w:val="16"/>
+                <w:lang w:val="en-001"/>
+              </w:rPr>
+              <w:t>KEY</w:t>
+            </w:r>
+            <w:r>
+              <w:rPr>
+                <w:rFonts w:ascii="Arial" w:hAnsi="Arial" w:cs="Arial"/>
+                <w:sz w:val="16"/>
+                <w:szCs w:val="16"/>
+                <w:lang w:val="en-001"/>
+              </w:rPr>
+              <w:t xml:space="preserve"> </w:t>
+            </w:r>
+            <w:r>
+              <w:rPr>
+                <w:rFonts w:ascii="Arial" w:hAnsi="Arial" w:cs="Arial"/>
+                <w:b/>
+                <w:bCs/>
+                <w:sz w:val="16"/>
+                <w:szCs w:val="16"/>
+                <w:lang w:val="en-001"/>
+              </w:rPr>
+              <w:t>IDENTITY</w:t>
             </w:r>
           </w:p>
         </w:tc>
@@ -3999,19 +4609,43 @@
             <w:pPr>
               <w:rPr>
                 <w:rFonts w:ascii="Arial" w:hAnsi="Arial" w:cs="Arial"/>
-                <w:sz w:val="16"/>
-                <w:szCs w:val="16"/>
-                <w:lang w:val="en-001"/>
-              </w:rPr>
-            </w:pPr>
-            <w:r>
-              <w:rPr>
-                <w:rFonts w:ascii="Arial" w:hAnsi="Arial" w:cs="Arial"/>
+                <w:b/>
+                <w:bCs/>
+                <w:sz w:val="16"/>
+                <w:szCs w:val="16"/>
+                <w:lang w:val="en-001"/>
+              </w:rPr>
+            </w:pPr>
+            <w:r>
+              <w:rPr>
+                <w:rFonts w:ascii="Arial" w:hAnsi="Arial" w:cs="Arial"/>
+                <w:b/>
+                <w:bCs/>
                 <w:sz w:val="16"/>
                 <w:szCs w:val="16"/>
                 <w:lang w:val="en-001"/>
               </w:rPr>
               <w:t>VARCHAR</w:t>
+            </w:r>
+            <w:r>
+              <w:rPr>
+                <w:rFonts w:ascii="Arial" w:hAnsi="Arial" w:cs="Arial"/>
+                <w:b/>
+                <w:bCs/>
+                <w:sz w:val="16"/>
+                <w:szCs w:val="16"/>
+                <w:lang w:val="en-001"/>
+              </w:rPr>
+              <w:t xml:space="preserve"> </w:t>
+            </w:r>
+            <w:r>
+              <w:rPr>
+                <w:rFonts w:ascii="Arial" w:hAnsi="Arial" w:cs="Arial"/>
+                <w:sz w:val="16"/>
+                <w:szCs w:val="16"/>
+                <w:lang w:val="en-001"/>
+              </w:rPr>
+              <w:t>NOT NULL</w:t>
             </w:r>
           </w:p>
         </w:tc>
@@ -4099,19 +4733,43 @@
             <w:pPr>
               <w:rPr>
                 <w:rFonts w:ascii="Arial" w:hAnsi="Arial" w:cs="Arial"/>
-                <w:sz w:val="16"/>
-                <w:szCs w:val="16"/>
-                <w:lang w:val="en-001"/>
-              </w:rPr>
-            </w:pPr>
-            <w:r>
-              <w:rPr>
-                <w:rFonts w:ascii="Arial" w:hAnsi="Arial" w:cs="Arial"/>
+                <w:b/>
+                <w:bCs/>
+                <w:sz w:val="16"/>
+                <w:szCs w:val="16"/>
+                <w:lang w:val="en-001"/>
+              </w:rPr>
+            </w:pPr>
+            <w:r>
+              <w:rPr>
+                <w:rFonts w:ascii="Arial" w:hAnsi="Arial" w:cs="Arial"/>
+                <w:b/>
+                <w:bCs/>
                 <w:sz w:val="16"/>
                 <w:szCs w:val="16"/>
                 <w:lang w:val="en-001"/>
               </w:rPr>
               <w:t>VARCHAR</w:t>
+            </w:r>
+            <w:r>
+              <w:rPr>
+                <w:rFonts w:ascii="Arial" w:hAnsi="Arial" w:cs="Arial"/>
+                <w:b/>
+                <w:bCs/>
+                <w:sz w:val="16"/>
+                <w:szCs w:val="16"/>
+                <w:lang w:val="en-001"/>
+              </w:rPr>
+              <w:t xml:space="preserve"> </w:t>
+            </w:r>
+            <w:r>
+              <w:rPr>
+                <w:rFonts w:ascii="Arial" w:hAnsi="Arial" w:cs="Arial"/>
+                <w:sz w:val="16"/>
+                <w:szCs w:val="16"/>
+                <w:lang w:val="en-001"/>
+              </w:rPr>
+              <w:t>NOT NULL</w:t>
             </w:r>
           </w:p>
         </w:tc>
@@ -4215,19 +4873,43 @@
             <w:pPr>
               <w:rPr>
                 <w:rFonts w:ascii="Arial" w:hAnsi="Arial" w:cs="Arial"/>
-                <w:sz w:val="16"/>
-                <w:szCs w:val="16"/>
-                <w:lang w:val="en-001"/>
-              </w:rPr>
-            </w:pPr>
-            <w:r>
-              <w:rPr>
-                <w:rFonts w:ascii="Arial" w:hAnsi="Arial" w:cs="Arial"/>
+                <w:b/>
+                <w:bCs/>
+                <w:sz w:val="16"/>
+                <w:szCs w:val="16"/>
+                <w:lang w:val="en-001"/>
+              </w:rPr>
+            </w:pPr>
+            <w:r>
+              <w:rPr>
+                <w:rFonts w:ascii="Arial" w:hAnsi="Arial" w:cs="Arial"/>
+                <w:b/>
+                <w:bCs/>
                 <w:sz w:val="16"/>
                 <w:szCs w:val="16"/>
                 <w:lang w:val="en-001"/>
               </w:rPr>
               <w:t>VARCHAR</w:t>
+            </w:r>
+            <w:r>
+              <w:rPr>
+                <w:rFonts w:ascii="Arial" w:hAnsi="Arial" w:cs="Arial"/>
+                <w:b/>
+                <w:bCs/>
+                <w:sz w:val="16"/>
+                <w:szCs w:val="16"/>
+                <w:lang w:val="en-001"/>
+              </w:rPr>
+              <w:t xml:space="preserve"> </w:t>
+            </w:r>
+            <w:r>
+              <w:rPr>
+                <w:rFonts w:ascii="Arial" w:hAnsi="Arial" w:cs="Arial"/>
+                <w:sz w:val="16"/>
+                <w:szCs w:val="16"/>
+                <w:lang w:val="en-001"/>
+              </w:rPr>
+              <w:t>NOT NULL</w:t>
             </w:r>
           </w:p>
         </w:tc>
@@ -4331,19 +5013,43 @@
             <w:pPr>
               <w:rPr>
                 <w:rFonts w:ascii="Arial" w:hAnsi="Arial" w:cs="Arial"/>
-                <w:sz w:val="16"/>
-                <w:szCs w:val="16"/>
-                <w:lang w:val="en-001"/>
-              </w:rPr>
-            </w:pPr>
-            <w:r>
-              <w:rPr>
-                <w:rFonts w:ascii="Arial" w:hAnsi="Arial" w:cs="Arial"/>
+                <w:b/>
+                <w:bCs/>
+                <w:sz w:val="16"/>
+                <w:szCs w:val="16"/>
+                <w:lang w:val="en-001"/>
+              </w:rPr>
+            </w:pPr>
+            <w:r>
+              <w:rPr>
+                <w:rFonts w:ascii="Arial" w:hAnsi="Arial" w:cs="Arial"/>
+                <w:b/>
+                <w:bCs/>
                 <w:sz w:val="16"/>
                 <w:szCs w:val="16"/>
                 <w:lang w:val="en-001"/>
               </w:rPr>
               <w:t>VARCHAR</w:t>
+            </w:r>
+            <w:r>
+              <w:rPr>
+                <w:rFonts w:ascii="Arial" w:hAnsi="Arial" w:cs="Arial"/>
+                <w:b/>
+                <w:bCs/>
+                <w:sz w:val="16"/>
+                <w:szCs w:val="16"/>
+                <w:lang w:val="en-001"/>
+              </w:rPr>
+              <w:t xml:space="preserve"> </w:t>
+            </w:r>
+            <w:r>
+              <w:rPr>
+                <w:rFonts w:ascii="Arial" w:hAnsi="Arial" w:cs="Arial"/>
+                <w:sz w:val="16"/>
+                <w:szCs w:val="16"/>
+                <w:lang w:val="en-001"/>
+              </w:rPr>
+              <w:t>NOT NULL</w:t>
             </w:r>
           </w:p>
         </w:tc>
@@ -4447,14 +5153,18 @@
             <w:pPr>
               <w:rPr>
                 <w:rFonts w:ascii="Arial" w:hAnsi="Arial" w:cs="Arial"/>
-                <w:sz w:val="16"/>
-                <w:szCs w:val="16"/>
-                <w:lang w:val="en-001"/>
-              </w:rPr>
-            </w:pPr>
-            <w:r>
-              <w:rPr>
-                <w:rFonts w:ascii="Arial" w:hAnsi="Arial" w:cs="Arial"/>
+                <w:b/>
+                <w:bCs/>
+                <w:sz w:val="16"/>
+                <w:szCs w:val="16"/>
+                <w:lang w:val="en-001"/>
+              </w:rPr>
+            </w:pPr>
+            <w:r>
+              <w:rPr>
+                <w:rFonts w:ascii="Arial" w:hAnsi="Arial" w:cs="Arial"/>
+                <w:b/>
+                <w:bCs/>
                 <w:sz w:val="16"/>
                 <w:szCs w:val="16"/>
                 <w:lang w:val="en-001"/>
@@ -4571,19 +5281,32 @@
             <w:pPr>
               <w:rPr>
                 <w:rFonts w:ascii="Arial" w:hAnsi="Arial" w:cs="Arial"/>
-                <w:sz w:val="16"/>
-                <w:szCs w:val="16"/>
-                <w:lang w:val="en-001"/>
-              </w:rPr>
-            </w:pPr>
-            <w:r>
-              <w:rPr>
-                <w:rFonts w:ascii="Arial" w:hAnsi="Arial" w:cs="Arial"/>
+                <w:b/>
+                <w:bCs/>
+                <w:sz w:val="16"/>
+                <w:szCs w:val="16"/>
+                <w:lang w:val="en-001"/>
+              </w:rPr>
+            </w:pPr>
+            <w:r>
+              <w:rPr>
+                <w:rFonts w:ascii="Arial" w:hAnsi="Arial" w:cs="Arial"/>
+                <w:b/>
+                <w:bCs/>
                 <w:sz w:val="16"/>
                 <w:szCs w:val="16"/>
                 <w:lang w:val="en-001"/>
               </w:rPr>
               <w:t xml:space="preserve">INT </w:t>
+            </w:r>
+            <w:r>
+              <w:rPr>
+                <w:rFonts w:ascii="Arial" w:hAnsi="Arial" w:cs="Arial"/>
+                <w:sz w:val="16"/>
+                <w:szCs w:val="16"/>
+                <w:lang w:val="en-001"/>
+              </w:rPr>
+              <w:t>NOT NULL</w:t>
             </w:r>
           </w:p>
         </w:tc>
@@ -4671,14 +5394,18 @@
             <w:pPr>
               <w:rPr>
                 <w:rFonts w:ascii="Arial" w:hAnsi="Arial" w:cs="Arial"/>
-                <w:sz w:val="16"/>
-                <w:szCs w:val="16"/>
-                <w:lang w:val="en-001"/>
-              </w:rPr>
-            </w:pPr>
-            <w:r>
-              <w:rPr>
-                <w:rFonts w:ascii="Arial" w:hAnsi="Arial" w:cs="Arial"/>
+                <w:b/>
+                <w:bCs/>
+                <w:sz w:val="16"/>
+                <w:szCs w:val="16"/>
+                <w:lang w:val="en-001"/>
+              </w:rPr>
+            </w:pPr>
+            <w:r>
+              <w:rPr>
+                <w:rFonts w:ascii="Arial" w:hAnsi="Arial" w:cs="Arial"/>
+                <w:b/>
+                <w:bCs/>
                 <w:sz w:val="16"/>
                 <w:szCs w:val="16"/>
                 <w:lang w:val="en-001"/>
@@ -4933,11 +5660,73 @@
             <w:r>
               <w:rPr>
                 <w:rFonts w:ascii="Arial" w:hAnsi="Arial" w:cs="Arial"/>
-                <w:sz w:val="16"/>
-                <w:szCs w:val="16"/>
-                <w:lang w:val="en-001"/>
-              </w:rPr>
-              <w:t>INT PRIMARY KEY IDENTITY</w:t>
+                <w:b/>
+                <w:bCs/>
+                <w:sz w:val="16"/>
+                <w:szCs w:val="16"/>
+                <w:lang w:val="en-001"/>
+              </w:rPr>
+              <w:t>INT</w:t>
+            </w:r>
+            <w:r>
+              <w:rPr>
+                <w:rFonts w:ascii="Arial" w:hAnsi="Arial" w:cs="Arial"/>
+                <w:sz w:val="16"/>
+                <w:szCs w:val="16"/>
+                <w:lang w:val="en-001"/>
+              </w:rPr>
+              <w:t xml:space="preserve"> </w:t>
+            </w:r>
+            <w:r>
+              <w:rPr>
+                <w:rFonts w:ascii="Arial" w:hAnsi="Arial" w:cs="Arial"/>
+                <w:b/>
+                <w:bCs/>
+                <w:sz w:val="16"/>
+                <w:szCs w:val="16"/>
+                <w:lang w:val="en-001"/>
+              </w:rPr>
+              <w:t>PRIMARY</w:t>
+            </w:r>
+            <w:r>
+              <w:rPr>
+                <w:rFonts w:ascii="Arial" w:hAnsi="Arial" w:cs="Arial"/>
+                <w:sz w:val="16"/>
+                <w:szCs w:val="16"/>
+                <w:lang w:val="en-001"/>
+              </w:rPr>
+              <w:t xml:space="preserve"> </w:t>
+            </w:r>
+            <w:r>
+              <w:rPr>
+                <w:rFonts w:ascii="Arial" w:hAnsi="Arial" w:cs="Arial"/>
+                <w:b/>
+                <w:bCs/>
+                <w:sz w:val="16"/>
+                <w:szCs w:val="16"/>
+                <w:lang w:val="en-001"/>
+              </w:rPr>
+              <w:t>KEY</w:t>
+            </w:r>
+            <w:r>
+              <w:rPr>
+                <w:rFonts w:ascii="Arial" w:hAnsi="Arial" w:cs="Arial"/>
+                <w:sz w:val="16"/>
+                <w:szCs w:val="16"/>
+                <w:lang w:val="en-001"/>
+              </w:rPr>
+              <w:t xml:space="preserve"> </w:t>
+            </w:r>
+            <w:r>
+              <w:rPr>
+                <w:rFonts w:ascii="Arial" w:hAnsi="Arial" w:cs="Arial"/>
+                <w:b/>
+                <w:bCs/>
+                <w:sz w:val="16"/>
+                <w:szCs w:val="16"/>
+                <w:lang w:val="en-001"/>
+              </w:rPr>
+              <w:t>IDENTITY</w:t>
             </w:r>
           </w:p>
         </w:tc>
@@ -5043,19 +5832,43 @@
             <w:pPr>
               <w:rPr>
                 <w:rFonts w:ascii="Arial" w:hAnsi="Arial" w:cs="Arial"/>
-                <w:sz w:val="16"/>
-                <w:szCs w:val="16"/>
-                <w:lang w:val="en-001"/>
-              </w:rPr>
-            </w:pPr>
-            <w:r>
-              <w:rPr>
-                <w:rFonts w:ascii="Arial" w:hAnsi="Arial" w:cs="Arial"/>
+                <w:b/>
+                <w:bCs/>
+                <w:sz w:val="16"/>
+                <w:szCs w:val="16"/>
+                <w:lang w:val="en-001"/>
+              </w:rPr>
+            </w:pPr>
+            <w:r>
+              <w:rPr>
+                <w:rFonts w:ascii="Arial" w:hAnsi="Arial" w:cs="Arial"/>
+                <w:b/>
+                <w:bCs/>
                 <w:sz w:val="16"/>
                 <w:szCs w:val="16"/>
                 <w:lang w:val="en-001"/>
               </w:rPr>
               <w:t>VARCHAR</w:t>
+            </w:r>
+            <w:r>
+              <w:rPr>
+                <w:rFonts w:ascii="Arial" w:hAnsi="Arial" w:cs="Arial"/>
+                <w:b/>
+                <w:bCs/>
+                <w:sz w:val="16"/>
+                <w:szCs w:val="16"/>
+                <w:lang w:val="en-001"/>
+              </w:rPr>
+              <w:t xml:space="preserve"> </w:t>
+            </w:r>
+            <w:r>
+              <w:rPr>
+                <w:rFonts w:ascii="Arial" w:hAnsi="Arial" w:cs="Arial"/>
+                <w:sz w:val="16"/>
+                <w:szCs w:val="16"/>
+                <w:lang w:val="en-001"/>
+              </w:rPr>
+              <w:t>NOT NULL</w:t>
             </w:r>
           </w:p>
         </w:tc>
@@ -5273,11 +6086,73 @@
             <w:r>
               <w:rPr>
                 <w:rFonts w:ascii="Arial" w:hAnsi="Arial" w:cs="Arial"/>
-                <w:sz w:val="16"/>
-                <w:szCs w:val="16"/>
-                <w:lang w:val="en-001"/>
-              </w:rPr>
-              <w:t>INT PRIMARY KEY IDENTITY</w:t>
+                <w:b/>
+                <w:bCs/>
+                <w:sz w:val="16"/>
+                <w:szCs w:val="16"/>
+                <w:lang w:val="en-001"/>
+              </w:rPr>
+              <w:t>INT</w:t>
+            </w:r>
+            <w:r>
+              <w:rPr>
+                <w:rFonts w:ascii="Arial" w:hAnsi="Arial" w:cs="Arial"/>
+                <w:sz w:val="16"/>
+                <w:szCs w:val="16"/>
+                <w:lang w:val="en-001"/>
+              </w:rPr>
+              <w:t xml:space="preserve"> </w:t>
+            </w:r>
+            <w:r>
+              <w:rPr>
+                <w:rFonts w:ascii="Arial" w:hAnsi="Arial" w:cs="Arial"/>
+                <w:b/>
+                <w:bCs/>
+                <w:sz w:val="16"/>
+                <w:szCs w:val="16"/>
+                <w:lang w:val="en-001"/>
+              </w:rPr>
+              <w:t>PRIMARY</w:t>
+            </w:r>
+            <w:r>
+              <w:rPr>
+                <w:rFonts w:ascii="Arial" w:hAnsi="Arial" w:cs="Arial"/>
+                <w:sz w:val="16"/>
+                <w:szCs w:val="16"/>
+                <w:lang w:val="en-001"/>
+              </w:rPr>
+              <w:t xml:space="preserve"> </w:t>
+            </w:r>
+            <w:r>
+              <w:rPr>
+                <w:rFonts w:ascii="Arial" w:hAnsi="Arial" w:cs="Arial"/>
+                <w:b/>
+                <w:bCs/>
+                <w:sz w:val="16"/>
+                <w:szCs w:val="16"/>
+                <w:lang w:val="en-001"/>
+              </w:rPr>
+              <w:t>KEY</w:t>
+            </w:r>
+            <w:r>
+              <w:rPr>
+                <w:rFonts w:ascii="Arial" w:hAnsi="Arial" w:cs="Arial"/>
+                <w:sz w:val="16"/>
+                <w:szCs w:val="16"/>
+                <w:lang w:val="en-001"/>
+              </w:rPr>
+              <w:t xml:space="preserve"> </w:t>
+            </w:r>
+            <w:r>
+              <w:rPr>
+                <w:rFonts w:ascii="Arial" w:hAnsi="Arial" w:cs="Arial"/>
+                <w:b/>
+                <w:bCs/>
+                <w:sz w:val="16"/>
+                <w:szCs w:val="16"/>
+                <w:lang w:val="en-001"/>
+              </w:rPr>
+              <w:t>IDENTITY</w:t>
             </w:r>
           </w:p>
         </w:tc>
@@ -5365,14 +6240,18 @@
             <w:pPr>
               <w:rPr>
                 <w:rFonts w:ascii="Arial" w:hAnsi="Arial" w:cs="Arial"/>
-                <w:sz w:val="16"/>
-                <w:szCs w:val="16"/>
-                <w:lang w:val="en-001"/>
-              </w:rPr>
-            </w:pPr>
-            <w:r>
-              <w:rPr>
-                <w:rFonts w:ascii="Arial" w:hAnsi="Arial" w:cs="Arial"/>
+                <w:b/>
+                <w:bCs/>
+                <w:sz w:val="16"/>
+                <w:szCs w:val="16"/>
+                <w:lang w:val="en-001"/>
+              </w:rPr>
+            </w:pPr>
+            <w:r>
+              <w:rPr>
+                <w:rFonts w:ascii="Arial" w:hAnsi="Arial" w:cs="Arial"/>
+                <w:b/>
+                <w:bCs/>
                 <w:sz w:val="16"/>
                 <w:szCs w:val="16"/>
                 <w:lang w:val="en-001"/>
@@ -5465,14 +6344,18 @@
             <w:pPr>
               <w:rPr>
                 <w:rFonts w:ascii="Arial" w:hAnsi="Arial" w:cs="Arial"/>
-                <w:sz w:val="16"/>
-                <w:szCs w:val="16"/>
-                <w:lang w:val="en-001"/>
-              </w:rPr>
-            </w:pPr>
-            <w:r>
-              <w:rPr>
-                <w:rFonts w:ascii="Arial" w:hAnsi="Arial" w:cs="Arial"/>
+                <w:b/>
+                <w:bCs/>
+                <w:sz w:val="16"/>
+                <w:szCs w:val="16"/>
+                <w:lang w:val="en-001"/>
+              </w:rPr>
+            </w:pPr>
+            <w:r>
+              <w:rPr>
+                <w:rFonts w:ascii="Arial" w:hAnsi="Arial" w:cs="Arial"/>
+                <w:b/>
+                <w:bCs/>
                 <w:sz w:val="16"/>
                 <w:szCs w:val="16"/>
                 <w:lang w:val="en-001"/>
@@ -5565,14 +6448,18 @@
             <w:pPr>
               <w:rPr>
                 <w:rFonts w:ascii="Arial" w:hAnsi="Arial" w:cs="Arial"/>
-                <w:sz w:val="16"/>
-                <w:szCs w:val="16"/>
-                <w:lang w:val="en-001"/>
-              </w:rPr>
-            </w:pPr>
-            <w:r>
-              <w:rPr>
-                <w:rFonts w:ascii="Arial" w:hAnsi="Arial" w:cs="Arial"/>
+                <w:b/>
+                <w:bCs/>
+                <w:sz w:val="16"/>
+                <w:szCs w:val="16"/>
+                <w:lang w:val="en-001"/>
+              </w:rPr>
+            </w:pPr>
+            <w:r>
+              <w:rPr>
+                <w:rFonts w:ascii="Arial" w:hAnsi="Arial" w:cs="Arial"/>
+                <w:b/>
+                <w:bCs/>
                 <w:sz w:val="16"/>
                 <w:szCs w:val="16"/>
                 <w:lang w:val="en-001"/>
@@ -5665,14 +6552,18 @@
             <w:pPr>
               <w:rPr>
                 <w:rFonts w:ascii="Arial" w:hAnsi="Arial" w:cs="Arial"/>
-                <w:sz w:val="16"/>
-                <w:szCs w:val="16"/>
-                <w:lang w:val="en-001"/>
-              </w:rPr>
-            </w:pPr>
-            <w:r>
-              <w:rPr>
-                <w:rFonts w:ascii="Arial" w:hAnsi="Arial" w:cs="Arial"/>
+                <w:b/>
+                <w:bCs/>
+                <w:sz w:val="16"/>
+                <w:szCs w:val="16"/>
+                <w:lang w:val="en-001"/>
+              </w:rPr>
+            </w:pPr>
+            <w:r>
+              <w:rPr>
+                <w:rFonts w:ascii="Arial" w:hAnsi="Arial" w:cs="Arial"/>
+                <w:b/>
+                <w:bCs/>
                 <w:sz w:val="16"/>
                 <w:szCs w:val="16"/>
                 <w:lang w:val="en-001"/>
@@ -5766,19 +6657,43 @@
             <w:pPr>
               <w:rPr>
                 <w:rFonts w:ascii="Arial" w:hAnsi="Arial" w:cs="Arial"/>
-                <w:sz w:val="16"/>
-                <w:szCs w:val="16"/>
-                <w:lang w:val="en-001"/>
-              </w:rPr>
-            </w:pPr>
-            <w:r>
-              <w:rPr>
-                <w:rFonts w:ascii="Arial" w:hAnsi="Arial" w:cs="Arial"/>
+                <w:b/>
+                <w:bCs/>
+                <w:sz w:val="16"/>
+                <w:szCs w:val="16"/>
+                <w:lang w:val="en-001"/>
+              </w:rPr>
+            </w:pPr>
+            <w:r>
+              <w:rPr>
+                <w:rFonts w:ascii="Arial" w:hAnsi="Arial" w:cs="Arial"/>
+                <w:b/>
+                <w:bCs/>
                 <w:sz w:val="16"/>
                 <w:szCs w:val="16"/>
                 <w:lang w:val="en-001"/>
               </w:rPr>
               <w:t>INT</w:t>
+            </w:r>
+            <w:r>
+              <w:rPr>
+                <w:rFonts w:ascii="Arial" w:hAnsi="Arial" w:cs="Arial"/>
+                <w:b/>
+                <w:bCs/>
+                <w:sz w:val="16"/>
+                <w:szCs w:val="16"/>
+                <w:lang w:val="en-001"/>
+              </w:rPr>
+              <w:t xml:space="preserve"> </w:t>
+            </w:r>
+            <w:r>
+              <w:rPr>
+                <w:rFonts w:ascii="Arial" w:hAnsi="Arial" w:cs="Arial"/>
+                <w:sz w:val="16"/>
+                <w:szCs w:val="16"/>
+                <w:lang w:val="en-001"/>
+              </w:rPr>
+              <w:t>NOT NULL</w:t>
             </w:r>
           </w:p>
         </w:tc>
@@ -5866,19 +6781,43 @@
             <w:pPr>
               <w:rPr>
                 <w:rFonts w:ascii="Arial" w:hAnsi="Arial" w:cs="Arial"/>
-                <w:sz w:val="16"/>
-                <w:szCs w:val="16"/>
-                <w:lang w:val="en-001"/>
-              </w:rPr>
-            </w:pPr>
-            <w:r>
-              <w:rPr>
-                <w:rFonts w:ascii="Arial" w:hAnsi="Arial" w:cs="Arial"/>
+                <w:b/>
+                <w:bCs/>
+                <w:sz w:val="16"/>
+                <w:szCs w:val="16"/>
+                <w:lang w:val="en-001"/>
+              </w:rPr>
+            </w:pPr>
+            <w:r>
+              <w:rPr>
+                <w:rFonts w:ascii="Arial" w:hAnsi="Arial" w:cs="Arial"/>
+                <w:b/>
+                <w:bCs/>
                 <w:sz w:val="16"/>
                 <w:szCs w:val="16"/>
                 <w:lang w:val="en-001"/>
               </w:rPr>
               <w:t>INT</w:t>
+            </w:r>
+            <w:r>
+              <w:rPr>
+                <w:rFonts w:ascii="Arial" w:hAnsi="Arial" w:cs="Arial"/>
+                <w:b/>
+                <w:bCs/>
+                <w:sz w:val="16"/>
+                <w:szCs w:val="16"/>
+                <w:lang w:val="en-001"/>
+              </w:rPr>
+              <w:t xml:space="preserve"> </w:t>
+            </w:r>
+            <w:r>
+              <w:rPr>
+                <w:rFonts w:ascii="Arial" w:hAnsi="Arial" w:cs="Arial"/>
+                <w:sz w:val="16"/>
+                <w:szCs w:val="16"/>
+                <w:lang w:val="en-001"/>
+              </w:rPr>
+              <w:t>NOT NULL</w:t>
             </w:r>
           </w:p>
         </w:tc>
@@ -6084,11 +7023,73 @@
             <w:r>
               <w:rPr>
                 <w:rFonts w:ascii="Arial" w:hAnsi="Arial" w:cs="Arial"/>
-                <w:sz w:val="16"/>
-                <w:szCs w:val="16"/>
-                <w:lang w:val="en-001"/>
-              </w:rPr>
-              <w:t>INT PRIMARY KEY IDENTITY</w:t>
+                <w:b/>
+                <w:bCs/>
+                <w:sz w:val="16"/>
+                <w:szCs w:val="16"/>
+                <w:lang w:val="en-001"/>
+              </w:rPr>
+              <w:t>INT</w:t>
+            </w:r>
+            <w:r>
+              <w:rPr>
+                <w:rFonts w:ascii="Arial" w:hAnsi="Arial" w:cs="Arial"/>
+                <w:sz w:val="16"/>
+                <w:szCs w:val="16"/>
+                <w:lang w:val="en-001"/>
+              </w:rPr>
+              <w:t xml:space="preserve"> </w:t>
+            </w:r>
+            <w:r>
+              <w:rPr>
+                <w:rFonts w:ascii="Arial" w:hAnsi="Arial" w:cs="Arial"/>
+                <w:b/>
+                <w:bCs/>
+                <w:sz w:val="16"/>
+                <w:szCs w:val="16"/>
+                <w:lang w:val="en-001"/>
+              </w:rPr>
+              <w:t>PRIMARY</w:t>
+            </w:r>
+            <w:r>
+              <w:rPr>
+                <w:rFonts w:ascii="Arial" w:hAnsi="Arial" w:cs="Arial"/>
+                <w:sz w:val="16"/>
+                <w:szCs w:val="16"/>
+                <w:lang w:val="en-001"/>
+              </w:rPr>
+              <w:t xml:space="preserve"> </w:t>
+            </w:r>
+            <w:r>
+              <w:rPr>
+                <w:rFonts w:ascii="Arial" w:hAnsi="Arial" w:cs="Arial"/>
+                <w:b/>
+                <w:bCs/>
+                <w:sz w:val="16"/>
+                <w:szCs w:val="16"/>
+                <w:lang w:val="en-001"/>
+              </w:rPr>
+              <w:t>KEY</w:t>
+            </w:r>
+            <w:r>
+              <w:rPr>
+                <w:rFonts w:ascii="Arial" w:hAnsi="Arial" w:cs="Arial"/>
+                <w:sz w:val="16"/>
+                <w:szCs w:val="16"/>
+                <w:lang w:val="en-001"/>
+              </w:rPr>
+              <w:t xml:space="preserve"> </w:t>
+            </w:r>
+            <w:r>
+              <w:rPr>
+                <w:rFonts w:ascii="Arial" w:hAnsi="Arial" w:cs="Arial"/>
+                <w:b/>
+                <w:bCs/>
+                <w:sz w:val="16"/>
+                <w:szCs w:val="16"/>
+                <w:lang w:val="en-001"/>
+              </w:rPr>
+              <w:t>IDENTITY</w:t>
             </w:r>
           </w:p>
         </w:tc>
@@ -6176,19 +7177,43 @@
             <w:pPr>
               <w:rPr>
                 <w:rFonts w:ascii="Arial" w:hAnsi="Arial" w:cs="Arial"/>
-                <w:sz w:val="16"/>
-                <w:szCs w:val="16"/>
-                <w:lang w:val="en-001"/>
-              </w:rPr>
-            </w:pPr>
-            <w:r>
-              <w:rPr>
-                <w:rFonts w:ascii="Arial" w:hAnsi="Arial" w:cs="Arial"/>
+                <w:b/>
+                <w:bCs/>
+                <w:sz w:val="16"/>
+                <w:szCs w:val="16"/>
+                <w:lang w:val="en-001"/>
+              </w:rPr>
+            </w:pPr>
+            <w:r>
+              <w:rPr>
+                <w:rFonts w:ascii="Arial" w:hAnsi="Arial" w:cs="Arial"/>
+                <w:b/>
+                <w:bCs/>
                 <w:sz w:val="16"/>
                 <w:szCs w:val="16"/>
                 <w:lang w:val="en-001"/>
               </w:rPr>
               <w:t>VARCHAR</w:t>
+            </w:r>
+            <w:r>
+              <w:rPr>
+                <w:rFonts w:ascii="Arial" w:hAnsi="Arial" w:cs="Arial"/>
+                <w:b/>
+                <w:bCs/>
+                <w:sz w:val="16"/>
+                <w:szCs w:val="16"/>
+                <w:lang w:val="en-001"/>
+              </w:rPr>
+              <w:t xml:space="preserve"> </w:t>
+            </w:r>
+            <w:r>
+              <w:rPr>
+                <w:rFonts w:ascii="Arial" w:hAnsi="Arial" w:cs="Arial"/>
+                <w:sz w:val="16"/>
+                <w:szCs w:val="16"/>
+                <w:lang w:val="en-001"/>
+              </w:rPr>
+              <w:t>NOT NULL</w:t>
             </w:r>
           </w:p>
         </w:tc>
@@ -6276,14 +7301,18 @@
             <w:pPr>
               <w:rPr>
                 <w:rFonts w:ascii="Arial" w:hAnsi="Arial" w:cs="Arial"/>
-                <w:sz w:val="16"/>
-                <w:szCs w:val="16"/>
-                <w:lang w:val="en-001"/>
-              </w:rPr>
-            </w:pPr>
-            <w:r>
-              <w:rPr>
-                <w:rFonts w:ascii="Arial" w:hAnsi="Arial" w:cs="Arial"/>
+                <w:b/>
+                <w:bCs/>
+                <w:sz w:val="16"/>
+                <w:szCs w:val="16"/>
+                <w:lang w:val="en-001"/>
+              </w:rPr>
+            </w:pPr>
+            <w:r>
+              <w:rPr>
+                <w:rFonts w:ascii="Arial" w:hAnsi="Arial" w:cs="Arial"/>
+                <w:b/>
+                <w:bCs/>
                 <w:sz w:val="16"/>
                 <w:szCs w:val="16"/>
                 <w:lang w:val="en-001"/>
@@ -6519,19 +7548,43 @@
             <w:pPr>
               <w:rPr>
                 <w:rFonts w:ascii="Arial" w:hAnsi="Arial" w:cs="Arial"/>
-                <w:sz w:val="16"/>
-                <w:szCs w:val="16"/>
-                <w:lang w:val="en-001"/>
-              </w:rPr>
-            </w:pPr>
-            <w:r>
-              <w:rPr>
-                <w:rFonts w:ascii="Arial" w:hAnsi="Arial" w:cs="Arial"/>
+                <w:b/>
+                <w:bCs/>
+                <w:sz w:val="16"/>
+                <w:szCs w:val="16"/>
+                <w:lang w:val="en-001"/>
+              </w:rPr>
+            </w:pPr>
+            <w:r>
+              <w:rPr>
+                <w:rFonts w:ascii="Arial" w:hAnsi="Arial" w:cs="Arial"/>
+                <w:b/>
+                <w:bCs/>
                 <w:sz w:val="16"/>
                 <w:szCs w:val="16"/>
                 <w:lang w:val="en-001"/>
               </w:rPr>
               <w:t>INT</w:t>
+            </w:r>
+            <w:r>
+              <w:rPr>
+                <w:rFonts w:ascii="Arial" w:hAnsi="Arial" w:cs="Arial"/>
+                <w:b/>
+                <w:bCs/>
+                <w:sz w:val="16"/>
+                <w:szCs w:val="16"/>
+                <w:lang w:val="en-001"/>
+              </w:rPr>
+              <w:t xml:space="preserve"> </w:t>
+            </w:r>
+            <w:r>
+              <w:rPr>
+                <w:rFonts w:ascii="Arial" w:hAnsi="Arial" w:cs="Arial"/>
+                <w:sz w:val="16"/>
+                <w:szCs w:val="16"/>
+                <w:lang w:val="en-001"/>
+              </w:rPr>
+              <w:t>NOT NULL</w:t>
             </w:r>
           </w:p>
         </w:tc>
@@ -6619,19 +7672,43 @@
             <w:pPr>
               <w:rPr>
                 <w:rFonts w:ascii="Arial" w:hAnsi="Arial" w:cs="Arial"/>
-                <w:sz w:val="16"/>
-                <w:szCs w:val="16"/>
-                <w:lang w:val="en-001"/>
-              </w:rPr>
-            </w:pPr>
-            <w:r>
-              <w:rPr>
-                <w:rFonts w:ascii="Arial" w:hAnsi="Arial" w:cs="Arial"/>
+                <w:b/>
+                <w:bCs/>
+                <w:sz w:val="16"/>
+                <w:szCs w:val="16"/>
+                <w:lang w:val="en-001"/>
+              </w:rPr>
+            </w:pPr>
+            <w:r>
+              <w:rPr>
+                <w:rFonts w:ascii="Arial" w:hAnsi="Arial" w:cs="Arial"/>
+                <w:b/>
+                <w:bCs/>
                 <w:sz w:val="16"/>
                 <w:szCs w:val="16"/>
                 <w:lang w:val="en-001"/>
               </w:rPr>
               <w:t>INT</w:t>
+            </w:r>
+            <w:r>
+              <w:rPr>
+                <w:rFonts w:ascii="Arial" w:hAnsi="Arial" w:cs="Arial"/>
+                <w:b/>
+                <w:bCs/>
+                <w:sz w:val="16"/>
+                <w:szCs w:val="16"/>
+                <w:lang w:val="en-001"/>
+              </w:rPr>
+              <w:t xml:space="preserve"> </w:t>
+            </w:r>
+            <w:r>
+              <w:rPr>
+                <w:rFonts w:ascii="Arial" w:hAnsi="Arial" w:cs="Arial"/>
+                <w:sz w:val="16"/>
+                <w:szCs w:val="16"/>
+                <w:lang w:val="en-001"/>
+              </w:rPr>
+              <w:t>NOT NULL</w:t>
             </w:r>
           </w:p>
         </w:tc>
@@ -6683,7 +7760,16 @@
                 <w:szCs w:val="16"/>
                 <w:lang w:val="en-001"/>
               </w:rPr>
-              <w:t>date_time_showup</w:t>
+              <w:t>minutes</w:t>
+            </w:r>
+            <w:r>
+              <w:rPr>
+                <w:rFonts w:ascii="Arial" w:hAnsi="Arial" w:cs="Arial"/>
+                <w:sz w:val="16"/>
+                <w:szCs w:val="16"/>
+                <w:lang w:val="en-001"/>
+              </w:rPr>
+              <w:t>_showup</w:t>
             </w:r>
           </w:p>
         </w:tc>
@@ -6719,19 +7805,23 @@
             <w:pPr>
               <w:rPr>
                 <w:rFonts w:ascii="Arial" w:hAnsi="Arial" w:cs="Arial"/>
-                <w:sz w:val="16"/>
-                <w:szCs w:val="16"/>
-                <w:lang w:val="en-001"/>
-              </w:rPr>
-            </w:pPr>
-            <w:r>
-              <w:rPr>
-                <w:rFonts w:ascii="Arial" w:hAnsi="Arial" w:cs="Arial"/>
-                <w:sz w:val="16"/>
-                <w:szCs w:val="16"/>
-                <w:lang w:val="en-001"/>
-              </w:rPr>
-              <w:t>DATETIME</w:t>
+                <w:b/>
+                <w:bCs/>
+                <w:sz w:val="16"/>
+                <w:szCs w:val="16"/>
+                <w:lang w:val="en-001"/>
+              </w:rPr>
+            </w:pPr>
+            <w:r>
+              <w:rPr>
+                <w:rFonts w:ascii="Arial" w:hAnsi="Arial" w:cs="Arial"/>
+                <w:b/>
+                <w:bCs/>
+                <w:sz w:val="16"/>
+                <w:szCs w:val="16"/>
+                <w:lang w:val="en-001"/>
+              </w:rPr>
+              <w:t>INT</w:t>
             </w:r>
           </w:p>
         </w:tc>
@@ -6937,11 +8027,73 @@
             <w:r>
               <w:rPr>
                 <w:rFonts w:ascii="Arial" w:hAnsi="Arial" w:cs="Arial"/>
-                <w:sz w:val="16"/>
-                <w:szCs w:val="16"/>
-                <w:lang w:val="en-001"/>
-              </w:rPr>
-              <w:t>INT PRIMARY KEY IDENTITY</w:t>
+                <w:b/>
+                <w:bCs/>
+                <w:sz w:val="16"/>
+                <w:szCs w:val="16"/>
+                <w:lang w:val="en-001"/>
+              </w:rPr>
+              <w:t>INT</w:t>
+            </w:r>
+            <w:r>
+              <w:rPr>
+                <w:rFonts w:ascii="Arial" w:hAnsi="Arial" w:cs="Arial"/>
+                <w:sz w:val="16"/>
+                <w:szCs w:val="16"/>
+                <w:lang w:val="en-001"/>
+              </w:rPr>
+              <w:t xml:space="preserve"> </w:t>
+            </w:r>
+            <w:r>
+              <w:rPr>
+                <w:rFonts w:ascii="Arial" w:hAnsi="Arial" w:cs="Arial"/>
+                <w:b/>
+                <w:bCs/>
+                <w:sz w:val="16"/>
+                <w:szCs w:val="16"/>
+                <w:lang w:val="en-001"/>
+              </w:rPr>
+              <w:t>PRIMARY</w:t>
+            </w:r>
+            <w:r>
+              <w:rPr>
+                <w:rFonts w:ascii="Arial" w:hAnsi="Arial" w:cs="Arial"/>
+                <w:sz w:val="16"/>
+                <w:szCs w:val="16"/>
+                <w:lang w:val="en-001"/>
+              </w:rPr>
+              <w:t xml:space="preserve"> </w:t>
+            </w:r>
+            <w:r>
+              <w:rPr>
+                <w:rFonts w:ascii="Arial" w:hAnsi="Arial" w:cs="Arial"/>
+                <w:b/>
+                <w:bCs/>
+                <w:sz w:val="16"/>
+                <w:szCs w:val="16"/>
+                <w:lang w:val="en-001"/>
+              </w:rPr>
+              <w:t>KEY</w:t>
+            </w:r>
+            <w:r>
+              <w:rPr>
+                <w:rFonts w:ascii="Arial" w:hAnsi="Arial" w:cs="Arial"/>
+                <w:sz w:val="16"/>
+                <w:szCs w:val="16"/>
+                <w:lang w:val="en-001"/>
+              </w:rPr>
+              <w:t xml:space="preserve"> </w:t>
+            </w:r>
+            <w:r>
+              <w:rPr>
+                <w:rFonts w:ascii="Arial" w:hAnsi="Arial" w:cs="Arial"/>
+                <w:b/>
+                <w:bCs/>
+                <w:sz w:val="16"/>
+                <w:szCs w:val="16"/>
+                <w:lang w:val="en-001"/>
+              </w:rPr>
+              <w:t>IDENTITY</w:t>
             </w:r>
           </w:p>
         </w:tc>
@@ -7029,19 +8181,43 @@
             <w:pPr>
               <w:rPr>
                 <w:rFonts w:ascii="Arial" w:hAnsi="Arial" w:cs="Arial"/>
-                <w:sz w:val="16"/>
-                <w:szCs w:val="16"/>
-                <w:lang w:val="en-001"/>
-              </w:rPr>
-            </w:pPr>
-            <w:r>
-              <w:rPr>
-                <w:rFonts w:ascii="Arial" w:hAnsi="Arial" w:cs="Arial"/>
+                <w:b/>
+                <w:bCs/>
+                <w:sz w:val="16"/>
+                <w:szCs w:val="16"/>
+                <w:lang w:val="en-001"/>
+              </w:rPr>
+            </w:pPr>
+            <w:r>
+              <w:rPr>
+                <w:rFonts w:ascii="Arial" w:hAnsi="Arial" w:cs="Arial"/>
+                <w:b/>
+                <w:bCs/>
                 <w:sz w:val="16"/>
                 <w:szCs w:val="16"/>
                 <w:lang w:val="en-001"/>
               </w:rPr>
               <w:t>VARCHAR</w:t>
+            </w:r>
+            <w:r>
+              <w:rPr>
+                <w:rFonts w:ascii="Arial" w:hAnsi="Arial" w:cs="Arial"/>
+                <w:b/>
+                <w:bCs/>
+                <w:sz w:val="16"/>
+                <w:szCs w:val="16"/>
+                <w:lang w:val="en-001"/>
+              </w:rPr>
+              <w:t xml:space="preserve"> </w:t>
+            </w:r>
+            <w:r>
+              <w:rPr>
+                <w:rFonts w:ascii="Arial" w:hAnsi="Arial" w:cs="Arial"/>
+                <w:sz w:val="16"/>
+                <w:szCs w:val="16"/>
+                <w:lang w:val="en-001"/>
+              </w:rPr>
+              <w:t>NOT NULL</w:t>
             </w:r>
           </w:p>
         </w:tc>
@@ -7129,14 +8305,18 @@
             <w:pPr>
               <w:rPr>
                 <w:rFonts w:ascii="Arial" w:hAnsi="Arial" w:cs="Arial"/>
-                <w:sz w:val="16"/>
-                <w:szCs w:val="16"/>
-                <w:lang w:val="en-001"/>
-              </w:rPr>
-            </w:pPr>
-            <w:r>
-              <w:rPr>
-                <w:rFonts w:ascii="Arial" w:hAnsi="Arial" w:cs="Arial"/>
+                <w:b/>
+                <w:bCs/>
+                <w:sz w:val="16"/>
+                <w:szCs w:val="16"/>
+                <w:lang w:val="en-001"/>
+              </w:rPr>
+            </w:pPr>
+            <w:r>
+              <w:rPr>
+                <w:rFonts w:ascii="Arial" w:hAnsi="Arial" w:cs="Arial"/>
+                <w:b/>
+                <w:bCs/>
                 <w:sz w:val="16"/>
                 <w:szCs w:val="16"/>
                 <w:lang w:val="en-001"/>
@@ -7380,19 +8560,43 @@
             <w:pPr>
               <w:rPr>
                 <w:rFonts w:ascii="Arial" w:hAnsi="Arial" w:cs="Arial"/>
-                <w:sz w:val="16"/>
-                <w:szCs w:val="16"/>
-                <w:lang w:val="en-001"/>
-              </w:rPr>
-            </w:pPr>
-            <w:r>
-              <w:rPr>
-                <w:rFonts w:ascii="Arial" w:hAnsi="Arial" w:cs="Arial"/>
+                <w:b/>
+                <w:bCs/>
+                <w:sz w:val="16"/>
+                <w:szCs w:val="16"/>
+                <w:lang w:val="en-001"/>
+              </w:rPr>
+            </w:pPr>
+            <w:r>
+              <w:rPr>
+                <w:rFonts w:ascii="Arial" w:hAnsi="Arial" w:cs="Arial"/>
+                <w:b/>
+                <w:bCs/>
                 <w:sz w:val="16"/>
                 <w:szCs w:val="16"/>
                 <w:lang w:val="en-001"/>
               </w:rPr>
               <w:t>INT</w:t>
+            </w:r>
+            <w:r>
+              <w:rPr>
+                <w:rFonts w:ascii="Arial" w:hAnsi="Arial" w:cs="Arial"/>
+                <w:b/>
+                <w:bCs/>
+                <w:sz w:val="16"/>
+                <w:szCs w:val="16"/>
+                <w:lang w:val="en-001"/>
+              </w:rPr>
+              <w:t xml:space="preserve"> </w:t>
+            </w:r>
+            <w:r>
+              <w:rPr>
+                <w:rFonts w:ascii="Arial" w:hAnsi="Arial" w:cs="Arial"/>
+                <w:sz w:val="16"/>
+                <w:szCs w:val="16"/>
+                <w:lang w:val="en-001"/>
+              </w:rPr>
+              <w:t>NOT NULL</w:t>
             </w:r>
           </w:p>
         </w:tc>
@@ -7480,19 +8684,32 @@
             <w:pPr>
               <w:rPr>
                 <w:rFonts w:ascii="Arial" w:hAnsi="Arial" w:cs="Arial"/>
-                <w:sz w:val="16"/>
-                <w:szCs w:val="16"/>
-                <w:lang w:val="en-001"/>
-              </w:rPr>
-            </w:pPr>
-            <w:r>
-              <w:rPr>
-                <w:rFonts w:ascii="Arial" w:hAnsi="Arial" w:cs="Arial"/>
+                <w:b/>
+                <w:bCs/>
+                <w:sz w:val="16"/>
+                <w:szCs w:val="16"/>
+                <w:lang w:val="en-001"/>
+              </w:rPr>
+            </w:pPr>
+            <w:r>
+              <w:rPr>
+                <w:rFonts w:ascii="Arial" w:hAnsi="Arial" w:cs="Arial"/>
+                <w:b/>
+                <w:bCs/>
                 <w:sz w:val="16"/>
                 <w:szCs w:val="16"/>
                 <w:lang w:val="en-001"/>
               </w:rPr>
               <w:t>INT</w:t>
+            </w:r>
+            <w:r>
+              <w:rPr>
+                <w:rFonts w:ascii="Arial" w:hAnsi="Arial" w:cs="Arial"/>
+                <w:sz w:val="16"/>
+                <w:szCs w:val="16"/>
+                <w:lang w:val="en-001"/>
+              </w:rPr>
+              <w:t xml:space="preserve"> NOT NULL</w:t>
             </w:r>
           </w:p>
         </w:tc>

</xml_diff>